<commit_message>
Adding doc files to the ignore file
</commit_message>
<xml_diff>
--- a/HW.1_Nettles.docx
+++ b/HW.1_Nettles.docx
@@ -1,13 +1,13 @@
 
 <file path=word/document.xml><?xml version="1.0" encoding="utf-8"?>
-<w:document xmlns:w="http://schemas.openxmlformats.org/wordprocessingml/2006/main" xmlns:m="http://schemas.openxmlformats.org/officeDocument/2006/math" xmlns:r="http://schemas.openxmlformats.org/officeDocument/2006/relationships" xmlns:o="urn:schemas-microsoft-com:office:office" xmlns:v="urn:schemas-microsoft-com:vml" xmlns:w10="urn:schemas-microsoft-com:office:word" xmlns:a="http://schemas.openxmlformats.org/drawingml/2006/main" xmlns:pic="http://schemas.openxmlformats.org/drawingml/2006/picture" xmlns:wp="http://schemas.openxmlformats.org/drawingml/2006/wordprocessingDrawing">
+<w:document xmlns:wpc="http://schemas.microsoft.com/office/word/2010/wordprocessingCanvas" xmlns:cx="http://schemas.microsoft.com/office/drawing/2014/chartex" xmlns:cx1="http://schemas.microsoft.com/office/drawing/2015/9/8/chartex" xmlns:cx2="http://schemas.microsoft.com/office/drawing/2015/10/21/chartex" xmlns:cx3="http://schemas.microsoft.com/office/drawing/2016/5/9/chartex" xmlns:cx4="http://schemas.microsoft.com/office/drawing/2016/5/10/chartex" xmlns:cx5="http://schemas.microsoft.com/office/drawing/2016/5/11/chartex" xmlns:cx6="http://schemas.microsoft.com/office/drawing/2016/5/12/chartex" xmlns:cx7="http://schemas.microsoft.com/office/drawing/2016/5/13/chartex" xmlns:cx8="http://schemas.microsoft.com/office/drawing/2016/5/14/chartex" xmlns:mc="http://schemas.openxmlformats.org/markup-compatibility/2006" xmlns:aink="http://schemas.microsoft.com/office/drawing/2016/ink" xmlns:am3d="http://schemas.microsoft.com/office/drawing/2017/model3d" xmlns:o="urn:schemas-microsoft-com:office:office" xmlns:oel="http://schemas.microsoft.com/office/2019/extlst" xmlns:r="http://schemas.openxmlformats.org/officeDocument/2006/relationships" xmlns:m="http://schemas.openxmlformats.org/officeDocument/2006/math" xmlns:v="urn:schemas-microsoft-com:vml" xmlns:wp14="http://schemas.microsoft.com/office/word/2010/wordprocessingDrawing" xmlns:wp="http://schemas.openxmlformats.org/drawingml/2006/wordprocessingDrawing" xmlns:w10="urn:schemas-microsoft-com:office:word" xmlns:w="http://schemas.openxmlformats.org/wordprocessingml/2006/main" xmlns:w14="http://schemas.microsoft.com/office/word/2010/wordml" xmlns:w15="http://schemas.microsoft.com/office/word/2012/wordml" xmlns:w16cex="http://schemas.microsoft.com/office/word/2018/wordml/cex" xmlns:w16cid="http://schemas.microsoft.com/office/word/2016/wordml/cid" xmlns:w16="http://schemas.microsoft.com/office/word/2018/wordml" xmlns:w16du="http://schemas.microsoft.com/office/word/2023/wordml/word16du" xmlns:w16sdtdh="http://schemas.microsoft.com/office/word/2020/wordml/sdtdatahash" xmlns:w16sdtfl="http://schemas.microsoft.com/office/word/2024/wordml/sdtformatlock" xmlns:w16se="http://schemas.microsoft.com/office/word/2015/wordml/symex" xmlns:wpg="http://schemas.microsoft.com/office/word/2010/wordprocessingGroup" xmlns:wpi="http://schemas.microsoft.com/office/word/2010/wordprocessingInk" xmlns:wne="http://schemas.microsoft.com/office/word/2006/wordml" xmlns:wps="http://schemas.microsoft.com/office/word/2010/wordprocessingShape" mc:Ignorable="w14 w15 w16se w16cid w16 w16cex w16sdtdh w16sdtfl w16du wp14">
   <w:body>
     <w:p>
       <w:pPr>
         <w:pStyle w:val="Title"/>
       </w:pPr>
       <w:r>
-        <w:t xml:space="preserve">Biometry_HW1</w:t>
+        <w:t>Biometry_HW1</w:t>
       </w:r>
     </w:p>
     <w:p>
@@ -15,16 +15,16 @@
         <w:pStyle w:val="Date"/>
       </w:pPr>
       <w:r>
-        <w:t xml:space="preserve">2025-01-12</w:t>
-      </w:r>
-    </w:p>
-    <w:bookmarkStart w:id="23" w:name="question-1"/>
+        <w:t>2025-01-12</w:t>
+      </w:r>
+    </w:p>
     <w:p>
       <w:pPr>
         <w:pStyle w:val="Heading2"/>
       </w:pPr>
-      <w:r>
-        <w:t xml:space="preserve">Question 1</w:t>
+      <w:bookmarkStart w:id="0" w:name="question-1"/>
+      <w:r>
+        <w:t>Question 1</w:t>
       </w:r>
     </w:p>
     <w:p>
@@ -35,7 +35,7 @@
         <w:rPr>
           <w:rStyle w:val="CommentTok"/>
         </w:rPr>
-        <w:t xml:space="preserve">#Read in the data and plot the distribution</w:t>
+        <w:t>#Read in the data and plot the distribution</w:t>
       </w:r>
       <w:r>
         <w:br/>
@@ -50,7 +50,7 @@
         <w:rPr>
           <w:rStyle w:val="OtherTok"/>
         </w:rPr>
-        <w:t xml:space="preserve">&lt;-</w:t>
+        <w:t>&lt;-</w:t>
       </w:r>
       <w:r>
         <w:rPr>
@@ -62,25 +62,25 @@
         <w:rPr>
           <w:rStyle w:val="FunctionTok"/>
         </w:rPr>
-        <w:t xml:space="preserve">read.csv</w:t>
-      </w:r>
-      <w:r>
-        <w:rPr>
-          <w:rStyle w:val="NormalTok"/>
-        </w:rPr>
-        <w:t xml:space="preserve">(</w:t>
+        <w:t>read.csv</w:t>
+      </w:r>
+      <w:r>
+        <w:rPr>
+          <w:rStyle w:val="NormalTok"/>
+        </w:rPr>
+        <w:t>(</w:t>
       </w:r>
       <w:r>
         <w:rPr>
           <w:rStyle w:val="StringTok"/>
         </w:rPr>
-        <w:t xml:space="preserve">"ABDLabs/DataForLabs/studentSampleData.csv"</w:t>
-      </w:r>
-      <w:r>
-        <w:rPr>
-          <w:rStyle w:val="NormalTok"/>
-        </w:rPr>
-        <w:t xml:space="preserve">)</w:t>
+        <w:t>"ABDLabs/DataForLabs/studentSampleData.csv"</w:t>
+      </w:r>
+      <w:r>
+        <w:rPr>
+          <w:rStyle w:val="NormalTok"/>
+        </w:rPr>
+        <w:t>)</w:t>
       </w:r>
       <w:r>
         <w:br/>
@@ -89,19 +89,19 @@
         <w:rPr>
           <w:rStyle w:val="FunctionTok"/>
         </w:rPr>
-        <w:t xml:space="preserve">hist</w:t>
-      </w:r>
-      <w:r>
-        <w:rPr>
-          <w:rStyle w:val="NormalTok"/>
-        </w:rPr>
-        <w:t xml:space="preserve">(data</w:t>
+        <w:t>hist</w:t>
+      </w:r>
+      <w:r>
+        <w:rPr>
+          <w:rStyle w:val="NormalTok"/>
+        </w:rPr>
+        <w:t>(data</w:t>
       </w:r>
       <w:r>
         <w:rPr>
           <w:rStyle w:val="SpecialCharTok"/>
         </w:rPr>
-        <w:t xml:space="preserve">$</w:t>
+        <w:t>$</w:t>
       </w:r>
       <w:r>
         <w:rPr>
@@ -113,19 +113,19 @@
         <w:rPr>
           <w:rStyle w:val="AttributeTok"/>
         </w:rPr>
-        <w:t xml:space="preserve">breaks=</w:t>
+        <w:t>breaks=</w:t>
       </w:r>
       <w:r>
         <w:rPr>
           <w:rStyle w:val="DecValTok"/>
         </w:rPr>
-        <w:t xml:space="preserve">10</w:t>
-      </w:r>
-      <w:r>
-        <w:rPr>
-          <w:rStyle w:val="NormalTok"/>
-        </w:rPr>
-        <w:t xml:space="preserve">)</w:t>
+        <w:t>10</w:t>
+      </w:r>
+      <w:r>
+        <w:rPr>
+          <w:rStyle w:val="NormalTok"/>
+        </w:rPr>
+        <w:t>)</w:t>
       </w:r>
     </w:p>
     <w:p>
@@ -133,22 +133,26 @@
         <w:pStyle w:val="FirstParagraph"/>
       </w:pPr>
       <w:r>
+        <w:rPr>
+          <w:noProof/>
+        </w:rPr>
         <w:drawing>
-          <wp:inline>
+          <wp:inline distT="0" distB="0" distL="0" distR="0" wp14:anchorId="7E5FC069" wp14:editId="7E5FC06A">
             <wp:extent cx="4620126" cy="3696101"/>
-            <wp:effectExtent b="0" l="0" r="0" t="0"/>
-            <wp:docPr descr="" title="" id="21" name="Picture"/>
-            <a:graphic>
+            <wp:effectExtent l="0" t="0" r="0" b="0"/>
+            <wp:docPr id="21" name="Picture"/>
+            <wp:cNvGraphicFramePr/>
+            <a:graphic xmlns:a="http://schemas.openxmlformats.org/drawingml/2006/main">
               <a:graphicData uri="http://schemas.openxmlformats.org/drawingml/2006/picture">
-                <pic:pic>
+                <pic:pic xmlns:pic="http://schemas.openxmlformats.org/drawingml/2006/picture">
                   <pic:nvPicPr>
-                    <pic:cNvPr descr="HW.1_Nettles_files/figure-docx/unnamed-chunk-1-1.png" id="22" name="Picture"/>
+                    <pic:cNvPr id="22" name="Picture" descr="HW.1_Nettles_files/figure-docx/unnamed-chunk-1-1.png"/>
                     <pic:cNvPicPr>
-                      <a:picLocks noChangeArrowheads="1" noChangeAspect="1"/>
+                      <a:picLocks noChangeAspect="1" noChangeArrowheads="1"/>
                     </pic:cNvPicPr>
                   </pic:nvPicPr>
                   <pic:blipFill>
-                    <a:blip r:embed="rId20"/>
+                    <a:blip r:embed="rId5"/>
                     <a:stretch>
                       <a:fillRect/>
                     </a:stretch>
@@ -180,11 +184,11 @@
         <w:pStyle w:val="Compact"/>
         <w:numPr>
           <w:ilvl w:val="0"/>
-          <w:numId w:val="1001"/>
+          <w:numId w:val="2"/>
         </w:numPr>
       </w:pPr>
       <w:r>
-        <w:t xml:space="preserve">Plot the distribution of heights in the class. Describe the shape of the distribution.</w:t>
+        <w:t>Plot the distribution of heights in the class. Describe the shape of the distribution.</w:t>
       </w:r>
     </w:p>
     <w:p>
@@ -196,7 +200,7 @@
           <w:i/>
           <w:iCs/>
         </w:rPr>
-        <w:t xml:space="preserve">Ignoring the outlier of 69, the distribution of heights appears to be roughly symmetric and unimodal.</w:t>
+        <w:t>Ignoring the outlier of 69, the distribution of heights appears to be roughly symmetric and unimodal.</w:t>
       </w:r>
     </w:p>
     <w:p>
@@ -204,11 +208,11 @@
         <w:pStyle w:val="Compact"/>
         <w:numPr>
           <w:ilvl w:val="0"/>
-          <w:numId w:val="1002"/>
+          <w:numId w:val="3"/>
         </w:numPr>
       </w:pPr>
       <w:r>
-        <w:t xml:space="preserve">Are there any large outliers that look as though a student used the wrong units for their height measurement?</w:t>
+        <w:t>Are there any large outliers that look as though a student used the wrong units for their height measurement?</w:t>
       </w:r>
     </w:p>
     <w:p>
@@ -220,7 +224,7 @@
           <w:i/>
           <w:iCs/>
         </w:rPr>
-        <w:t xml:space="preserve">Yes, there is one value that is substantially smaller than the rest.</w:t>
+        <w:t>Yes, there is one value that is substantially smaller than the rest.</w:t>
       </w:r>
     </w:p>
     <w:p>
@@ -231,7 +235,7 @@
         <w:rPr>
           <w:rStyle w:val="CommentTok"/>
         </w:rPr>
-        <w:t xml:space="preserve">#filter out any outliers</w:t>
+        <w:t>#filter out any outliers</w:t>
       </w:r>
       <w:r>
         <w:br/>
@@ -240,13 +244,13 @@
         <w:rPr>
           <w:rStyle w:val="FunctionTok"/>
         </w:rPr>
-        <w:t xml:space="preserve">library</w:t>
-      </w:r>
-      <w:r>
-        <w:rPr>
-          <w:rStyle w:val="NormalTok"/>
-        </w:rPr>
-        <w:t xml:space="preserve">(dplyr)</w:t>
+        <w:t>library</w:t>
+      </w:r>
+      <w:r>
+        <w:rPr>
+          <w:rStyle w:val="NormalTok"/>
+        </w:rPr>
+        <w:t>(dplyr)</w:t>
       </w:r>
     </w:p>
     <w:p>
@@ -266,7 +270,7 @@
         <w:rPr>
           <w:rStyle w:val="VerbatimChar"/>
         </w:rPr>
-        <w:t xml:space="preserve">## Attaching package: 'dplyr'</w:t>
+        <w:t>## Attaching package: 'dplyr'</w:t>
       </w:r>
     </w:p>
     <w:p>
@@ -277,7 +281,8 @@
         <w:rPr>
           <w:rStyle w:val="VerbatimChar"/>
         </w:rPr>
-        <w:t xml:space="preserve">## The following objects are masked from 'package:stats':</w:t>
+        <w:lastRenderedPageBreak/>
+        <w:t>## The following objects are masked from 'package:stats':</w:t>
       </w:r>
       <w:r>
         <w:br/>
@@ -295,7 +300,7 @@
         <w:rPr>
           <w:rStyle w:val="VerbatimChar"/>
         </w:rPr>
-        <w:t xml:space="preserve">##     filter, lag</w:t>
+        <w:t>##     filter, lag</w:t>
       </w:r>
     </w:p>
     <w:p>
@@ -306,7 +311,7 @@
         <w:rPr>
           <w:rStyle w:val="VerbatimChar"/>
         </w:rPr>
-        <w:t xml:space="preserve">## The following objects are masked from 'package:base':</w:t>
+        <w:t>## The following objects are masked from 'package:base':</w:t>
       </w:r>
       <w:r>
         <w:br/>
@@ -324,7 +329,7 @@
         <w:rPr>
           <w:rStyle w:val="VerbatimChar"/>
         </w:rPr>
-        <w:t xml:space="preserve">##     intersect, setdiff, setequal, union</w:t>
+        <w:t>##     intersect, setdiff, setequal, union</w:t>
       </w:r>
     </w:p>
     <w:p>
@@ -341,7 +346,7 @@
         <w:rPr>
           <w:rStyle w:val="OtherTok"/>
         </w:rPr>
-        <w:t xml:space="preserve">&lt;-</w:t>
+        <w:t>&lt;-</w:t>
       </w:r>
       <w:r>
         <w:rPr>
@@ -353,7 +358,7 @@
         <w:rPr>
           <w:rStyle w:val="SpecialCharTok"/>
         </w:rPr>
-        <w:t xml:space="preserve">%&gt;%</w:t>
+        <w:t>%&gt;%</w:t>
       </w:r>
       <w:r>
         <w:rPr>
@@ -365,7 +370,7 @@
         <w:rPr>
           <w:rStyle w:val="FunctionTok"/>
         </w:rPr>
-        <w:t xml:space="preserve">filter</w:t>
+        <w:t>filter</w:t>
       </w:r>
       <w:r>
         <w:rPr>
@@ -377,7 +382,7 @@
         <w:rPr>
           <w:rStyle w:val="SpecialCharTok"/>
         </w:rPr>
-        <w:t xml:space="preserve">&gt;=</w:t>
+        <w:t>&gt;=</w:t>
       </w:r>
       <w:r>
         <w:rPr>
@@ -389,13 +394,13 @@
         <w:rPr>
           <w:rStyle w:val="DecValTok"/>
         </w:rPr>
-        <w:t xml:space="preserve">140</w:t>
-      </w:r>
-      <w:r>
-        <w:rPr>
-          <w:rStyle w:val="NormalTok"/>
-        </w:rPr>
-        <w:t xml:space="preserve">)</w:t>
+        <w:t>140</w:t>
+      </w:r>
+      <w:r>
+        <w:rPr>
+          <w:rStyle w:val="NormalTok"/>
+        </w:rPr>
+        <w:t>)</w:t>
       </w:r>
     </w:p>
     <w:p>
@@ -403,11 +408,11 @@
         <w:pStyle w:val="Compact"/>
         <w:numPr>
           <w:ilvl w:val="0"/>
-          <w:numId w:val="1003"/>
+          <w:numId w:val="4"/>
         </w:numPr>
       </w:pPr>
       <w:r>
-        <w:t xml:space="preserve">Use R to calculate the mean height of all students in the class, using the filtered data.</w:t>
+        <w:t>Use R to calculate the mean height of all students in the class, using the filtered data.</w:t>
       </w:r>
     </w:p>
     <w:p>
@@ -418,7 +423,7 @@
         <w:rPr>
           <w:rStyle w:val="CommentTok"/>
         </w:rPr>
-        <w:t xml:space="preserve">#Calculate mean of filtered data</w:t>
+        <w:t>#Calculate mean of filtered data</w:t>
       </w:r>
       <w:r>
         <w:br/>
@@ -427,25 +432,25 @@
         <w:rPr>
           <w:rStyle w:val="FunctionTok"/>
         </w:rPr>
-        <w:t xml:space="preserve">mean</w:t>
-      </w:r>
-      <w:r>
-        <w:rPr>
-          <w:rStyle w:val="NormalTok"/>
-        </w:rPr>
-        <w:t xml:space="preserve">(data.filter</w:t>
+        <w:t>mean</w:t>
+      </w:r>
+      <w:r>
+        <w:rPr>
+          <w:rStyle w:val="NormalTok"/>
+        </w:rPr>
+        <w:t>(data.filter</w:t>
       </w:r>
       <w:r>
         <w:rPr>
           <w:rStyle w:val="SpecialCharTok"/>
         </w:rPr>
-        <w:t xml:space="preserve">$</w:t>
-      </w:r>
-      <w:r>
-        <w:rPr>
-          <w:rStyle w:val="NormalTok"/>
-        </w:rPr>
-        <w:t xml:space="preserve">height_cm)</w:t>
+        <w:t>$</w:t>
+      </w:r>
+      <w:r>
+        <w:rPr>
+          <w:rStyle w:val="NormalTok"/>
+        </w:rPr>
+        <w:t>height_cm)</w:t>
       </w:r>
     </w:p>
     <w:p>
@@ -456,7 +461,7 @@
         <w:rPr>
           <w:rStyle w:val="VerbatimChar"/>
         </w:rPr>
-        <w:t xml:space="preserve">## [1] 178.971</w:t>
+        <w:t>## [1] 178.971</w:t>
       </w:r>
     </w:p>
     <w:p>
@@ -464,11 +469,11 @@
         <w:pStyle w:val="Compact"/>
         <w:numPr>
           <w:ilvl w:val="0"/>
-          <w:numId w:val="1004"/>
+          <w:numId w:val="5"/>
         </w:numPr>
       </w:pPr>
       <w:r>
-        <w:t xml:space="preserve">Use sd() to calculate the standard deviation of height, using the filter data.</w:t>
+        <w:t>Use sd() to calculate the standard deviation of height, using the filter data.</w:t>
       </w:r>
     </w:p>
     <w:p>
@@ -479,7 +484,7 @@
         <w:rPr>
           <w:rStyle w:val="CommentTok"/>
         </w:rPr>
-        <w:t xml:space="preserve">#Calculate standard deviation of filtered data</w:t>
+        <w:t>#Calculate standard deviation of filtered data</w:t>
       </w:r>
       <w:r>
         <w:br/>
@@ -488,25 +493,25 @@
         <w:rPr>
           <w:rStyle w:val="FunctionTok"/>
         </w:rPr>
-        <w:t xml:space="preserve">sd</w:t>
-      </w:r>
-      <w:r>
-        <w:rPr>
-          <w:rStyle w:val="NormalTok"/>
-        </w:rPr>
-        <w:t xml:space="preserve">(data.filter</w:t>
+        <w:t>sd</w:t>
+      </w:r>
+      <w:r>
+        <w:rPr>
+          <w:rStyle w:val="NormalTok"/>
+        </w:rPr>
+        <w:t>(data.filter</w:t>
       </w:r>
       <w:r>
         <w:rPr>
           <w:rStyle w:val="SpecialCharTok"/>
         </w:rPr>
-        <w:t xml:space="preserve">$</w:t>
-      </w:r>
-      <w:r>
-        <w:rPr>
-          <w:rStyle w:val="NormalTok"/>
-        </w:rPr>
-        <w:t xml:space="preserve">height_cm)</w:t>
+        <w:t>$</w:t>
+      </w:r>
+      <w:r>
+        <w:rPr>
+          <w:rStyle w:val="NormalTok"/>
+        </w:rPr>
+        <w:t>height_cm)</w:t>
       </w:r>
     </w:p>
     <w:p>
@@ -517,17 +522,17 @@
         <w:rPr>
           <w:rStyle w:val="VerbatimChar"/>
         </w:rPr>
-        <w:t xml:space="preserve">## [1] 6.466048</w:t>
-      </w:r>
-    </w:p>
-    <w:bookmarkEnd w:id="23"/>
-    <w:bookmarkStart w:id="27" w:name="question-2"/>
+        <w:t>## [1] 6.466048</w:t>
+      </w:r>
+    </w:p>
     <w:p>
       <w:pPr>
         <w:pStyle w:val="Heading2"/>
       </w:pPr>
-      <w:r>
-        <w:t xml:space="preserve">Question 2</w:t>
+      <w:bookmarkStart w:id="1" w:name="question-2"/>
+      <w:bookmarkEnd w:id="0"/>
+      <w:r>
+        <w:t>Question 2</w:t>
       </w:r>
     </w:p>
     <w:p>
@@ -544,7 +549,7 @@
         <w:rPr>
           <w:rStyle w:val="OtherTok"/>
         </w:rPr>
-        <w:t xml:space="preserve">&lt;-</w:t>
+        <w:t>&lt;-</w:t>
       </w:r>
       <w:r>
         <w:rPr>
@@ -556,25 +561,25 @@
         <w:rPr>
           <w:rStyle w:val="FunctionTok"/>
         </w:rPr>
-        <w:t xml:space="preserve">read.csv</w:t>
-      </w:r>
-      <w:r>
-        <w:rPr>
-          <w:rStyle w:val="NormalTok"/>
-        </w:rPr>
-        <w:t xml:space="preserve">(</w:t>
+        <w:t>read.csv</w:t>
+      </w:r>
+      <w:r>
+        <w:rPr>
+          <w:rStyle w:val="NormalTok"/>
+        </w:rPr>
+        <w:t>(</w:t>
       </w:r>
       <w:r>
         <w:rPr>
           <w:rStyle w:val="StringTok"/>
         </w:rPr>
-        <w:t xml:space="preserve">"ABDLabs/DataForLabs/caffeine.csv"</w:t>
-      </w:r>
-      <w:r>
-        <w:rPr>
-          <w:rStyle w:val="NormalTok"/>
-        </w:rPr>
-        <w:t xml:space="preserve">)</w:t>
+        <w:t>"ABDLabs/DataForLabs/caffeine.csv"</w:t>
+      </w:r>
+      <w:r>
+        <w:rPr>
+          <w:rStyle w:val="NormalTok"/>
+        </w:rPr>
+        <w:t>)</w:t>
       </w:r>
     </w:p>
     <w:p>
@@ -582,11 +587,11 @@
         <w:pStyle w:val="Compact"/>
         <w:numPr>
           <w:ilvl w:val="0"/>
-          <w:numId w:val="1005"/>
+          <w:numId w:val="6"/>
         </w:numPr>
       </w:pPr>
       <w:r>
-        <w:t xml:space="preserve">What is the mean amount of caffeine in 16 oz. coffees?</w:t>
+        <w:t>What is the mean amount of caffeine in 16 oz. coffees?</w:t>
       </w:r>
     </w:p>
     <w:p>
@@ -597,25 +602,25 @@
         <w:rPr>
           <w:rStyle w:val="FunctionTok"/>
         </w:rPr>
-        <w:t xml:space="preserve">mean</w:t>
-      </w:r>
-      <w:r>
-        <w:rPr>
-          <w:rStyle w:val="NormalTok"/>
-        </w:rPr>
-        <w:t xml:space="preserve">(caff</w:t>
+        <w:t>mean</w:t>
+      </w:r>
+      <w:r>
+        <w:rPr>
+          <w:rStyle w:val="NormalTok"/>
+        </w:rPr>
+        <w:t>(caff</w:t>
       </w:r>
       <w:r>
         <w:rPr>
           <w:rStyle w:val="SpecialCharTok"/>
         </w:rPr>
-        <w:t xml:space="preserve">$</w:t>
-      </w:r>
-      <w:r>
-        <w:rPr>
-          <w:rStyle w:val="NormalTok"/>
-        </w:rPr>
-        <w:t xml:space="preserve">caffeine_mg_16oz)</w:t>
+        <w:t>$</w:t>
+      </w:r>
+      <w:r>
+        <w:rPr>
+          <w:rStyle w:val="NormalTok"/>
+        </w:rPr>
+        <w:t>caffeine_mg_16oz)</w:t>
       </w:r>
     </w:p>
     <w:p>
@@ -626,7 +631,7 @@
         <w:rPr>
           <w:rStyle w:val="VerbatimChar"/>
         </w:rPr>
-        <w:t xml:space="preserve">## [1] 188.0643</w:t>
+        <w:t>## [1] 188.0643</w:t>
       </w:r>
     </w:p>
     <w:p>
@@ -634,11 +639,11 @@
         <w:pStyle w:val="Compact"/>
         <w:numPr>
           <w:ilvl w:val="0"/>
-          <w:numId w:val="1006"/>
+          <w:numId w:val="7"/>
         </w:numPr>
       </w:pPr>
       <w:r>
-        <w:t xml:space="preserve">What is the 95% confidence interval for the mean?</w:t>
+        <w:t>What is the 95% confidence interval for the mean?</w:t>
       </w:r>
     </w:p>
     <w:p>
@@ -649,37 +654,37 @@
         <w:rPr>
           <w:rStyle w:val="FunctionTok"/>
         </w:rPr>
-        <w:t xml:space="preserve">t.test</w:t>
-      </w:r>
-      <w:r>
-        <w:rPr>
-          <w:rStyle w:val="NormalTok"/>
-        </w:rPr>
-        <w:t xml:space="preserve">(caff</w:t>
+        <w:t>t.test</w:t>
+      </w:r>
+      <w:r>
+        <w:rPr>
+          <w:rStyle w:val="NormalTok"/>
+        </w:rPr>
+        <w:t>(caff</w:t>
       </w:r>
       <w:r>
         <w:rPr>
           <w:rStyle w:val="SpecialCharTok"/>
         </w:rPr>
-        <w:t xml:space="preserve">$</w:t>
-      </w:r>
-      <w:r>
-        <w:rPr>
-          <w:rStyle w:val="NormalTok"/>
-        </w:rPr>
-        <w:t xml:space="preserve">caffeine_mg_16oz)</w:t>
+        <w:t>$</w:t>
+      </w:r>
+      <w:r>
+        <w:rPr>
+          <w:rStyle w:val="NormalTok"/>
+        </w:rPr>
+        <w:t>caffeine_mg_16oz)</w:t>
       </w:r>
       <w:r>
         <w:rPr>
           <w:rStyle w:val="SpecialCharTok"/>
         </w:rPr>
-        <w:t xml:space="preserve">$</w:t>
-      </w:r>
-      <w:r>
-        <w:rPr>
-          <w:rStyle w:val="NormalTok"/>
-        </w:rPr>
-        <w:t xml:space="preserve">conf.int</w:t>
+        <w:t>$</w:t>
+      </w:r>
+      <w:r>
+        <w:rPr>
+          <w:rStyle w:val="NormalTok"/>
+        </w:rPr>
+        <w:t>conf.int</w:t>
       </w:r>
     </w:p>
     <w:p>
@@ -690,7 +695,7 @@
         <w:rPr>
           <w:rStyle w:val="VerbatimChar"/>
         </w:rPr>
-        <w:t xml:space="preserve">## [1] 167.5237 208.6049</w:t>
+        <w:t>## [1] 167.5237 208.6049</w:t>
       </w:r>
       <w:r>
         <w:br/>
@@ -699,7 +704,7 @@
         <w:rPr>
           <w:rStyle w:val="VerbatimChar"/>
         </w:rPr>
-        <w:t xml:space="preserve">## attr(,"conf.level")</w:t>
+        <w:t>## attr(,"conf.level")</w:t>
       </w:r>
       <w:r>
         <w:br/>
@@ -708,7 +713,7 @@
         <w:rPr>
           <w:rStyle w:val="VerbatimChar"/>
         </w:rPr>
-        <w:t xml:space="preserve">## [1] 0.95</w:t>
+        <w:t>## [1] 0.95</w:t>
       </w:r>
     </w:p>
     <w:p>
@@ -716,11 +721,11 @@
         <w:pStyle w:val="Compact"/>
         <w:numPr>
           <w:ilvl w:val="0"/>
-          <w:numId w:val="1007"/>
+          <w:numId w:val="8"/>
         </w:numPr>
       </w:pPr>
       <w:r>
-        <w:t xml:space="preserve">Plot the frequency distribution of caffeine levels for these data in a histogram.</w:t>
+        <w:t>Plot the frequency distribution of caffeine levels for these data in a histogram.</w:t>
       </w:r>
     </w:p>
     <w:p>
@@ -731,25 +736,25 @@
         <w:rPr>
           <w:rStyle w:val="FunctionTok"/>
         </w:rPr>
-        <w:t xml:space="preserve">hist</w:t>
-      </w:r>
-      <w:r>
-        <w:rPr>
-          <w:rStyle w:val="NormalTok"/>
-        </w:rPr>
-        <w:t xml:space="preserve">(caff</w:t>
+        <w:t>hist</w:t>
+      </w:r>
+      <w:r>
+        <w:rPr>
+          <w:rStyle w:val="NormalTok"/>
+        </w:rPr>
+        <w:t>(caff</w:t>
       </w:r>
       <w:r>
         <w:rPr>
           <w:rStyle w:val="SpecialCharTok"/>
         </w:rPr>
-        <w:t xml:space="preserve">$</w:t>
-      </w:r>
-      <w:r>
-        <w:rPr>
-          <w:rStyle w:val="NormalTok"/>
-        </w:rPr>
-        <w:t xml:space="preserve">caffeine_mg_16oz)</w:t>
+        <w:t>$</w:t>
+      </w:r>
+      <w:r>
+        <w:rPr>
+          <w:rStyle w:val="NormalTok"/>
+        </w:rPr>
+        <w:t>caffeine_mg_16oz)</w:t>
       </w:r>
     </w:p>
     <w:p>
@@ -757,22 +762,27 @@
         <w:pStyle w:val="FirstParagraph"/>
       </w:pPr>
       <w:r>
+        <w:rPr>
+          <w:noProof/>
+        </w:rPr>
+        <w:lastRenderedPageBreak/>
         <w:drawing>
-          <wp:inline>
+          <wp:inline distT="0" distB="0" distL="0" distR="0" wp14:anchorId="7E5FC06B" wp14:editId="7E5FC06C">
             <wp:extent cx="4620126" cy="3696101"/>
-            <wp:effectExtent b="0" l="0" r="0" t="0"/>
-            <wp:docPr descr="" title="" id="25" name="Picture"/>
-            <a:graphic>
+            <wp:effectExtent l="0" t="0" r="0" b="0"/>
+            <wp:docPr id="25" name="Picture"/>
+            <wp:cNvGraphicFramePr/>
+            <a:graphic xmlns:a="http://schemas.openxmlformats.org/drawingml/2006/main">
               <a:graphicData uri="http://schemas.openxmlformats.org/drawingml/2006/picture">
-                <pic:pic>
+                <pic:pic xmlns:pic="http://schemas.openxmlformats.org/drawingml/2006/picture">
                   <pic:nvPicPr>
-                    <pic:cNvPr descr="HW.1_Nettles_files/figure-docx/unnamed-chunk-8-1.png" id="26" name="Picture"/>
+                    <pic:cNvPr id="26" name="Picture" descr="HW.1_Nettles_files/figure-docx/unnamed-chunk-8-1.png"/>
                     <pic:cNvPicPr>
-                      <a:picLocks noChangeArrowheads="1" noChangeAspect="1"/>
+                      <a:picLocks noChangeAspect="1" noChangeArrowheads="1"/>
                     </pic:cNvPicPr>
                   </pic:nvPicPr>
                   <pic:blipFill>
-                    <a:blip r:embed="rId24"/>
+                    <a:blip r:embed="rId6"/>
                     <a:stretch>
                       <a:fillRect/>
                     </a:stretch>
@@ -804,7 +814,7 @@
         <w:pStyle w:val="BodyText"/>
       </w:pPr>
       <w:r>
-        <w:t xml:space="preserve">Is the amount of caffeine in a cup of coffee relatively consistent from one vendor to another?</w:t>
+        <w:t>Is the amount of caffeine in a cup of coffee relatively consistent from one vendor to another?</w:t>
       </w:r>
     </w:p>
     <w:p>
@@ -816,7 +826,7 @@
           <w:i/>
           <w:iCs/>
         </w:rPr>
-        <w:t xml:space="preserve">No, the amount of caffeine appears to vary widely between brands, ranging from approximately 140mg to almost 260mg.</w:t>
+        <w:t>No, the amount of caffeine appears to vary widely between brands, ranging from approximately 140mg to almost 260mg.</w:t>
       </w:r>
     </w:p>
     <w:p>
@@ -824,7 +834,7 @@
         <w:pStyle w:val="BodyText"/>
       </w:pPr>
       <w:r>
-        <w:t xml:space="preserve">What is the standard deviation of caffeine level?</w:t>
+        <w:t>What is the standard deviation of caffeine level?</w:t>
       </w:r>
     </w:p>
     <w:p>
@@ -835,25 +845,25 @@
         <w:rPr>
           <w:rStyle w:val="FunctionTok"/>
         </w:rPr>
-        <w:t xml:space="preserve">sd</w:t>
-      </w:r>
-      <w:r>
-        <w:rPr>
-          <w:rStyle w:val="NormalTok"/>
-        </w:rPr>
-        <w:t xml:space="preserve">(caff</w:t>
+        <w:t>sd</w:t>
+      </w:r>
+      <w:r>
+        <w:rPr>
+          <w:rStyle w:val="NormalTok"/>
+        </w:rPr>
+        <w:t>(caff</w:t>
       </w:r>
       <w:r>
         <w:rPr>
           <w:rStyle w:val="SpecialCharTok"/>
         </w:rPr>
-        <w:t xml:space="preserve">$</w:t>
-      </w:r>
-      <w:r>
-        <w:rPr>
-          <w:rStyle w:val="NormalTok"/>
-        </w:rPr>
-        <w:t xml:space="preserve">caffeine_mg_16oz)</w:t>
+        <w:t>$</w:t>
+      </w:r>
+      <w:r>
+        <w:rPr>
+          <w:rStyle w:val="NormalTok"/>
+        </w:rPr>
+        <w:t>caffeine_mg_16oz)</w:t>
       </w:r>
     </w:p>
     <w:p>
@@ -864,7 +874,7 @@
         <w:rPr>
           <w:rStyle w:val="VerbatimChar"/>
         </w:rPr>
-        <w:t xml:space="preserve">## [1] 35.57535</w:t>
+        <w:t>## [1] 35.57535</w:t>
       </w:r>
     </w:p>
     <w:p>
@@ -872,7 +882,7 @@
         <w:pStyle w:val="FirstParagraph"/>
       </w:pPr>
       <w:r>
-        <w:t xml:space="preserve">What is the coefficient of variation?</w:t>
+        <w:t>What is the coefficient of variation?</w:t>
       </w:r>
     </w:p>
     <w:p>
@@ -883,55 +893,55 @@
         <w:rPr>
           <w:rStyle w:val="FunctionTok"/>
         </w:rPr>
-        <w:t xml:space="preserve">sd</w:t>
-      </w:r>
-      <w:r>
-        <w:rPr>
-          <w:rStyle w:val="NormalTok"/>
-        </w:rPr>
-        <w:t xml:space="preserve">(caff</w:t>
+        <w:t>sd</w:t>
+      </w:r>
+      <w:r>
+        <w:rPr>
+          <w:rStyle w:val="NormalTok"/>
+        </w:rPr>
+        <w:t>(caff</w:t>
       </w:r>
       <w:r>
         <w:rPr>
           <w:rStyle w:val="SpecialCharTok"/>
         </w:rPr>
-        <w:t xml:space="preserve">$</w:t>
-      </w:r>
-      <w:r>
-        <w:rPr>
-          <w:rStyle w:val="NormalTok"/>
-        </w:rPr>
-        <w:t xml:space="preserve">caffeine_mg_16oz)</w:t>
+        <w:t>$</w:t>
+      </w:r>
+      <w:r>
+        <w:rPr>
+          <w:rStyle w:val="NormalTok"/>
+        </w:rPr>
+        <w:t>caffeine_mg_16oz)</w:t>
       </w:r>
       <w:r>
         <w:rPr>
           <w:rStyle w:val="SpecialCharTok"/>
         </w:rPr>
-        <w:t xml:space="preserve">/</w:t>
+        <w:t>/</w:t>
       </w:r>
       <w:r>
         <w:rPr>
           <w:rStyle w:val="FunctionTok"/>
         </w:rPr>
-        <w:t xml:space="preserve">mean</w:t>
-      </w:r>
-      <w:r>
-        <w:rPr>
-          <w:rStyle w:val="NormalTok"/>
-        </w:rPr>
-        <w:t xml:space="preserve">(caff</w:t>
+        <w:t>mean</w:t>
+      </w:r>
+      <w:r>
+        <w:rPr>
+          <w:rStyle w:val="NormalTok"/>
+        </w:rPr>
+        <w:t>(caff</w:t>
       </w:r>
       <w:r>
         <w:rPr>
           <w:rStyle w:val="SpecialCharTok"/>
         </w:rPr>
-        <w:t xml:space="preserve">$</w:t>
-      </w:r>
-      <w:r>
-        <w:rPr>
-          <w:rStyle w:val="NormalTok"/>
-        </w:rPr>
-        <w:t xml:space="preserve">caffeine_mg_16oz)</w:t>
+        <w:t>$</w:t>
+      </w:r>
+      <w:r>
+        <w:rPr>
+          <w:rStyle w:val="NormalTok"/>
+        </w:rPr>
+        <w:t>caffeine_mg_16oz)</w:t>
       </w:r>
     </w:p>
     <w:p>
@@ -942,7 +952,7 @@
         <w:rPr>
           <w:rStyle w:val="VerbatimChar"/>
         </w:rPr>
-        <w:t xml:space="preserve">## [1] 0.1891659</w:t>
+        <w:t>## [1] 0.1891659</w:t>
       </w:r>
     </w:p>
     <w:p>
@@ -950,35 +960,85 @@
         <w:pStyle w:val="Compact"/>
         <w:numPr>
           <w:ilvl w:val="0"/>
-          <w:numId w:val="1008"/>
+          <w:numId w:val="9"/>
         </w:numPr>
       </w:pPr>
       <w:r>
-        <w:t xml:space="preserve">The file</w:t>
-      </w:r>
-      <w:r>
+        <w:t>The file “caffeineStarbucks.csv” has data on six 16 oz. cups of Breakfast Blend coffee sampled on six different days. Calculate the mean (and the 95% confidence interval for the mean) for these data.</w:t>
+      </w:r>
+    </w:p>
+    <w:p>
+      <w:pPr>
+        <w:pStyle w:val="SourceCode"/>
+      </w:pPr>
+      <w:r>
+        <w:rPr>
+          <w:rStyle w:val="NormalTok"/>
+        </w:rPr>
+        <w:t xml:space="preserve">starbs </w:t>
+      </w:r>
+      <w:r>
+        <w:rPr>
+          <w:rStyle w:val="OtherTok"/>
+        </w:rPr>
+        <w:t>&lt;-</w:t>
+      </w:r>
+      <w:r>
+        <w:rPr>
+          <w:rStyle w:val="NormalTok"/>
+        </w:rPr>
         <w:t xml:space="preserve"> </w:t>
       </w:r>
       <w:r>
-        <w:t xml:space="preserve">“</w:t>
-      </w:r>
-      <w:r>
-        <w:t xml:space="preserve">caffeineStarbucks.csv</w:t>
-      </w:r>
-      <w:r>
-        <w:t xml:space="preserve">”</w:t>
-      </w:r>
-      <w:r>
-        <w:t xml:space="preserve"> </w:t>
-      </w:r>
-      <w:r>
-        <w:t xml:space="preserve">has data on six 16 oz. cups of Breakfast Blend coffee sampled on six different days.</w:t>
-      </w:r>
-      <w:r>
-        <w:t xml:space="preserve"> </w:t>
-      </w:r>
-      <w:r>
-        <w:t xml:space="preserve">Calculate the mean (and the 95% confidence interval for the mean) for these data.</w:t>
+        <w:rPr>
+          <w:rStyle w:val="FunctionTok"/>
+        </w:rPr>
+        <w:t>read.csv</w:t>
+      </w:r>
+      <w:r>
+        <w:rPr>
+          <w:rStyle w:val="NormalTok"/>
+        </w:rPr>
+        <w:t>(</w:t>
+      </w:r>
+      <w:r>
+        <w:rPr>
+          <w:rStyle w:val="StringTok"/>
+        </w:rPr>
+        <w:t>"ABDLabs/DataForLabs/caffeineStarbucks.csv"</w:t>
+      </w:r>
+      <w:r>
+        <w:rPr>
+          <w:rStyle w:val="NormalTok"/>
+        </w:rPr>
+        <w:t>)</w:t>
+      </w:r>
+      <w:r>
+        <w:br/>
+      </w:r>
+      <w:r>
+        <w:rPr>
+          <w:rStyle w:val="FunctionTok"/>
+        </w:rPr>
+        <w:t>mean</w:t>
+      </w:r>
+      <w:r>
+        <w:rPr>
+          <w:rStyle w:val="NormalTok"/>
+        </w:rPr>
+        <w:t>(starbs</w:t>
+      </w:r>
+      <w:r>
+        <w:rPr>
+          <w:rStyle w:val="SpecialCharTok"/>
+        </w:rPr>
+        <w:t>$</w:t>
+      </w:r>
+      <w:r>
+        <w:rPr>
+          <w:rStyle w:val="NormalTok"/>
+        </w:rPr>
+        <w:t>caffeine_mg_16oz)</w:t>
       </w:r>
     </w:p>
     <w:p>
@@ -987,153 +1047,80 @@
       </w:pPr>
       <w:r>
         <w:rPr>
-          <w:rStyle w:val="NormalTok"/>
-        </w:rPr>
-        <w:t xml:space="preserve">starbs </w:t>
-      </w:r>
-      <w:r>
-        <w:rPr>
-          <w:rStyle w:val="OtherTok"/>
-        </w:rPr>
-        <w:t xml:space="preserve">&lt;-</w:t>
-      </w:r>
-      <w:r>
-        <w:rPr>
-          <w:rStyle w:val="NormalTok"/>
-        </w:rPr>
-        <w:t xml:space="preserve"> </w:t>
-      </w:r>
+          <w:rStyle w:val="VerbatimChar"/>
+        </w:rPr>
+        <w:t>## [1] 371.9667</w:t>
+      </w:r>
+    </w:p>
+    <w:p>
+      <w:pPr>
+        <w:pStyle w:val="SourceCode"/>
+      </w:pPr>
       <w:r>
         <w:rPr>
           <w:rStyle w:val="FunctionTok"/>
         </w:rPr>
-        <w:t xml:space="preserve">read.csv</w:t>
-      </w:r>
-      <w:r>
-        <w:rPr>
-          <w:rStyle w:val="NormalTok"/>
-        </w:rPr>
-        <w:t xml:space="preserve">(</w:t>
-      </w:r>
-      <w:r>
-        <w:rPr>
-          <w:rStyle w:val="StringTok"/>
-        </w:rPr>
-        <w:t xml:space="preserve">"ABDLabs/DataForLabs/caffeineStarbucks.csv"</w:t>
-      </w:r>
-      <w:r>
-        <w:rPr>
-          <w:rStyle w:val="NormalTok"/>
-        </w:rPr>
-        <w:t xml:space="preserve">)</w:t>
+        <w:t>t.test</w:t>
+      </w:r>
+      <w:r>
+        <w:rPr>
+          <w:rStyle w:val="NormalTok"/>
+        </w:rPr>
+        <w:t>(starbs</w:t>
+      </w:r>
+      <w:r>
+        <w:rPr>
+          <w:rStyle w:val="SpecialCharTok"/>
+        </w:rPr>
+        <w:t>$</w:t>
+      </w:r>
+      <w:r>
+        <w:rPr>
+          <w:rStyle w:val="NormalTok"/>
+        </w:rPr>
+        <w:t>caffeine_mg_16oz)</w:t>
+      </w:r>
+      <w:r>
+        <w:rPr>
+          <w:rStyle w:val="SpecialCharTok"/>
+        </w:rPr>
+        <w:t>$</w:t>
+      </w:r>
+      <w:r>
+        <w:rPr>
+          <w:rStyle w:val="NormalTok"/>
+        </w:rPr>
+        <w:t>conf.int</w:t>
+      </w:r>
+    </w:p>
+    <w:p>
+      <w:pPr>
+        <w:pStyle w:val="SourceCode"/>
+      </w:pPr>
+      <w:r>
+        <w:rPr>
+          <w:rStyle w:val="VerbatimChar"/>
+        </w:rPr>
+        <w:lastRenderedPageBreak/>
+        <w:t>## [1] 239.3527 504.5806</w:t>
       </w:r>
       <w:r>
         <w:br/>
       </w:r>
       <w:r>
         <w:rPr>
-          <w:rStyle w:val="FunctionTok"/>
-        </w:rPr>
-        <w:t xml:space="preserve">mean</w:t>
-      </w:r>
-      <w:r>
-        <w:rPr>
-          <w:rStyle w:val="NormalTok"/>
-        </w:rPr>
-        <w:t xml:space="preserve">(starbs</w:t>
-      </w:r>
-      <w:r>
-        <w:rPr>
-          <w:rStyle w:val="SpecialCharTok"/>
-        </w:rPr>
-        <w:t xml:space="preserve">$</w:t>
-      </w:r>
-      <w:r>
-        <w:rPr>
-          <w:rStyle w:val="NormalTok"/>
-        </w:rPr>
-        <w:t xml:space="preserve">caffeine_mg_16oz)</w:t>
-      </w:r>
-    </w:p>
-    <w:p>
-      <w:pPr>
-        <w:pStyle w:val="SourceCode"/>
-      </w:pPr>
-      <w:r>
-        <w:rPr>
           <w:rStyle w:val="VerbatimChar"/>
         </w:rPr>
-        <w:t xml:space="preserve">## [1] 371.9667</w:t>
-      </w:r>
-    </w:p>
-    <w:p>
-      <w:pPr>
-        <w:pStyle w:val="SourceCode"/>
-      </w:pPr>
-      <w:r>
-        <w:rPr>
-          <w:rStyle w:val="FunctionTok"/>
-        </w:rPr>
-        <w:t xml:space="preserve">t.test</w:t>
-      </w:r>
-      <w:r>
-        <w:rPr>
-          <w:rStyle w:val="NormalTok"/>
-        </w:rPr>
-        <w:t xml:space="preserve">(starbs</w:t>
-      </w:r>
-      <w:r>
-        <w:rPr>
-          <w:rStyle w:val="SpecialCharTok"/>
-        </w:rPr>
-        <w:t xml:space="preserve">$</w:t>
-      </w:r>
-      <w:r>
-        <w:rPr>
-          <w:rStyle w:val="NormalTok"/>
-        </w:rPr>
-        <w:t xml:space="preserve">caffeine_mg_16oz)</w:t>
-      </w:r>
-      <w:r>
-        <w:rPr>
-          <w:rStyle w:val="SpecialCharTok"/>
-        </w:rPr>
-        <w:t xml:space="preserve">$</w:t>
-      </w:r>
-      <w:r>
-        <w:rPr>
-          <w:rStyle w:val="NormalTok"/>
-        </w:rPr>
-        <w:t xml:space="preserve">conf.int</w:t>
-      </w:r>
-    </w:p>
-    <w:p>
-      <w:pPr>
-        <w:pStyle w:val="SourceCode"/>
-      </w:pPr>
+        <w:t>## attr(,"conf.level")</w:t>
+      </w:r>
+      <w:r>
+        <w:br/>
+      </w:r>
       <w:r>
         <w:rPr>
           <w:rStyle w:val="VerbatimChar"/>
         </w:rPr>
-        <w:t xml:space="preserve">## [1] 239.3527 504.5806</w:t>
-      </w:r>
-      <w:r>
-        <w:br/>
-      </w:r>
-      <w:r>
-        <w:rPr>
-          <w:rStyle w:val="VerbatimChar"/>
-        </w:rPr>
-        <w:t xml:space="preserve">## attr(,"conf.level")</w:t>
-      </w:r>
-      <w:r>
-        <w:br/>
-      </w:r>
-      <w:r>
-        <w:rPr>
-          <w:rStyle w:val="VerbatimChar"/>
-        </w:rPr>
-        <w:t xml:space="preserve">## [1] 0.95</w:t>
+        <w:t>## [1] 0.95</w:t>
       </w:r>
     </w:p>
     <w:p>
@@ -1141,7 +1128,7 @@
         <w:pStyle w:val="FirstParagraph"/>
       </w:pPr>
       <w:r>
-        <w:t xml:space="preserve">Compare these results to the data taken on the broader sample of vendors in the first file. Describe the difference.</w:t>
+        <w:t>Compare these results to the data taken on the broader sample of vendors in the first file. Describe the difference.</w:t>
       </w:r>
     </w:p>
     <w:p>
@@ -1153,17 +1140,17 @@
           <w:i/>
           <w:iCs/>
         </w:rPr>
-        <w:t xml:space="preserve">The mean of the starbucks data is nearly double that of the broader sample and the 95% confidence interval is over 4 times as wide. Further, the 95% confidence intervals for the two datasets do not overlap.</w:t>
-      </w:r>
-    </w:p>
-    <w:bookmarkEnd w:id="27"/>
-    <w:bookmarkStart w:id="28" w:name="question-3"/>
+        <w:t>The mean of the starbucks data is nearly double that of the broader sample and the 95% confidence interval is over 4 times as wide. Further, the 95% confidence intervals for the two datasets do not overlap.</w:t>
+      </w:r>
+    </w:p>
     <w:p>
       <w:pPr>
         <w:pStyle w:val="Heading2"/>
       </w:pPr>
-      <w:r>
-        <w:t xml:space="preserve">Question 3</w:t>
+      <w:bookmarkStart w:id="2" w:name="question-3"/>
+      <w:bookmarkEnd w:id="1"/>
+      <w:r>
+        <w:t>Question 3</w:t>
       </w:r>
     </w:p>
     <w:p>
@@ -1171,11 +1158,11 @@
         <w:pStyle w:val="Compact"/>
         <w:numPr>
           <w:ilvl w:val="0"/>
-          <w:numId w:val="1009"/>
+          <w:numId w:val="10"/>
         </w:numPr>
       </w:pPr>
       <w:r>
-        <w:t xml:space="preserve">Calculate the 99% confidence interval for the mean caffeine level (for the caffeine data).</w:t>
+        <w:t>Calculate the 99% confidence interval for the mean caffeine level (for the caffeine data).</w:t>
       </w:r>
     </w:p>
     <w:p>
@@ -1186,55 +1173,55 @@
         <w:rPr>
           <w:rStyle w:val="FunctionTok"/>
         </w:rPr>
-        <w:t xml:space="preserve">t.test</w:t>
-      </w:r>
-      <w:r>
-        <w:rPr>
-          <w:rStyle w:val="NormalTok"/>
-        </w:rPr>
-        <w:t xml:space="preserve">(caff</w:t>
+        <w:t>t.test</w:t>
+      </w:r>
+      <w:r>
+        <w:rPr>
+          <w:rStyle w:val="NormalTok"/>
+        </w:rPr>
+        <w:t>(caff</w:t>
       </w:r>
       <w:r>
         <w:rPr>
           <w:rStyle w:val="SpecialCharTok"/>
         </w:rPr>
-        <w:t xml:space="preserve">$</w:t>
-      </w:r>
-      <w:r>
-        <w:rPr>
-          <w:rStyle w:val="NormalTok"/>
-        </w:rPr>
-        <w:t xml:space="preserve">caffeine_mg_16oz,</w:t>
+        <w:t>$</w:t>
+      </w:r>
+      <w:r>
+        <w:rPr>
+          <w:rStyle w:val="NormalTok"/>
+        </w:rPr>
+        <w:t>caffeine_mg_16oz,</w:t>
       </w:r>
       <w:r>
         <w:rPr>
           <w:rStyle w:val="AttributeTok"/>
         </w:rPr>
-        <w:t xml:space="preserve">conf.level=</w:t>
+        <w:t>conf.level=</w:t>
       </w:r>
       <w:r>
         <w:rPr>
           <w:rStyle w:val="FloatTok"/>
         </w:rPr>
-        <w:t xml:space="preserve">0.99</w:t>
-      </w:r>
-      <w:r>
-        <w:rPr>
-          <w:rStyle w:val="NormalTok"/>
-        </w:rPr>
-        <w:t xml:space="preserve">)</w:t>
+        <w:t>0.99</w:t>
+      </w:r>
+      <w:r>
+        <w:rPr>
+          <w:rStyle w:val="NormalTok"/>
+        </w:rPr>
+        <w:t>)</w:t>
       </w:r>
       <w:r>
         <w:rPr>
           <w:rStyle w:val="SpecialCharTok"/>
         </w:rPr>
-        <w:t xml:space="preserve">$</w:t>
-      </w:r>
-      <w:r>
-        <w:rPr>
-          <w:rStyle w:val="NormalTok"/>
-        </w:rPr>
-        <w:t xml:space="preserve">conf.int</w:t>
+        <w:t>$</w:t>
+      </w:r>
+      <w:r>
+        <w:rPr>
+          <w:rStyle w:val="NormalTok"/>
+        </w:rPr>
+        <w:t>conf.int</w:t>
       </w:r>
     </w:p>
     <w:p>
@@ -1245,7 +1232,7 @@
         <w:rPr>
           <w:rStyle w:val="VerbatimChar"/>
         </w:rPr>
-        <w:t xml:space="preserve">## [1] 159.4238 216.7047</w:t>
+        <w:t>## [1] 159.4238 216.7047</w:t>
       </w:r>
       <w:r>
         <w:br/>
@@ -1254,7 +1241,7 @@
         <w:rPr>
           <w:rStyle w:val="VerbatimChar"/>
         </w:rPr>
-        <w:t xml:space="preserve">## attr(,"conf.level")</w:t>
+        <w:t>## attr(,"conf.level")</w:t>
       </w:r>
       <w:r>
         <w:br/>
@@ -1263,7 +1250,7 @@
         <w:rPr>
           <w:rStyle w:val="VerbatimChar"/>
         </w:rPr>
-        <w:t xml:space="preserve">## [1] 0.99</w:t>
+        <w:t>## [1] 0.99</w:t>
       </w:r>
     </w:p>
     <w:p>
@@ -1271,17 +1258,11 @@
         <w:pStyle w:val="Compact"/>
         <w:numPr>
           <w:ilvl w:val="0"/>
-          <w:numId w:val="1010"/>
+          <w:numId w:val="11"/>
         </w:numPr>
       </w:pPr>
       <w:r>
-        <w:t xml:space="preserve">Compare this 99% confidence interval to the 95% confidence interval you calculate in question 2b.</w:t>
-      </w:r>
-      <w:r>
-        <w:t xml:space="preserve"> </w:t>
-      </w:r>
-      <w:r>
-        <w:t xml:space="preserve">Which confidence interval is wider (i.e., spans a broader range)? Why should this one be wider?</w:t>
+        <w:t>Compare this 99% confidence interval to the 95% confidence interval you calculate in question 2b. Which confidence interval is wider (i.e., spans a broader range)? Why should this one be wider?</w:t>
       </w:r>
     </w:p>
     <w:p>
@@ -1293,7 +1274,7 @@
           <w:i/>
           <w:iCs/>
         </w:rPr>
-        <w:t xml:space="preserve">The 99% confidence interval encompasses approximately 8mg more in each direction than does the 95% confidence interval but both are centered around the mean of 188.06mg.</w:t>
+        <w:t>The 99% confidence interval encompasses approximately 8mg more in each direction than does the 95% confidence interval but both are centered around the mean of 188.06mg.</w:t>
       </w:r>
       <w:r>
         <w:t xml:space="preserve"> </w:t>
@@ -1303,7 +1284,7 @@
           <w:i/>
           <w:iCs/>
         </w:rPr>
-        <w:t xml:space="preserve">The 99% confidence interval spans a broader range because it incorporates a greater number of values. Rather than including 95% of the potential true values, it includes 99%.</w:t>
+        <w:t>The 99% confidence interval spans a broader range because it incorporates a greater number of values. Rather than including 95% of the potential true values, it includes 99%.</w:t>
       </w:r>
     </w:p>
     <w:p>
@@ -1311,17 +1292,11 @@
         <w:pStyle w:val="Compact"/>
         <w:numPr>
           <w:ilvl w:val="0"/>
-          <w:numId w:val="1011"/>
+          <w:numId w:val="12"/>
         </w:numPr>
       </w:pPr>
       <w:r>
-        <w:t xml:space="preserve">Let’s compare the quantiles of the distribution of caffeine to this confidence interval.</w:t>
-      </w:r>
-      <w:r>
-        <w:t xml:space="preserve"> </w:t>
-      </w:r>
-      <w:r>
-        <w:t xml:space="preserve">Approximately 95% of the data values should fall between the 2.5% and 97.5% quantiles of the distribution of caffeine. (Explain why this is true.)</w:t>
+        <w:t>Let’s compare the quantiles of the distribution of caffeine to this confidence interval. Approximately 95% of the data values should fall between the 2.5% and 97.5% quantiles of the distribution of caffeine. (Explain why this is true.)</w:t>
       </w:r>
     </w:p>
     <w:p>
@@ -1333,165 +1308,21 @@
           <w:i/>
           <w:iCs/>
         </w:rPr>
-        <w:t xml:space="preserve">95% of the data values fall between the 2.5% and 97.5% quartiles because these values describe the data that was collected. These quantiles represent the middle 95% of data values, excluding the 2.5% that fall at the top and bottom of our distribution.</w:t>
-      </w:r>
-    </w:p>
-    <w:p>
-      <w:pPr>
-        <w:pStyle w:val="SourceCode"/>
-      </w:pPr>
-      <w:r>
-        <w:rPr>
-          <w:rStyle w:val="FunctionTok"/>
-        </w:rPr>
-        <w:t xml:space="preserve">quantile</w:t>
-      </w:r>
-      <w:r>
-        <w:rPr>
-          <w:rStyle w:val="NormalTok"/>
-        </w:rPr>
-        <w:t xml:space="preserve">(caff</w:t>
-      </w:r>
-      <w:r>
-        <w:rPr>
-          <w:rStyle w:val="SpecialCharTok"/>
-        </w:rPr>
-        <w:t xml:space="preserve">$</w:t>
-      </w:r>
-      <w:r>
-        <w:rPr>
-          <w:rStyle w:val="NormalTok"/>
-        </w:rPr>
-        <w:t xml:space="preserve">caffeine_mg_16oz, </w:t>
-      </w:r>
-      <w:r>
-        <w:rPr>
-          <w:rStyle w:val="FunctionTok"/>
-        </w:rPr>
-        <w:t xml:space="preserve">c</w:t>
-      </w:r>
-      <w:r>
-        <w:rPr>
-          <w:rStyle w:val="NormalTok"/>
-        </w:rPr>
-        <w:t xml:space="preserve">(</w:t>
-      </w:r>
-      <w:r>
-        <w:rPr>
-          <w:rStyle w:val="FloatTok"/>
-        </w:rPr>
-        <w:t xml:space="preserve">0.025</w:t>
-      </w:r>
-      <w:r>
-        <w:rPr>
-          <w:rStyle w:val="NormalTok"/>
-        </w:rPr>
-        <w:t xml:space="preserve">, </w:t>
-      </w:r>
-      <w:r>
-        <w:rPr>
-          <w:rStyle w:val="FloatTok"/>
-        </w:rPr>
-        <w:t xml:space="preserve">0.975</w:t>
-      </w:r>
-      <w:r>
-        <w:rPr>
-          <w:rStyle w:val="NormalTok"/>
-        </w:rPr>
-        <w:t xml:space="preserve">))</w:t>
-      </w:r>
-    </w:p>
-    <w:p>
-      <w:pPr>
-        <w:pStyle w:val="SourceCode"/>
-      </w:pPr>
-      <w:r>
-        <w:rPr>
-          <w:rStyle w:val="VerbatimChar"/>
-        </w:rPr>
-        <w:t xml:space="preserve">##    2.5%   97.5% </w:t>
-      </w:r>
-      <w:r>
-        <w:br/>
-      </w:r>
-      <w:r>
-        <w:rPr>
-          <w:rStyle w:val="VerbatimChar"/>
-        </w:rPr>
-        <w:t xml:space="preserve">## 144.765 254.685</w:t>
-      </w:r>
-    </w:p>
-    <w:p>
-      <w:pPr>
-        <w:pStyle w:val="FirstParagraph"/>
-      </w:pPr>
-      <w:r>
-        <w:t xml:space="preserve">Are these the same as the boundaries of the 95% confidence interval? If not, why not? Which should bound a smaller region, the quantile or the confidence interval of the mean?</w:t>
-      </w:r>
-    </w:p>
-    <w:p>
-      <w:pPr>
-        <w:pStyle w:val="BodyText"/>
-      </w:pPr>
+        <w:t>95% of the data values fall between the 2.5% and 97.5% qua</w:t>
+      </w:r>
       <w:r>
         <w:rPr>
           <w:i/>
           <w:iCs/>
         </w:rPr>
-        <w:t xml:space="preserve">These quantiles are not the same as the boundaries of the 95% confidence interval. This is primarily because the quantiles describe the distribution of our sample while the confidence interval describes how our sample represents the true value within the population. Confidence intervals should generally bound a smaller region because they don’t need to incorporate extreme values that are found within the population. As we increase our sample size (and capture more of the population in our sample), the 95% confidence interval will typically get narrower since we are getting a better idea of what the true mean value is. However, assuming we started with a representative sample, the quantile values are less likely to change because they are simply a reflection of the range of values within our data.</w:t>
-      </w:r>
-    </w:p>
-    <w:bookmarkEnd w:id="28"/>
-    <w:bookmarkStart w:id="38" w:name="question-5"/>
-    <w:p>
-      <w:pPr>
-        <w:pStyle w:val="Heading2"/>
-      </w:pPr>
-      <w:r>
-        <w:t xml:space="preserve">Question 5</w:t>
-      </w:r>
-    </w:p>
-    <w:p>
-      <w:pPr>
-        <w:pStyle w:val="FirstParagraph"/>
-      </w:pPr>
-      <w:r>
-        <w:t xml:space="preserve">Return to the data on countries of the world, in</w:t>
-      </w:r>
-      <w:r>
-        <w:t xml:space="preserve"> </w:t>
-      </w:r>
-      <w:r>
-        <w:t xml:space="preserve">“</w:t>
-      </w:r>
-      <w:r>
-        <w:t xml:space="preserve">countries.csv</w:t>
-      </w:r>
-      <w:r>
-        <w:t xml:space="preserve">”</w:t>
-      </w:r>
-      <w:r>
-        <w:t xml:space="preserve">. Plot the distributions for ecological_footprint_2000, cell_phone_subscriptions_per_100_people_2012, and life_expectancy_at_birth_female.</w:t>
-      </w:r>
-    </w:p>
-    <w:p>
-      <w:pPr>
-        <w:pStyle w:val="BodyText"/>
-      </w:pPr>
-      <w:r>
-        <w:t xml:space="preserve">Match the difference in mean and median to the direction of skew on the histogram. Do you see a pattern?</w:t>
-      </w:r>
-    </w:p>
-    <w:p>
-      <w:pPr>
-        <w:pStyle w:val="BodyText"/>
-      </w:pPr>
+        <w:t>n</w:t>
+      </w:r>
       <w:r>
         <w:rPr>
           <w:i/>
           <w:iCs/>
         </w:rPr>
-        <w:t xml:space="preserve">When the distribution is skewed right, the mean is greater than the median but when the distribution is skewed left, the median is greater than the mean. The mean is pulled by the tail of the distribution but the median is drawn to the highest point of the histogram.</w:t>
+        <w:t>tiles because these values describe the data that was collected. These quantiles represent the middle 95% of data values, excluding the 2.5% that fall at the top and bottom of our distribution.</w:t>
       </w:r>
     </w:p>
     <w:p>
@@ -1500,6 +1331,236 @@
       </w:pPr>
       <w:r>
         <w:rPr>
+          <w:rStyle w:val="FunctionTok"/>
+        </w:rPr>
+        <w:t>quantile</w:t>
+      </w:r>
+      <w:r>
+        <w:rPr>
+          <w:rStyle w:val="NormalTok"/>
+        </w:rPr>
+        <w:t>(caff</w:t>
+      </w:r>
+      <w:r>
+        <w:rPr>
+          <w:rStyle w:val="SpecialCharTok"/>
+        </w:rPr>
+        <w:t>$</w:t>
+      </w:r>
+      <w:r>
+        <w:rPr>
+          <w:rStyle w:val="NormalTok"/>
+        </w:rPr>
+        <w:t xml:space="preserve">caffeine_mg_16oz, </w:t>
+      </w:r>
+      <w:r>
+        <w:rPr>
+          <w:rStyle w:val="FunctionTok"/>
+        </w:rPr>
+        <w:t>c</w:t>
+      </w:r>
+      <w:r>
+        <w:rPr>
+          <w:rStyle w:val="NormalTok"/>
+        </w:rPr>
+        <w:t>(</w:t>
+      </w:r>
+      <w:r>
+        <w:rPr>
+          <w:rStyle w:val="FloatTok"/>
+        </w:rPr>
+        <w:t>0.025</w:t>
+      </w:r>
+      <w:r>
+        <w:rPr>
+          <w:rStyle w:val="NormalTok"/>
+        </w:rPr>
+        <w:t xml:space="preserve">, </w:t>
+      </w:r>
+      <w:r>
+        <w:rPr>
+          <w:rStyle w:val="FloatTok"/>
+        </w:rPr>
+        <w:t>0.975</w:t>
+      </w:r>
+      <w:r>
+        <w:rPr>
+          <w:rStyle w:val="NormalTok"/>
+        </w:rPr>
+        <w:t>))</w:t>
+      </w:r>
+    </w:p>
+    <w:p>
+      <w:pPr>
+        <w:pStyle w:val="SourceCode"/>
+      </w:pPr>
+      <w:r>
+        <w:rPr>
+          <w:rStyle w:val="VerbatimChar"/>
+        </w:rPr>
+        <w:t xml:space="preserve">##    2.5%   97.5% </w:t>
+      </w:r>
+      <w:r>
+        <w:br/>
+      </w:r>
+      <w:r>
+        <w:rPr>
+          <w:rStyle w:val="VerbatimChar"/>
+        </w:rPr>
+        <w:t>## 144.765 254.685</w:t>
+      </w:r>
+    </w:p>
+    <w:p>
+      <w:pPr>
+        <w:pStyle w:val="FirstParagraph"/>
+      </w:pPr>
+      <w:r>
+        <w:t>Are these the same as the boundaries of the 95% confidence interval? If not, why not? Which should bound a smaller region, the quantile or the confidence interval of the mean?</w:t>
+      </w:r>
+    </w:p>
+    <w:p>
+      <w:pPr>
+        <w:pStyle w:val="BodyText"/>
+      </w:pPr>
+      <w:r>
+        <w:rPr>
+          <w:i/>
+          <w:iCs/>
+        </w:rPr>
+        <w:t xml:space="preserve">These quantiles are not the same as the boundaries of the 95% confidence interval. This is primarily because the quantiles describe the distribution of our sample while the confidence interval describes </w:t>
+      </w:r>
+      <w:r>
+        <w:rPr>
+          <w:i/>
+          <w:iCs/>
+        </w:rPr>
+        <w:t>our knowledge of the</w:t>
+      </w:r>
+      <w:r>
+        <w:rPr>
+          <w:i/>
+          <w:iCs/>
+        </w:rPr>
+        <w:t xml:space="preserve"> true parameter value in the</w:t>
+      </w:r>
+      <w:r>
+        <w:rPr>
+          <w:i/>
+          <w:iCs/>
+        </w:rPr>
+        <w:t xml:space="preserve"> population</w:t>
+      </w:r>
+      <w:r>
+        <w:rPr>
+          <w:i/>
+          <w:iCs/>
+        </w:rPr>
+        <w:t xml:space="preserve">. Confidence intervals should generally </w:t>
+      </w:r>
+      <w:proofErr w:type="gramStart"/>
+      <w:r>
+        <w:rPr>
+          <w:i/>
+          <w:iCs/>
+        </w:rPr>
+        <w:t>bound</w:t>
+      </w:r>
+      <w:proofErr w:type="gramEnd"/>
+      <w:r>
+        <w:rPr>
+          <w:i/>
+          <w:iCs/>
+        </w:rPr>
+        <w:t xml:space="preserve"> a smaller region because they don’t need to </w:t>
+      </w:r>
+      <w:r>
+        <w:rPr>
+          <w:i/>
+          <w:iCs/>
+        </w:rPr>
+        <w:lastRenderedPageBreak/>
+        <w:t>describe</w:t>
+      </w:r>
+      <w:r>
+        <w:rPr>
+          <w:i/>
+          <w:iCs/>
+        </w:rPr>
+        <w:t xml:space="preserve"> extreme values that are found within the population</w:t>
+      </w:r>
+      <w:r>
+        <w:rPr>
+          <w:i/>
+          <w:iCs/>
+        </w:rPr>
+        <w:t>, just the parameter estimate</w:t>
+      </w:r>
+      <w:r>
+        <w:rPr>
+          <w:i/>
+          <w:iCs/>
+        </w:rPr>
+        <w:t xml:space="preserve">. As we increase our sample size (and capture more of the population in our sample), the 95% confidence interval will typically get narrower since we are getting a better idea of what the true </w:t>
+      </w:r>
+      <w:r>
+        <w:rPr>
+          <w:i/>
+          <w:iCs/>
+        </w:rPr>
+        <w:t>parameter</w:t>
+      </w:r>
+      <w:r>
+        <w:rPr>
+          <w:i/>
+          <w:iCs/>
+        </w:rPr>
+        <w:t xml:space="preserve"> value is. However, assuming we started with a representative sample, the quantile values are less likely to change because they are simply a reflection of the range of values within our data.</w:t>
+      </w:r>
+    </w:p>
+    <w:p>
+      <w:pPr>
+        <w:pStyle w:val="Heading2"/>
+      </w:pPr>
+      <w:bookmarkStart w:id="3" w:name="question-5"/>
+      <w:bookmarkEnd w:id="2"/>
+      <w:r>
+        <w:t>Question 5</w:t>
+      </w:r>
+    </w:p>
+    <w:p>
+      <w:pPr>
+        <w:pStyle w:val="FirstParagraph"/>
+      </w:pPr>
+      <w:r>
+        <w:t>Return to the data on countries of the world, in “countries.csv”. Plot the distributions for ecological_footprint_2000, cell_phone_subscriptions_per_100_people_2012, and life_expectancy_at_birth_female.</w:t>
+      </w:r>
+    </w:p>
+    <w:p>
+      <w:pPr>
+        <w:pStyle w:val="BodyText"/>
+      </w:pPr>
+      <w:r>
+        <w:t>Match the difference in mean and median to the direction of skew on the histogram. Do you see a pattern?</w:t>
+      </w:r>
+    </w:p>
+    <w:p>
+      <w:pPr>
+        <w:pStyle w:val="BodyText"/>
+      </w:pPr>
+      <w:r>
+        <w:rPr>
+          <w:i/>
+          <w:iCs/>
+        </w:rPr>
+        <w:t>When the distribution is skewed right, the mean is greater than the median but when the distribution is skewed left, the median is greater than the mean. The mean is pulled by the tail of the distribution but the median is drawn to the highest point of the histogram.</w:t>
+      </w:r>
+    </w:p>
+    <w:p>
+      <w:pPr>
+        <w:pStyle w:val="SourceCode"/>
+      </w:pPr>
+      <w:r>
+        <w:rPr>
           <w:rStyle w:val="NormalTok"/>
         </w:rPr>
         <w:t xml:space="preserve">countries </w:t>
@@ -1508,7 +1569,7 @@
         <w:rPr>
           <w:rStyle w:val="OtherTok"/>
         </w:rPr>
-        <w:t xml:space="preserve">&lt;-</w:t>
+        <w:t>&lt;-</w:t>
       </w:r>
       <w:r>
         <w:rPr>
@@ -1520,25 +1581,25 @@
         <w:rPr>
           <w:rStyle w:val="FunctionTok"/>
         </w:rPr>
-        <w:t xml:space="preserve">read.csv</w:t>
-      </w:r>
-      <w:r>
-        <w:rPr>
-          <w:rStyle w:val="NormalTok"/>
-        </w:rPr>
-        <w:t xml:space="preserve">(</w:t>
+        <w:t>read.csv</w:t>
+      </w:r>
+      <w:r>
+        <w:rPr>
+          <w:rStyle w:val="NormalTok"/>
+        </w:rPr>
+        <w:t>(</w:t>
       </w:r>
       <w:r>
         <w:rPr>
           <w:rStyle w:val="StringTok"/>
         </w:rPr>
-        <w:t xml:space="preserve">"ABDLabs/DataForLabs/countries.csv"</w:t>
-      </w:r>
-      <w:r>
-        <w:rPr>
-          <w:rStyle w:val="NormalTok"/>
-        </w:rPr>
-        <w:t xml:space="preserve">)</w:t>
+        <w:t>"ABDLabs/DataForLabs/countries.csv"</w:t>
+      </w:r>
+      <w:r>
+        <w:rPr>
+          <w:rStyle w:val="NormalTok"/>
+        </w:rPr>
+        <w:t>)</w:t>
       </w:r>
     </w:p>
     <w:p>
@@ -1546,7 +1607,7 @@
         <w:pStyle w:val="FirstParagraph"/>
       </w:pPr>
       <w:r>
-        <w:t xml:space="preserve">#Ecological footrpint</w:t>
+        <w:t>#Ecological footrpint</w:t>
       </w:r>
     </w:p>
     <w:p>
@@ -1557,25 +1618,25 @@
         <w:rPr>
           <w:rStyle w:val="FunctionTok"/>
         </w:rPr>
-        <w:t xml:space="preserve">hist</w:t>
-      </w:r>
-      <w:r>
-        <w:rPr>
-          <w:rStyle w:val="NormalTok"/>
-        </w:rPr>
-        <w:t xml:space="preserve">(countries</w:t>
+        <w:t>hist</w:t>
+      </w:r>
+      <w:r>
+        <w:rPr>
+          <w:rStyle w:val="NormalTok"/>
+        </w:rPr>
+        <w:t>(countries</w:t>
       </w:r>
       <w:r>
         <w:rPr>
           <w:rStyle w:val="SpecialCharTok"/>
         </w:rPr>
-        <w:t xml:space="preserve">$</w:t>
-      </w:r>
-      <w:r>
-        <w:rPr>
-          <w:rStyle w:val="NormalTok"/>
-        </w:rPr>
-        <w:t xml:space="preserve">ecological_footprint_2000)</w:t>
+        <w:t>$</w:t>
+      </w:r>
+      <w:r>
+        <w:rPr>
+          <w:rStyle w:val="NormalTok"/>
+        </w:rPr>
+        <w:t>ecological_footprint_2000)</w:t>
       </w:r>
     </w:p>
     <w:p>
@@ -1583,22 +1644,26 @@
         <w:pStyle w:val="FirstParagraph"/>
       </w:pPr>
       <w:r>
+        <w:rPr>
+          <w:noProof/>
+        </w:rPr>
         <w:drawing>
-          <wp:inline>
+          <wp:inline distT="0" distB="0" distL="0" distR="0" wp14:anchorId="7E5FC06D" wp14:editId="7E5FC06E">
             <wp:extent cx="4620126" cy="3696101"/>
-            <wp:effectExtent b="0" l="0" r="0" t="0"/>
-            <wp:docPr descr="" title="" id="30" name="Picture"/>
-            <a:graphic>
+            <wp:effectExtent l="0" t="0" r="0" b="0"/>
+            <wp:docPr id="30" name="Picture"/>
+            <wp:cNvGraphicFramePr/>
+            <a:graphic xmlns:a="http://schemas.openxmlformats.org/drawingml/2006/main">
               <a:graphicData uri="http://schemas.openxmlformats.org/drawingml/2006/picture">
-                <pic:pic>
+                <pic:pic xmlns:pic="http://schemas.openxmlformats.org/drawingml/2006/picture">
                   <pic:nvPicPr>
-                    <pic:cNvPr descr="HW.1_Nettles_files/figure-docx/unnamed-chunk-15-1.png" id="31" name="Picture"/>
+                    <pic:cNvPr id="31" name="Picture" descr="HW.1_Nettles_files/figure-docx/unnamed-chunk-15-1.png"/>
                     <pic:cNvPicPr>
-                      <a:picLocks noChangeArrowheads="1" noChangeAspect="1"/>
+                      <a:picLocks noChangeAspect="1" noChangeArrowheads="1"/>
                     </pic:cNvPicPr>
                   </pic:nvPicPr>
                   <pic:blipFill>
-                    <a:blip r:embed="rId29"/>
+                    <a:blip r:embed="rId7"/>
                     <a:stretch>
                       <a:fillRect/>
                     </a:stretch>
@@ -1633,19 +1698,20 @@
         <w:rPr>
           <w:rStyle w:val="FunctionTok"/>
         </w:rPr>
-        <w:t xml:space="preserve">mean</w:t>
-      </w:r>
-      <w:r>
-        <w:rPr>
-          <w:rStyle w:val="NormalTok"/>
-        </w:rPr>
-        <w:t xml:space="preserve">(countries</w:t>
+        <w:lastRenderedPageBreak/>
+        <w:t>mean</w:t>
+      </w:r>
+      <w:r>
+        <w:rPr>
+          <w:rStyle w:val="NormalTok"/>
+        </w:rPr>
+        <w:t>(countries</w:t>
       </w:r>
       <w:r>
         <w:rPr>
           <w:rStyle w:val="SpecialCharTok"/>
         </w:rPr>
-        <w:t xml:space="preserve">$</w:t>
+        <w:t>$</w:t>
       </w:r>
       <w:r>
         <w:rPr>
@@ -1657,13 +1723,13 @@
         <w:rPr>
           <w:rStyle w:val="AttributeTok"/>
         </w:rPr>
-        <w:t xml:space="preserve">na.rm=</w:t>
-      </w:r>
-      <w:r>
-        <w:rPr>
-          <w:rStyle w:val="NormalTok"/>
-        </w:rPr>
-        <w:t xml:space="preserve">T)</w:t>
+        <w:t>na.rm=</w:t>
+      </w:r>
+      <w:r>
+        <w:rPr>
+          <w:rStyle w:val="NormalTok"/>
+        </w:rPr>
+        <w:t>T)</w:t>
       </w:r>
     </w:p>
     <w:p>
@@ -1674,7 +1740,7 @@
         <w:rPr>
           <w:rStyle w:val="VerbatimChar"/>
         </w:rPr>
-        <w:t xml:space="preserve">## [1] 3.147391</w:t>
+        <w:t>## [1] 3.147391</w:t>
       </w:r>
     </w:p>
     <w:p>
@@ -1685,19 +1751,19 @@
         <w:rPr>
           <w:rStyle w:val="FunctionTok"/>
         </w:rPr>
-        <w:t xml:space="preserve">median</w:t>
-      </w:r>
-      <w:r>
-        <w:rPr>
-          <w:rStyle w:val="NormalTok"/>
-        </w:rPr>
-        <w:t xml:space="preserve">(countries</w:t>
+        <w:t>median</w:t>
+      </w:r>
+      <w:r>
+        <w:rPr>
+          <w:rStyle w:val="NormalTok"/>
+        </w:rPr>
+        <w:t>(countries</w:t>
       </w:r>
       <w:r>
         <w:rPr>
           <w:rStyle w:val="SpecialCharTok"/>
         </w:rPr>
-        <w:t xml:space="preserve">$</w:t>
+        <w:t>$</w:t>
       </w:r>
       <w:r>
         <w:rPr>
@@ -1709,13 +1775,13 @@
         <w:rPr>
           <w:rStyle w:val="AttributeTok"/>
         </w:rPr>
-        <w:t xml:space="preserve">na.rm=</w:t>
-      </w:r>
-      <w:r>
-        <w:rPr>
-          <w:rStyle w:val="NormalTok"/>
-        </w:rPr>
-        <w:t xml:space="preserve">T)</w:t>
+        <w:t>na.rm=</w:t>
+      </w:r>
+      <w:r>
+        <w:rPr>
+          <w:rStyle w:val="NormalTok"/>
+        </w:rPr>
+        <w:t>T)</w:t>
       </w:r>
     </w:p>
     <w:p>
@@ -1726,25 +1792,25 @@
         <w:rPr>
           <w:rStyle w:val="VerbatimChar"/>
         </w:rPr>
-        <w:t xml:space="preserve">## [1] 2.14</w:t>
+        <w:t>## [1] 2.14</w:t>
       </w:r>
     </w:p>
     <w:p>
       <w:pPr>
         <w:numPr>
           <w:ilvl w:val="0"/>
-          <w:numId w:val="1012"/>
+          <w:numId w:val="13"/>
         </w:numPr>
       </w:pPr>
       <w:r>
-        <w:t xml:space="preserve">Is the variable skewed? If so, in which direction?</w:t>
+        <w:t>Is the variable skewed? If so, in which direction?</w:t>
       </w:r>
     </w:p>
     <w:p>
       <w:pPr>
         <w:numPr>
           <w:ilvl w:val="0"/>
-          <w:numId w:val="1000"/>
+          <w:numId w:val="1"/>
         </w:numPr>
       </w:pPr>
       <w:r>
@@ -1752,25 +1818,25 @@
           <w:i/>
           <w:iCs/>
         </w:rPr>
-        <w:t xml:space="preserve">The variable appears to be skewed right since there is a long tail to the right. It is important to note that it is bounded on the left by 0 though.</w:t>
+        <w:t>The variable appears to be skewed right since there is a long tail to the right. It is important to note that it is bounded on the left by 0 though.</w:t>
       </w:r>
     </w:p>
     <w:p>
       <w:pPr>
         <w:numPr>
           <w:ilvl w:val="0"/>
-          <w:numId w:val="1012"/>
+          <w:numId w:val="13"/>
         </w:numPr>
       </w:pPr>
       <w:r>
-        <w:t xml:space="preserve">Calculate the mean and median. Are they similar?</w:t>
+        <w:t>Calculate the mean and median. Are they similar?</w:t>
       </w:r>
     </w:p>
     <w:p>
       <w:pPr>
         <w:numPr>
           <w:ilvl w:val="0"/>
-          <w:numId w:val="1000"/>
+          <w:numId w:val="1"/>
         </w:numPr>
       </w:pPr>
       <w:r>
@@ -1778,7 +1844,7 @@
           <w:i/>
           <w:iCs/>
         </w:rPr>
-        <w:t xml:space="preserve">The mean and median are not the same. The mean is greater than the median by a factor of approximately 1.47.</w:t>
+        <w:t>The mean and median are not the same. The mean is greater than the median by a factor of approximately 1.47.</w:t>
       </w:r>
     </w:p>
     <w:p>
@@ -1786,7 +1852,7 @@
         <w:pStyle w:val="FirstParagraph"/>
       </w:pPr>
       <w:r>
-        <w:t xml:space="preserve">#Cellphone subscriptions</w:t>
+        <w:t>#Cellphone subscriptions</w:t>
       </w:r>
     </w:p>
     <w:p>
@@ -1797,25 +1863,25 @@
         <w:rPr>
           <w:rStyle w:val="FunctionTok"/>
         </w:rPr>
-        <w:t xml:space="preserve">hist</w:t>
-      </w:r>
-      <w:r>
-        <w:rPr>
-          <w:rStyle w:val="NormalTok"/>
-        </w:rPr>
-        <w:t xml:space="preserve">(countries</w:t>
+        <w:t>hist</w:t>
+      </w:r>
+      <w:r>
+        <w:rPr>
+          <w:rStyle w:val="NormalTok"/>
+        </w:rPr>
+        <w:t>(countries</w:t>
       </w:r>
       <w:r>
         <w:rPr>
           <w:rStyle w:val="SpecialCharTok"/>
         </w:rPr>
-        <w:t xml:space="preserve">$</w:t>
-      </w:r>
-      <w:r>
-        <w:rPr>
-          <w:rStyle w:val="NormalTok"/>
-        </w:rPr>
-        <w:t xml:space="preserve">cell_phone_subscriptions_per_100_people_2012)</w:t>
+        <w:t>$</w:t>
+      </w:r>
+      <w:r>
+        <w:rPr>
+          <w:rStyle w:val="NormalTok"/>
+        </w:rPr>
+        <w:t>cell_phone_subscriptions_per_100_people_2012)</w:t>
       </w:r>
     </w:p>
     <w:p>
@@ -1823,22 +1889,26 @@
         <w:pStyle w:val="FirstParagraph"/>
       </w:pPr>
       <w:r>
+        <w:rPr>
+          <w:noProof/>
+        </w:rPr>
         <w:drawing>
-          <wp:inline>
+          <wp:inline distT="0" distB="0" distL="0" distR="0" wp14:anchorId="7E5FC06F" wp14:editId="7E5FC070">
             <wp:extent cx="4620126" cy="3696101"/>
-            <wp:effectExtent b="0" l="0" r="0" t="0"/>
-            <wp:docPr descr="" title="" id="33" name="Picture"/>
-            <a:graphic>
+            <wp:effectExtent l="0" t="0" r="0" b="0"/>
+            <wp:docPr id="33" name="Picture"/>
+            <wp:cNvGraphicFramePr/>
+            <a:graphic xmlns:a="http://schemas.openxmlformats.org/drawingml/2006/main">
               <a:graphicData uri="http://schemas.openxmlformats.org/drawingml/2006/picture">
-                <pic:pic>
+                <pic:pic xmlns:pic="http://schemas.openxmlformats.org/drawingml/2006/picture">
                   <pic:nvPicPr>
-                    <pic:cNvPr descr="HW.1_Nettles_files/figure-docx/unnamed-chunk-16-1.png" id="34" name="Picture"/>
+                    <pic:cNvPr id="34" name="Picture" descr="HW.1_Nettles_files/figure-docx/unnamed-chunk-16-1.png"/>
                     <pic:cNvPicPr>
-                      <a:picLocks noChangeArrowheads="1" noChangeAspect="1"/>
+                      <a:picLocks noChangeAspect="1" noChangeArrowheads="1"/>
                     </pic:cNvPicPr>
                   </pic:nvPicPr>
                   <pic:blipFill>
-                    <a:blip r:embed="rId32"/>
+                    <a:blip r:embed="rId8"/>
                     <a:stretch>
                       <a:fillRect/>
                     </a:stretch>
@@ -1873,19 +1943,19 @@
         <w:rPr>
           <w:rStyle w:val="FunctionTok"/>
         </w:rPr>
-        <w:t xml:space="preserve">mean</w:t>
-      </w:r>
-      <w:r>
-        <w:rPr>
-          <w:rStyle w:val="NormalTok"/>
-        </w:rPr>
-        <w:t xml:space="preserve">(countries</w:t>
+        <w:t>mean</w:t>
+      </w:r>
+      <w:r>
+        <w:rPr>
+          <w:rStyle w:val="NormalTok"/>
+        </w:rPr>
+        <w:t>(countries</w:t>
       </w:r>
       <w:r>
         <w:rPr>
           <w:rStyle w:val="SpecialCharTok"/>
         </w:rPr>
-        <w:t xml:space="preserve">$</w:t>
+        <w:t>$</w:t>
       </w:r>
       <w:r>
         <w:rPr>
@@ -1897,13 +1967,13 @@
         <w:rPr>
           <w:rStyle w:val="AttributeTok"/>
         </w:rPr>
-        <w:t xml:space="preserve">na.rm=</w:t>
-      </w:r>
-      <w:r>
-        <w:rPr>
-          <w:rStyle w:val="NormalTok"/>
-        </w:rPr>
-        <w:t xml:space="preserve">T)</w:t>
+        <w:t>na.rm=</w:t>
+      </w:r>
+      <w:r>
+        <w:rPr>
+          <w:rStyle w:val="NormalTok"/>
+        </w:rPr>
+        <w:t>T)</w:t>
       </w:r>
     </w:p>
     <w:p>
@@ -1914,7 +1984,7 @@
         <w:rPr>
           <w:rStyle w:val="VerbatimChar"/>
         </w:rPr>
-        <w:t xml:space="preserve">## [1] 99.90419</w:t>
+        <w:t>## [1] 99.90419</w:t>
       </w:r>
     </w:p>
     <w:p>
@@ -1925,19 +1995,19 @@
         <w:rPr>
           <w:rStyle w:val="FunctionTok"/>
         </w:rPr>
-        <w:t xml:space="preserve">median</w:t>
-      </w:r>
-      <w:r>
-        <w:rPr>
-          <w:rStyle w:val="NormalTok"/>
-        </w:rPr>
-        <w:t xml:space="preserve">(countries</w:t>
+        <w:t>median</w:t>
+      </w:r>
+      <w:r>
+        <w:rPr>
+          <w:rStyle w:val="NormalTok"/>
+        </w:rPr>
+        <w:t>(countries</w:t>
       </w:r>
       <w:r>
         <w:rPr>
           <w:rStyle w:val="SpecialCharTok"/>
         </w:rPr>
-        <w:t xml:space="preserve">$</w:t>
+        <w:t>$</w:t>
       </w:r>
       <w:r>
         <w:rPr>
@@ -1949,13 +2019,13 @@
         <w:rPr>
           <w:rStyle w:val="AttributeTok"/>
         </w:rPr>
-        <w:t xml:space="preserve">na.rm=</w:t>
-      </w:r>
-      <w:r>
-        <w:rPr>
-          <w:rStyle w:val="NormalTok"/>
-        </w:rPr>
-        <w:t xml:space="preserve">T)</w:t>
+        <w:t>na.rm=</w:t>
+      </w:r>
+      <w:r>
+        <w:rPr>
+          <w:rStyle w:val="NormalTok"/>
+        </w:rPr>
+        <w:t>T)</w:t>
       </w:r>
     </w:p>
     <w:p>
@@ -1966,7 +2036,7 @@
         <w:rPr>
           <w:rStyle w:val="VerbatimChar"/>
         </w:rPr>
-        <w:t xml:space="preserve">## [1] 103.25</w:t>
+        <w:t>## [1] 103.25</w:t>
       </w:r>
     </w:p>
     <w:p>
@@ -1974,11 +2044,12 @@
         <w:pStyle w:val="Compact"/>
         <w:numPr>
           <w:ilvl w:val="0"/>
-          <w:numId w:val="1013"/>
+          <w:numId w:val="14"/>
         </w:numPr>
       </w:pPr>
       <w:r>
-        <w:t xml:space="preserve">Is the variable skewed? If so, in which direction?</w:t>
+        <w:lastRenderedPageBreak/>
+        <w:t>Is the variable skewed? If so, in which direction?</w:t>
       </w:r>
     </w:p>
     <w:p>
@@ -1990,7 +2061,7 @@
           <w:i/>
           <w:iCs/>
         </w:rPr>
-        <w:t xml:space="preserve">The distribution of cellphone subscriptions appears very slightly skewed left.</w:t>
+        <w:t>The distribution of cellphone subscriptions appears very slightly skewed left.</w:t>
       </w:r>
     </w:p>
     <w:p>
@@ -1998,11 +2069,11 @@
         <w:pStyle w:val="Compact"/>
         <w:numPr>
           <w:ilvl w:val="0"/>
-          <w:numId w:val="1014"/>
+          <w:numId w:val="15"/>
         </w:numPr>
       </w:pPr>
       <w:r>
-        <w:t xml:space="preserve">Calculate the mean and median. Are they similar?</w:t>
+        <w:t>Calculate the mean and median. Are they similar?</w:t>
       </w:r>
     </w:p>
     <w:p>
@@ -2014,7 +2085,7 @@
           <w:i/>
           <w:iCs/>
         </w:rPr>
-        <w:t xml:space="preserve">The mean and median are similar but the median is greater by a factor of 1.03.</w:t>
+        <w:t>The mean and median are similar but the median is greater by a factor of 1.03.</w:t>
       </w:r>
     </w:p>
     <w:p>
@@ -2022,7 +2093,7 @@
         <w:pStyle w:val="BodyText"/>
       </w:pPr>
       <w:r>
-        <w:t xml:space="preserve">#Life expectancy</w:t>
+        <w:t>#Life expectancy</w:t>
       </w:r>
     </w:p>
     <w:p>
@@ -2033,19 +2104,19 @@
         <w:rPr>
           <w:rStyle w:val="FunctionTok"/>
         </w:rPr>
-        <w:t xml:space="preserve">hist</w:t>
-      </w:r>
-      <w:r>
-        <w:rPr>
-          <w:rStyle w:val="NormalTok"/>
-        </w:rPr>
-        <w:t xml:space="preserve">(countries</w:t>
+        <w:t>hist</w:t>
+      </w:r>
+      <w:r>
+        <w:rPr>
+          <w:rStyle w:val="NormalTok"/>
+        </w:rPr>
+        <w:t>(countries</w:t>
       </w:r>
       <w:r>
         <w:rPr>
           <w:rStyle w:val="SpecialCharTok"/>
         </w:rPr>
-        <w:t xml:space="preserve">$</w:t>
+        <w:t>$</w:t>
       </w:r>
       <w:r>
         <w:rPr>
@@ -2057,19 +2128,19 @@
         <w:rPr>
           <w:rStyle w:val="AttributeTok"/>
         </w:rPr>
-        <w:t xml:space="preserve">breaks=</w:t>
+        <w:t>breaks=</w:t>
       </w:r>
       <w:r>
         <w:rPr>
           <w:rStyle w:val="DecValTok"/>
         </w:rPr>
-        <w:t xml:space="preserve">10</w:t>
-      </w:r>
-      <w:r>
-        <w:rPr>
-          <w:rStyle w:val="NormalTok"/>
-        </w:rPr>
-        <w:t xml:space="preserve">)</w:t>
+        <w:t>10</w:t>
+      </w:r>
+      <w:r>
+        <w:rPr>
+          <w:rStyle w:val="NormalTok"/>
+        </w:rPr>
+        <w:t>)</w:t>
       </w:r>
     </w:p>
     <w:p>
@@ -2077,22 +2148,26 @@
         <w:pStyle w:val="FirstParagraph"/>
       </w:pPr>
       <w:r>
+        <w:rPr>
+          <w:noProof/>
+        </w:rPr>
         <w:drawing>
-          <wp:inline>
+          <wp:inline distT="0" distB="0" distL="0" distR="0" wp14:anchorId="7E5FC071" wp14:editId="7E5FC072">
             <wp:extent cx="4620126" cy="3696101"/>
-            <wp:effectExtent b="0" l="0" r="0" t="0"/>
-            <wp:docPr descr="" title="" id="36" name="Picture"/>
-            <a:graphic>
+            <wp:effectExtent l="0" t="0" r="0" b="0"/>
+            <wp:docPr id="36" name="Picture"/>
+            <wp:cNvGraphicFramePr/>
+            <a:graphic xmlns:a="http://schemas.openxmlformats.org/drawingml/2006/main">
               <a:graphicData uri="http://schemas.openxmlformats.org/drawingml/2006/picture">
-                <pic:pic>
+                <pic:pic xmlns:pic="http://schemas.openxmlformats.org/drawingml/2006/picture">
                   <pic:nvPicPr>
-                    <pic:cNvPr descr="HW.1_Nettles_files/figure-docx/unnamed-chunk-17-1.png" id="37" name="Picture"/>
+                    <pic:cNvPr id="37" name="Picture" descr="HW.1_Nettles_files/figure-docx/unnamed-chunk-17-1.png"/>
                     <pic:cNvPicPr>
-                      <a:picLocks noChangeArrowheads="1" noChangeAspect="1"/>
+                      <a:picLocks noChangeAspect="1" noChangeArrowheads="1"/>
                     </pic:cNvPicPr>
                   </pic:nvPicPr>
                   <pic:blipFill>
-                    <a:blip r:embed="rId35"/>
+                    <a:blip r:embed="rId9"/>
                     <a:stretch>
                       <a:fillRect/>
                     </a:stretch>
@@ -2127,19 +2202,19 @@
         <w:rPr>
           <w:rStyle w:val="FunctionTok"/>
         </w:rPr>
-        <w:t xml:space="preserve">mean</w:t>
-      </w:r>
-      <w:r>
-        <w:rPr>
-          <w:rStyle w:val="NormalTok"/>
-        </w:rPr>
-        <w:t xml:space="preserve">(countries</w:t>
+        <w:t>mean</w:t>
+      </w:r>
+      <w:r>
+        <w:rPr>
+          <w:rStyle w:val="NormalTok"/>
+        </w:rPr>
+        <w:t>(countries</w:t>
       </w:r>
       <w:r>
         <w:rPr>
           <w:rStyle w:val="SpecialCharTok"/>
         </w:rPr>
-        <w:t xml:space="preserve">$</w:t>
+        <w:t>$</w:t>
       </w:r>
       <w:r>
         <w:rPr>
@@ -2151,13 +2226,13 @@
         <w:rPr>
           <w:rStyle w:val="AttributeTok"/>
         </w:rPr>
-        <w:t xml:space="preserve">na.rm=</w:t>
-      </w:r>
-      <w:r>
-        <w:rPr>
-          <w:rStyle w:val="NormalTok"/>
-        </w:rPr>
-        <w:t xml:space="preserve">T)</w:t>
+        <w:t>na.rm=</w:t>
+      </w:r>
+      <w:r>
+        <w:rPr>
+          <w:rStyle w:val="NormalTok"/>
+        </w:rPr>
+        <w:t>T)</w:t>
       </w:r>
     </w:p>
     <w:p>
@@ -2168,7 +2243,7 @@
         <w:rPr>
           <w:rStyle w:val="VerbatimChar"/>
         </w:rPr>
-        <w:t xml:space="preserve">## [1] 73.4153</w:t>
+        <w:t>## [1] 73.4153</w:t>
       </w:r>
     </w:p>
     <w:p>
@@ -2179,19 +2254,19 @@
         <w:rPr>
           <w:rStyle w:val="FunctionTok"/>
         </w:rPr>
-        <w:t xml:space="preserve">median</w:t>
-      </w:r>
-      <w:r>
-        <w:rPr>
-          <w:rStyle w:val="NormalTok"/>
-        </w:rPr>
-        <w:t xml:space="preserve">(countries</w:t>
+        <w:t>median</w:t>
+      </w:r>
+      <w:r>
+        <w:rPr>
+          <w:rStyle w:val="NormalTok"/>
+        </w:rPr>
+        <w:t>(countries</w:t>
       </w:r>
       <w:r>
         <w:rPr>
           <w:rStyle w:val="SpecialCharTok"/>
         </w:rPr>
-        <w:t xml:space="preserve">$</w:t>
+        <w:t>$</w:t>
       </w:r>
       <w:r>
         <w:rPr>
@@ -2203,13 +2278,13 @@
         <w:rPr>
           <w:rStyle w:val="AttributeTok"/>
         </w:rPr>
-        <w:t xml:space="preserve">na.rm=</w:t>
-      </w:r>
-      <w:r>
-        <w:rPr>
-          <w:rStyle w:val="NormalTok"/>
-        </w:rPr>
-        <w:t xml:space="preserve">T)</w:t>
+        <w:t>na.rm=</w:t>
+      </w:r>
+      <w:r>
+        <w:rPr>
+          <w:rStyle w:val="NormalTok"/>
+        </w:rPr>
+        <w:t>T)</w:t>
       </w:r>
     </w:p>
     <w:p>
@@ -2220,7 +2295,7 @@
         <w:rPr>
           <w:rStyle w:val="VerbatimChar"/>
         </w:rPr>
-        <w:t xml:space="preserve">## [1] 75.9</w:t>
+        <w:t>## [1] 75.9</w:t>
       </w:r>
     </w:p>
     <w:p>
@@ -2228,11 +2303,11 @@
         <w:pStyle w:val="Compact"/>
         <w:numPr>
           <w:ilvl w:val="0"/>
-          <w:numId w:val="1015"/>
+          <w:numId w:val="16"/>
         </w:numPr>
       </w:pPr>
       <w:r>
-        <w:t xml:space="preserve">Is the variable skewed? If so, in which direction?</w:t>
+        <w:t>Is the variable skewed? If so, in which direction?</w:t>
       </w:r>
     </w:p>
     <w:p>
@@ -2244,7 +2319,7 @@
           <w:i/>
           <w:iCs/>
         </w:rPr>
-        <w:t xml:space="preserve">The distribution of life expectancy is skewed left.</w:t>
+        <w:t>The distribution of life expectancy is skewed left.</w:t>
       </w:r>
     </w:p>
     <w:p>
@@ -2252,11 +2327,11 @@
         <w:pStyle w:val="Compact"/>
         <w:numPr>
           <w:ilvl w:val="0"/>
-          <w:numId w:val="1016"/>
+          <w:numId w:val="17"/>
         </w:numPr>
       </w:pPr>
       <w:r>
-        <w:t xml:space="preserve">Calculate the mean and median. Are they similar?</w:t>
+        <w:t>Calculate the mean and median. Are they similar?</w:t>
       </w:r>
     </w:p>
     <w:p>
@@ -2268,43 +2343,25 @@
           <w:i/>
           <w:iCs/>
         </w:rPr>
-        <w:t xml:space="preserve">The mean and median are similar but the median is greater by a factor of 1.03.</w:t>
-      </w:r>
-    </w:p>
-    <w:bookmarkEnd w:id="38"/>
-    <w:sectPr/>
+        <w:t>The mean and median are similar but the median is greater by a factor of 1.03.</w:t>
+      </w:r>
+    </w:p>
+    <w:bookmarkEnd w:id="3"/>
+    <w:sectPr>
+      <w:pgSz w:w="12240" w:h="15840"/>
+      <w:pgMar w:top="1440" w:right="1440" w:bottom="1440" w:left="1440" w:header="720" w:footer="720" w:gutter="0"/>
+      <w:cols w:space="720"/>
+    </w:sectPr>
   </w:body>
 </w:document>
 </file>
 
-<file path=word/comments.xml><?xml version="1.0" encoding="utf-8"?>
-<w:comments xmlns:w="http://schemas.openxmlformats.org/wordprocessingml/2006/main" xmlns:m="http://schemas.openxmlformats.org/officeDocument/2006/math" xmlns:r="http://schemas.openxmlformats.org/officeDocument/2006/relationships" xmlns:o="urn:schemas-microsoft-com:office:office" xmlns:v="urn:schemas-microsoft-com:vml" xmlns:w10="urn:schemas-microsoft-com:office:word" xmlns:a="http://schemas.openxmlformats.org/drawingml/2006/main" xmlns:pic="http://schemas.openxmlformats.org/drawingml/2006/picture" xmlns:wp="http://schemas.openxmlformats.org/drawingml/2006/wordprocessingDrawing"/>
-</file>
-
-<file path=word/footnotes.xml><?xml version="1.0" encoding="utf-8"?>
-<w:footnotes xmlns:w="http://schemas.openxmlformats.org/wordprocessingml/2006/main" xmlns:m="http://schemas.openxmlformats.org/officeDocument/2006/math" xmlns:r="http://schemas.openxmlformats.org/officeDocument/2006/relationships" xmlns:o="urn:schemas-microsoft-com:office:office" xmlns:v="urn:schemas-microsoft-com:vml" xmlns:w10="urn:schemas-microsoft-com:office:word" xmlns:a="http://schemas.openxmlformats.org/drawingml/2006/main" xmlns:pic="http://schemas.openxmlformats.org/drawingml/2006/picture" xmlns:wp="http://schemas.openxmlformats.org/drawingml/2006/wordprocessingDrawing">
-  <w:footnote w:type="continuationSeparator" w:id="0">
-    <w:p>
-      <w:r>
-        <w:continuationSeparator/>
-      </w:r>
-    </w:p>
-  </w:footnote>
-  <w:footnote w:type="separator" w:id="-1">
-    <w:p>
-      <w:r>
-        <w:separator/>
-      </w:r>
-    </w:p>
-  </w:footnote>
-</w:footnotes>
-</file>
-
 <file path=word/numbering.xml><?xml version="1.0" encoding="utf-8"?>
-<w:numbering xmlns:w="http://schemas.openxmlformats.org/wordprocessingml/2006/main">
-  <w:abstractNum w:abstractNumId="990">
+<w:numbering xmlns:wpc="http://schemas.microsoft.com/office/word/2010/wordprocessingCanvas" xmlns:cx="http://schemas.microsoft.com/office/drawing/2014/chartex" xmlns:cx1="http://schemas.microsoft.com/office/drawing/2015/9/8/chartex" xmlns:cx2="http://schemas.microsoft.com/office/drawing/2015/10/21/chartex" xmlns:cx3="http://schemas.microsoft.com/office/drawing/2016/5/9/chartex" xmlns:cx4="http://schemas.microsoft.com/office/drawing/2016/5/10/chartex" xmlns:cx5="http://schemas.microsoft.com/office/drawing/2016/5/11/chartex" xmlns:cx6="http://schemas.microsoft.com/office/drawing/2016/5/12/chartex" xmlns:cx7="http://schemas.microsoft.com/office/drawing/2016/5/13/chartex" xmlns:cx8="http://schemas.microsoft.com/office/drawing/2016/5/14/chartex" xmlns:mc="http://schemas.openxmlformats.org/markup-compatibility/2006" xmlns:aink="http://schemas.microsoft.com/office/drawing/2016/ink" xmlns:am3d="http://schemas.microsoft.com/office/drawing/2017/model3d" xmlns:o="urn:schemas-microsoft-com:office:office" xmlns:oel="http://schemas.microsoft.com/office/2019/extlst" xmlns:r="http://schemas.openxmlformats.org/officeDocument/2006/relationships" xmlns:m="http://schemas.openxmlformats.org/officeDocument/2006/math" xmlns:v="urn:schemas-microsoft-com:vml" xmlns:wp14="http://schemas.microsoft.com/office/word/2010/wordprocessingDrawing" xmlns:wp="http://schemas.openxmlformats.org/drawingml/2006/wordprocessingDrawing" xmlns:w10="urn:schemas-microsoft-com:office:word" xmlns:w="http://schemas.openxmlformats.org/wordprocessingml/2006/main" xmlns:w14="http://schemas.microsoft.com/office/word/2010/wordml" xmlns:w15="http://schemas.microsoft.com/office/word/2012/wordml" xmlns:w16cex="http://schemas.microsoft.com/office/word/2018/wordml/cex" xmlns:w16cid="http://schemas.microsoft.com/office/word/2016/wordml/cid" xmlns:w16="http://schemas.microsoft.com/office/word/2018/wordml" xmlns:w16du="http://schemas.microsoft.com/office/word/2023/wordml/word16du" xmlns:w16sdtdh="http://schemas.microsoft.com/office/word/2020/wordml/sdtdatahash" xmlns:w16sdtfl="http://schemas.microsoft.com/office/word/2024/wordml/sdtformatlock" xmlns:w16se="http://schemas.microsoft.com/office/word/2015/wordml/symex" xmlns:wpg="http://schemas.microsoft.com/office/word/2010/wordprocessingGroup" xmlns:wpi="http://schemas.microsoft.com/office/word/2010/wordprocessingInk" xmlns:wne="http://schemas.microsoft.com/office/word/2006/wordml" xmlns:wps="http://schemas.microsoft.com/office/word/2010/wordprocessingShape" mc:Ignorable="w14 w15 w16se w16cid w16 w16cex w16sdtdh w16sdtfl w16du wp14">
+  <w:abstractNum w:abstractNumId="0" w15:restartNumberingAfterBreak="0">
     <w:nsid w:val="0000A990"/>
     <w:multiLevelType w:val="multilevel"/>
+    <w:tmpl w:val="74AC70C2"/>
     <w:lvl w:ilvl="0">
       <w:numFmt w:val="bullet"/>
       <w:lvlText w:val=" "/>
@@ -2378,9 +2435,10 @@
       </w:pPr>
     </w:lvl>
   </w:abstractNum>
-  <w:abstractNum w:abstractNumId="99711">
+  <w:abstractNum w:abstractNumId="1" w15:restartNumberingAfterBreak="0">
     <w:nsid w:val="00A99711"/>
     <w:multiLevelType w:val="multilevel"/>
+    <w:tmpl w:val="857E988A"/>
     <w:lvl w:ilvl="0">
       <w:start w:val="1"/>
       <w:numFmt w:val="lowerLetter"/>
@@ -2463,9 +2521,10 @@
       </w:pPr>
     </w:lvl>
   </w:abstractNum>
-  <w:abstractNum w:abstractNumId="99712">
+  <w:abstractNum w:abstractNumId="2" w15:restartNumberingAfterBreak="0">
     <w:nsid w:val="00A99712"/>
     <w:multiLevelType w:val="multilevel"/>
+    <w:tmpl w:val="6BE220C4"/>
     <w:lvl w:ilvl="0">
       <w:start w:val="2"/>
       <w:numFmt w:val="lowerLetter"/>
@@ -2548,9 +2607,10 @@
       </w:pPr>
     </w:lvl>
   </w:abstractNum>
-  <w:abstractNum w:abstractNumId="99713">
+  <w:abstractNum w:abstractNumId="3" w15:restartNumberingAfterBreak="0">
     <w:nsid w:val="00A99713"/>
     <w:multiLevelType w:val="multilevel"/>
+    <w:tmpl w:val="B60EA6E2"/>
     <w:lvl w:ilvl="0">
       <w:start w:val="3"/>
       <w:numFmt w:val="lowerLetter"/>
@@ -2633,9 +2693,10 @@
       </w:pPr>
     </w:lvl>
   </w:abstractNum>
-  <w:abstractNum w:abstractNumId="99714">
+  <w:abstractNum w:abstractNumId="4" w15:restartNumberingAfterBreak="0">
     <w:nsid w:val="00A99714"/>
     <w:multiLevelType w:val="multilevel"/>
+    <w:tmpl w:val="EECCC9E8"/>
     <w:lvl w:ilvl="0">
       <w:start w:val="4"/>
       <w:numFmt w:val="lowerLetter"/>
@@ -2718,11 +2779,11 @@
       </w:pPr>
     </w:lvl>
   </w:abstractNum>
-  <w:num w:numId="1000">
-    <w:abstractNumId w:val="990"/>
+  <w:num w:numId="1" w16cid:durableId="1146358228">
+    <w:abstractNumId w:val="0"/>
   </w:num>
-  <w:num w:numId="1001">
-    <w:abstractNumId w:val="99711"/>
+  <w:num w:numId="2" w16cid:durableId="318509461">
+    <w:abstractNumId w:val="1"/>
     <w:lvlOverride w:ilvl="0">
       <w:startOverride w:val="1"/>
     </w:lvlOverride>
@@ -2751,8 +2812,8 @@
       <w:startOverride w:val="1"/>
     </w:lvlOverride>
   </w:num>
-  <w:num w:numId="1002">
-    <w:abstractNumId w:val="99712"/>
+  <w:num w:numId="3" w16cid:durableId="1661689270">
+    <w:abstractNumId w:val="2"/>
     <w:lvlOverride w:ilvl="0">
       <w:startOverride w:val="2"/>
     </w:lvlOverride>
@@ -2781,8 +2842,8 @@
       <w:startOverride w:val="2"/>
     </w:lvlOverride>
   </w:num>
-  <w:num w:numId="1003">
-    <w:abstractNumId w:val="99713"/>
+  <w:num w:numId="4" w16cid:durableId="124010412">
+    <w:abstractNumId w:val="3"/>
     <w:lvlOverride w:ilvl="0">
       <w:startOverride w:val="3"/>
     </w:lvlOverride>
@@ -2811,8 +2872,8 @@
       <w:startOverride w:val="3"/>
     </w:lvlOverride>
   </w:num>
-  <w:num w:numId="1004">
-    <w:abstractNumId w:val="99714"/>
+  <w:num w:numId="5" w16cid:durableId="1789667675">
+    <w:abstractNumId w:val="4"/>
     <w:lvlOverride w:ilvl="0">
       <w:startOverride w:val="4"/>
     </w:lvlOverride>
@@ -2841,8 +2902,8 @@
       <w:startOverride w:val="4"/>
     </w:lvlOverride>
   </w:num>
-  <w:num w:numId="1005">
-    <w:abstractNumId w:val="99711"/>
+  <w:num w:numId="6" w16cid:durableId="148786181">
+    <w:abstractNumId w:val="1"/>
     <w:lvlOverride w:ilvl="0">
       <w:startOverride w:val="1"/>
     </w:lvlOverride>
@@ -2871,8 +2932,8 @@
       <w:startOverride w:val="1"/>
     </w:lvlOverride>
   </w:num>
-  <w:num w:numId="1006">
-    <w:abstractNumId w:val="99712"/>
+  <w:num w:numId="7" w16cid:durableId="1038041758">
+    <w:abstractNumId w:val="2"/>
     <w:lvlOverride w:ilvl="0">
       <w:startOverride w:val="2"/>
     </w:lvlOverride>
@@ -2901,8 +2962,8 @@
       <w:startOverride w:val="2"/>
     </w:lvlOverride>
   </w:num>
-  <w:num w:numId="1007">
-    <w:abstractNumId w:val="99713"/>
+  <w:num w:numId="8" w16cid:durableId="173032501">
+    <w:abstractNumId w:val="3"/>
     <w:lvlOverride w:ilvl="0">
       <w:startOverride w:val="3"/>
     </w:lvlOverride>
@@ -2931,8 +2992,8 @@
       <w:startOverride w:val="3"/>
     </w:lvlOverride>
   </w:num>
-  <w:num w:numId="1008">
-    <w:abstractNumId w:val="99714"/>
+  <w:num w:numId="9" w16cid:durableId="1356419908">
+    <w:abstractNumId w:val="4"/>
     <w:lvlOverride w:ilvl="0">
       <w:startOverride w:val="4"/>
     </w:lvlOverride>
@@ -2961,8 +3022,8 @@
       <w:startOverride w:val="4"/>
     </w:lvlOverride>
   </w:num>
-  <w:num w:numId="1009">
-    <w:abstractNumId w:val="99711"/>
+  <w:num w:numId="10" w16cid:durableId="2002806233">
+    <w:abstractNumId w:val="1"/>
     <w:lvlOverride w:ilvl="0">
       <w:startOverride w:val="1"/>
     </w:lvlOverride>
@@ -2991,8 +3052,8 @@
       <w:startOverride w:val="1"/>
     </w:lvlOverride>
   </w:num>
-  <w:num w:numId="1010">
-    <w:abstractNumId w:val="99712"/>
+  <w:num w:numId="11" w16cid:durableId="1483739652">
+    <w:abstractNumId w:val="2"/>
     <w:lvlOverride w:ilvl="0">
       <w:startOverride w:val="2"/>
     </w:lvlOverride>
@@ -3021,8 +3082,8 @@
       <w:startOverride w:val="2"/>
     </w:lvlOverride>
   </w:num>
-  <w:num w:numId="1011">
-    <w:abstractNumId w:val="99713"/>
+  <w:num w:numId="12" w16cid:durableId="839584710">
+    <w:abstractNumId w:val="3"/>
     <w:lvlOverride w:ilvl="0">
       <w:startOverride w:val="3"/>
     </w:lvlOverride>
@@ -3051,8 +3112,8 @@
       <w:startOverride w:val="3"/>
     </w:lvlOverride>
   </w:num>
-  <w:num w:numId="1012">
-    <w:abstractNumId w:val="99711"/>
+  <w:num w:numId="13" w16cid:durableId="1774284304">
+    <w:abstractNumId w:val="1"/>
     <w:lvlOverride w:ilvl="0">
       <w:startOverride w:val="1"/>
     </w:lvlOverride>
@@ -3081,8 +3142,8 @@
       <w:startOverride w:val="1"/>
     </w:lvlOverride>
   </w:num>
-  <w:num w:numId="1013">
-    <w:abstractNumId w:val="99711"/>
+  <w:num w:numId="14" w16cid:durableId="687100245">
+    <w:abstractNumId w:val="1"/>
     <w:lvlOverride w:ilvl="0">
       <w:startOverride w:val="1"/>
     </w:lvlOverride>
@@ -3111,8 +3172,8 @@
       <w:startOverride w:val="1"/>
     </w:lvlOverride>
   </w:num>
-  <w:num w:numId="1014">
-    <w:abstractNumId w:val="99712"/>
+  <w:num w:numId="15" w16cid:durableId="728696061">
+    <w:abstractNumId w:val="2"/>
     <w:lvlOverride w:ilvl="0">
       <w:startOverride w:val="2"/>
     </w:lvlOverride>
@@ -3141,8 +3202,8 @@
       <w:startOverride w:val="2"/>
     </w:lvlOverride>
   </w:num>
-  <w:num w:numId="1015">
-    <w:abstractNumId w:val="99711"/>
+  <w:num w:numId="16" w16cid:durableId="372924738">
+    <w:abstractNumId w:val="1"/>
     <w:lvlOverride w:ilvl="0">
       <w:startOverride w:val="1"/>
     </w:lvlOverride>
@@ -3171,8 +3232,8 @@
       <w:startOverride w:val="1"/>
     </w:lvlOverride>
   </w:num>
-  <w:num w:numId="1016">
-    <w:abstractNumId w:val="99712"/>
+  <w:num w:numId="17" w16cid:durableId="165479960">
+    <w:abstractNumId w:val="2"/>
     <w:lvlOverride w:ilvl="0">
       <w:startOverride w:val="2"/>
     </w:lvlOverride>
@@ -3205,14 +3266,14 @@
 </file>
 
 <file path=word/styles.xml><?xml version="1.0" encoding="utf-8"?>
-<w:styles xmlns:r="http://schemas.openxmlformats.org/officeDocument/2006/relationships" xmlns:w="http://schemas.openxmlformats.org/wordprocessingml/2006/main">
+<w:styles xmlns:mc="http://schemas.openxmlformats.org/markup-compatibility/2006" xmlns:r="http://schemas.openxmlformats.org/officeDocument/2006/relationships" xmlns:w="http://schemas.openxmlformats.org/wordprocessingml/2006/main" xmlns:w14="http://schemas.microsoft.com/office/word/2010/wordml" xmlns:w15="http://schemas.microsoft.com/office/word/2012/wordml" xmlns:w16cex="http://schemas.microsoft.com/office/word/2018/wordml/cex" xmlns:w16cid="http://schemas.microsoft.com/office/word/2016/wordml/cid" xmlns:w16="http://schemas.microsoft.com/office/word/2018/wordml" xmlns:w16du="http://schemas.microsoft.com/office/word/2023/wordml/word16du" xmlns:w16sdtdh="http://schemas.microsoft.com/office/word/2020/wordml/sdtdatahash" xmlns:w16sdtfl="http://schemas.microsoft.com/office/word/2024/wordml/sdtformatlock" xmlns:w16se="http://schemas.microsoft.com/office/word/2015/wordml/symex" mc:Ignorable="w14 w15 w16se w16cid w16 w16cex w16sdtdh w16sdtfl w16du">
   <w:docDefaults>
     <w:rPrDefault>
       <w:rPr>
-        <w:rFonts w:asciiTheme="minorHAnsi" w:cstheme="minorBidi" w:eastAsiaTheme="minorHAnsi" w:hAnsiTheme="minorHAnsi"/>
+        <w:rFonts w:asciiTheme="minorHAnsi" w:eastAsiaTheme="minorHAnsi" w:hAnsiTheme="minorHAnsi" w:cstheme="minorBidi"/>
         <w:sz w:val="24"/>
         <w:szCs w:val="24"/>
-        <w:lang w:bidi="ar-SA" w:eastAsia="en-US" w:val="en-US"/>
+        <w:lang w:val="en-US" w:eastAsia="en-US" w:bidi="ar-SA"/>
       </w:rPr>
     </w:rPrDefault>
     <w:pPrDefault>
@@ -3221,166 +3282,255 @@
       </w:pPr>
     </w:pPrDefault>
   </w:docDefaults>
-  <w:latentStyles w:count="276" w:defLockedState="0" w:defQFormat="0" w:defSemiHidden="0" w:defUIPriority="0" w:defUnhideWhenUsed="0"/>
-  <w:style w:default="1" w:styleId="Normal" w:type="paragraph">
+  <w:latentStyles w:defLockedState="0" w:defUIPriority="0" w:defSemiHidden="0" w:defUnhideWhenUsed="0" w:defQFormat="0" w:count="376">
+    <w:lsdException w:name="Normal Table" w:semiHidden="1" w:unhideWhenUsed="1"/>
+    <w:lsdException w:name="Table Simple 1" w:semiHidden="1" w:unhideWhenUsed="1"/>
+    <w:lsdException w:name="Table Simple 2" w:semiHidden="1" w:unhideWhenUsed="1"/>
+    <w:lsdException w:name="Table Simple 3" w:semiHidden="1" w:unhideWhenUsed="1"/>
+    <w:lsdException w:name="Table Classic 1" w:semiHidden="1" w:unhideWhenUsed="1"/>
+    <w:lsdException w:name="Table Classic 2" w:semiHidden="1" w:unhideWhenUsed="1"/>
+    <w:lsdException w:name="Table Classic 3" w:semiHidden="1" w:unhideWhenUsed="1"/>
+    <w:lsdException w:name="Table Classic 4" w:semiHidden="1" w:unhideWhenUsed="1"/>
+    <w:lsdException w:name="Table Colorful 1" w:semiHidden="1" w:unhideWhenUsed="1"/>
+    <w:lsdException w:name="Table Colorful 2" w:semiHidden="1" w:unhideWhenUsed="1"/>
+    <w:lsdException w:name="Table Colorful 3" w:semiHidden="1" w:unhideWhenUsed="1"/>
+    <w:lsdException w:name="Table Columns 1" w:semiHidden="1" w:unhideWhenUsed="1"/>
+    <w:lsdException w:name="Table Columns 2" w:semiHidden="1" w:unhideWhenUsed="1"/>
+    <w:lsdException w:name="Table Columns 3" w:semiHidden="1" w:unhideWhenUsed="1"/>
+    <w:lsdException w:name="Table Columns 4" w:semiHidden="1" w:unhideWhenUsed="1"/>
+    <w:lsdException w:name="Table Columns 5" w:semiHidden="1" w:unhideWhenUsed="1"/>
+    <w:lsdException w:name="Table Grid 1" w:semiHidden="1" w:unhideWhenUsed="1"/>
+    <w:lsdException w:name="Table Grid 2" w:semiHidden="1" w:unhideWhenUsed="1"/>
+    <w:lsdException w:name="Table Grid 3" w:semiHidden="1" w:unhideWhenUsed="1"/>
+    <w:lsdException w:name="Table Grid 4" w:semiHidden="1" w:unhideWhenUsed="1"/>
+    <w:lsdException w:name="Table Grid 5" w:semiHidden="1" w:unhideWhenUsed="1"/>
+    <w:lsdException w:name="Table Grid 6" w:semiHidden="1" w:unhideWhenUsed="1"/>
+    <w:lsdException w:name="Table Grid 7" w:semiHidden="1" w:unhideWhenUsed="1"/>
+    <w:lsdException w:name="Table Grid 8" w:semiHidden="1" w:unhideWhenUsed="1"/>
+    <w:lsdException w:name="Table List 1" w:semiHidden="1" w:unhideWhenUsed="1"/>
+    <w:lsdException w:name="Table List 2" w:semiHidden="1" w:unhideWhenUsed="1"/>
+    <w:lsdException w:name="Table List 3" w:semiHidden="1" w:unhideWhenUsed="1"/>
+    <w:lsdException w:name="Table List 4" w:semiHidden="1" w:unhideWhenUsed="1"/>
+    <w:lsdException w:name="Table List 5" w:semiHidden="1" w:unhideWhenUsed="1"/>
+    <w:lsdException w:name="Table List 6" w:semiHidden="1" w:unhideWhenUsed="1"/>
+    <w:lsdException w:name="Table List 7" w:semiHidden="1" w:unhideWhenUsed="1"/>
+    <w:lsdException w:name="Table List 8" w:semiHidden="1" w:unhideWhenUsed="1"/>
+    <w:lsdException w:name="Table 3D effects 1" w:semiHidden="1" w:unhideWhenUsed="1"/>
+    <w:lsdException w:name="Table 3D effects 2" w:semiHidden="1" w:unhideWhenUsed="1"/>
+    <w:lsdException w:name="Table 3D effects 3" w:semiHidden="1" w:unhideWhenUsed="1"/>
+    <w:lsdException w:name="Table Contemporary" w:semiHidden="1" w:unhideWhenUsed="1"/>
+    <w:lsdException w:name="Table Elegant" w:semiHidden="1" w:unhideWhenUsed="1"/>
+    <w:lsdException w:name="Table Professional" w:semiHidden="1" w:unhideWhenUsed="1"/>
+    <w:lsdException w:name="Table Subtle 1" w:semiHidden="1" w:unhideWhenUsed="1"/>
+    <w:lsdException w:name="Table Subtle 2" w:semiHidden="1" w:unhideWhenUsed="1"/>
+    <w:lsdException w:name="Table Web 1" w:semiHidden="1" w:unhideWhenUsed="1"/>
+    <w:lsdException w:name="Table Web 2" w:semiHidden="1" w:unhideWhenUsed="1"/>
+    <w:lsdException w:name="Table Web 3" w:semiHidden="1" w:unhideWhenUsed="1"/>
+    <w:lsdException w:name="Table Theme" w:semiHidden="1" w:unhideWhenUsed="1"/>
+    <w:lsdException w:name="Light Shading"/>
+    <w:lsdException w:name="Light List"/>
+    <w:lsdException w:name="Light Grid"/>
+    <w:lsdException w:name="Medium Shading 1"/>
+    <w:lsdException w:name="Medium Shading 2"/>
+    <w:lsdException w:name="Medium List 1"/>
+    <w:lsdException w:name="Medium List 2"/>
+    <w:lsdException w:name="Medium Grid 1"/>
+    <w:lsdException w:name="Medium Grid 2"/>
+    <w:lsdException w:name="Medium Grid 3"/>
+    <w:lsdException w:name="Dark List"/>
+    <w:lsdException w:name="Colorful Shading"/>
+    <w:lsdException w:name="Colorful List"/>
+    <w:lsdException w:name="Colorful Grid"/>
+    <w:lsdException w:name="Light Shading Accent 1"/>
+    <w:lsdException w:name="Light List Accent 1"/>
+    <w:lsdException w:name="Light Grid Accent 1"/>
+    <w:lsdException w:name="Medium Shading 1 Accent 1"/>
+    <w:lsdException w:name="Medium Shading 2 Accent 1"/>
+    <w:lsdException w:name="Medium List 1 Accent 1"/>
+    <w:lsdException w:name="Medium List 2 Accent 1"/>
+    <w:lsdException w:name="Medium Grid 1 Accent 1"/>
+    <w:lsdException w:name="Medium Grid 2 Accent 1"/>
+    <w:lsdException w:name="Medium Grid 3 Accent 1"/>
+    <w:lsdException w:name="Dark List Accent 1"/>
+    <w:lsdException w:name="Colorful Shading Accent 1"/>
+    <w:lsdException w:name="Colorful List Accent 1"/>
+    <w:lsdException w:name="Colorful Grid Accent 1"/>
+    <w:lsdException w:name="Light Shading Accent 2"/>
+    <w:lsdException w:name="Light List Accent 2"/>
+    <w:lsdException w:name="Light Grid Accent 2"/>
+    <w:lsdException w:name="Medium Shading 1 Accent 2"/>
+    <w:lsdException w:name="Medium Shading 2 Accent 2"/>
+    <w:lsdException w:name="Medium List 1 Accent 2"/>
+    <w:lsdException w:name="Medium List 2 Accent 2"/>
+    <w:lsdException w:name="Medium Grid 1 Accent 2"/>
+    <w:lsdException w:name="Medium Grid 2 Accent 2"/>
+    <w:lsdException w:name="Medium Grid 3 Accent 2"/>
+    <w:lsdException w:name="Dark List Accent 2"/>
+    <w:lsdException w:name="Colorful Shading Accent 2"/>
+    <w:lsdException w:name="Colorful List Accent 2"/>
+    <w:lsdException w:name="Colorful Grid Accent 2"/>
+    <w:lsdException w:name="Light Shading Accent 3"/>
+    <w:lsdException w:name="Light List Accent 3"/>
+    <w:lsdException w:name="Light Grid Accent 3"/>
+    <w:lsdException w:name="Medium Shading 1 Accent 3"/>
+    <w:lsdException w:name="Medium Shading 2 Accent 3"/>
+    <w:lsdException w:name="Medium List 1 Accent 3"/>
+    <w:lsdException w:name="Medium List 2 Accent 3"/>
+    <w:lsdException w:name="Medium Grid 1 Accent 3"/>
+    <w:lsdException w:name="Medium Grid 2 Accent 3"/>
+    <w:lsdException w:name="Medium Grid 3 Accent 3"/>
+    <w:lsdException w:name="Dark List Accent 3"/>
+    <w:lsdException w:name="Colorful Shading Accent 3"/>
+    <w:lsdException w:name="Colorful List Accent 3"/>
+    <w:lsdException w:name="Colorful Grid Accent 3"/>
+    <w:lsdException w:name="Light Shading Accent 4"/>
+    <w:lsdException w:name="Light List Accent 4"/>
+    <w:lsdException w:name="Light Grid Accent 4"/>
+    <w:lsdException w:name="Medium Shading 1 Accent 4"/>
+    <w:lsdException w:name="Medium Shading 2 Accent 4"/>
+    <w:lsdException w:name="Medium List 1 Accent 4"/>
+    <w:lsdException w:name="Medium List 2 Accent 4"/>
+    <w:lsdException w:name="Medium Grid 1 Accent 4"/>
+    <w:lsdException w:name="Medium Grid 2 Accent 4"/>
+    <w:lsdException w:name="Medium Grid 3 Accent 4"/>
+    <w:lsdException w:name="Dark List Accent 4"/>
+    <w:lsdException w:name="Colorful Shading Accent 4"/>
+    <w:lsdException w:name="Colorful List Accent 4"/>
+    <w:lsdException w:name="Colorful Grid Accent 4"/>
+    <w:lsdException w:name="Light Shading Accent 5"/>
+    <w:lsdException w:name="Light List Accent 5"/>
+    <w:lsdException w:name="Light Grid Accent 5"/>
+    <w:lsdException w:name="Medium Shading 1 Accent 5"/>
+    <w:lsdException w:name="Medium Shading 2 Accent 5"/>
+    <w:lsdException w:name="Medium List 1 Accent 5"/>
+    <w:lsdException w:name="Medium List 2 Accent 5"/>
+    <w:lsdException w:name="Medium Grid 1 Accent 5"/>
+    <w:lsdException w:name="Medium Grid 2 Accent 5"/>
+    <w:lsdException w:name="Medium Grid 3 Accent 5"/>
+    <w:lsdException w:name="Dark List Accent 5"/>
+    <w:lsdException w:name="Colorful Shading Accent 5"/>
+    <w:lsdException w:name="Colorful List Accent 5"/>
+    <w:lsdException w:name="Colorful Grid Accent 5"/>
+    <w:lsdException w:name="Light Shading Accent 6"/>
+    <w:lsdException w:name="Light List Accent 6"/>
+    <w:lsdException w:name="Light Grid Accent 6"/>
+    <w:lsdException w:name="Medium Shading 1 Accent 6"/>
+    <w:lsdException w:name="Medium Shading 2 Accent 6"/>
+    <w:lsdException w:name="Medium List 1 Accent 6"/>
+    <w:lsdException w:name="Medium List 2 Accent 6"/>
+    <w:lsdException w:name="Medium Grid 1 Accent 6"/>
+    <w:lsdException w:name="Medium Grid 2 Accent 6"/>
+    <w:lsdException w:name="Medium Grid 3 Accent 6"/>
+    <w:lsdException w:name="Dark List Accent 6"/>
+    <w:lsdException w:name="Colorful Shading Accent 6"/>
+    <w:lsdException w:name="Colorful List Accent 6"/>
+    <w:lsdException w:name="Colorful Grid Accent 6"/>
+    <w:lsdException w:name="Grid Table 4" w:uiPriority="49"/>
+    <w:lsdException w:name="Grid Table 5 Dark" w:uiPriority="50"/>
+    <w:lsdException w:name="Grid Table 6 Colorful" w:uiPriority="51"/>
+    <w:lsdException w:name="Grid Table 7 Colorful" w:uiPriority="52"/>
+    <w:lsdException w:name="Grid Table 1 Light Accent 1" w:uiPriority="46"/>
+    <w:lsdException w:name="Grid Table 2 Accent 1" w:uiPriority="47"/>
+    <w:lsdException w:name="Grid Table 3 Accent 1" w:uiPriority="48"/>
+    <w:lsdException w:name="Grid Table 4 Accent 1" w:uiPriority="49"/>
+    <w:lsdException w:name="Grid Table 5 Dark Accent 1" w:uiPriority="50"/>
+    <w:lsdException w:name="Grid Table 6 Colorful Accent 1" w:uiPriority="51"/>
+    <w:lsdException w:name="Grid Table 7 Colorful Accent 1" w:uiPriority="52"/>
+    <w:lsdException w:name="Grid Table 1 Light Accent 2" w:uiPriority="46"/>
+    <w:lsdException w:name="Grid Table 2 Accent 2" w:uiPriority="47"/>
+    <w:lsdException w:name="Grid Table 3 Accent 2" w:uiPriority="48"/>
+    <w:lsdException w:name="Grid Table 4 Accent 2" w:uiPriority="49"/>
+    <w:lsdException w:name="Grid Table 5 Dark Accent 2" w:uiPriority="50"/>
+    <w:lsdException w:name="Grid Table 6 Colorful Accent 2" w:uiPriority="51"/>
+    <w:lsdException w:name="Grid Table 7 Colorful Accent 2" w:uiPriority="52"/>
+    <w:lsdException w:name="Grid Table 1 Light Accent 3" w:uiPriority="46"/>
+    <w:lsdException w:name="Grid Table 2 Accent 3" w:uiPriority="47"/>
+    <w:lsdException w:name="Grid Table 3 Accent 3" w:uiPriority="48"/>
+    <w:lsdException w:name="Grid Table 4 Accent 3" w:uiPriority="49"/>
+    <w:lsdException w:name="Grid Table 5 Dark Accent 3" w:uiPriority="50"/>
+    <w:lsdException w:name="Grid Table 6 Colorful Accent 3" w:uiPriority="51"/>
+    <w:lsdException w:name="Grid Table 7 Colorful Accent 3" w:uiPriority="52"/>
+    <w:lsdException w:name="Grid Table 1 Light Accent 4" w:uiPriority="46"/>
+    <w:lsdException w:name="Grid Table 2 Accent 4" w:uiPriority="47"/>
+    <w:lsdException w:name="Grid Table 3 Accent 4" w:uiPriority="48"/>
+    <w:lsdException w:name="Grid Table 4 Accent 4" w:uiPriority="49"/>
+    <w:lsdException w:name="Grid Table 5 Dark Accent 4" w:uiPriority="50"/>
+    <w:lsdException w:name="Grid Table 6 Colorful Accent 4" w:uiPriority="51"/>
+    <w:lsdException w:name="Grid Table 7 Colorful Accent 4" w:uiPriority="52"/>
+    <w:lsdException w:name="Grid Table 1 Light Accent 5" w:uiPriority="46"/>
+    <w:lsdException w:name="Grid Table 2 Accent 5" w:uiPriority="47"/>
+    <w:lsdException w:name="Grid Table 3 Accent 5" w:uiPriority="48"/>
+    <w:lsdException w:name="Grid Table 4 Accent 5" w:uiPriority="49"/>
+    <w:lsdException w:name="Grid Table 5 Dark Accent 5" w:uiPriority="50"/>
+    <w:lsdException w:name="Grid Table 6 Colorful Accent 5" w:uiPriority="51"/>
+    <w:lsdException w:name="Grid Table 7 Colorful Accent 5" w:uiPriority="52"/>
+    <w:lsdException w:name="Grid Table 1 Light Accent 6" w:uiPriority="46"/>
+    <w:lsdException w:name="Grid Table 2 Accent 6" w:uiPriority="47"/>
+    <w:lsdException w:name="Grid Table 3 Accent 6" w:uiPriority="48"/>
+    <w:lsdException w:name="Grid Table 4 Accent 6" w:uiPriority="49"/>
+    <w:lsdException w:name="Grid Table 5 Dark Accent 6" w:uiPriority="50"/>
+    <w:lsdException w:name="Grid Table 6 Colorful Accent 6" w:uiPriority="51"/>
+    <w:lsdException w:name="Grid Table 7 Colorful Accent 6" w:uiPriority="52"/>
+    <w:lsdException w:name="List Table 1 Light" w:uiPriority="46"/>
+    <w:lsdException w:name="List Table 2" w:uiPriority="47"/>
+    <w:lsdException w:name="List Table 3" w:uiPriority="48"/>
+    <w:lsdException w:name="List Table 4" w:uiPriority="49"/>
+    <w:lsdException w:name="List Table 5 Dark" w:uiPriority="50"/>
+    <w:lsdException w:name="List Table 6 Colorful" w:uiPriority="51"/>
+    <w:lsdException w:name="List Table 7 Colorful" w:uiPriority="52"/>
+    <w:lsdException w:name="List Table 1 Light Accent 1" w:uiPriority="46"/>
+    <w:lsdException w:name="List Table 2 Accent 1" w:uiPriority="47"/>
+    <w:lsdException w:name="List Table 3 Accent 1" w:uiPriority="48"/>
+    <w:lsdException w:name="List Table 4 Accent 1" w:uiPriority="49"/>
+    <w:lsdException w:name="List Table 5 Dark Accent 1" w:uiPriority="50"/>
+    <w:lsdException w:name="List Table 6 Colorful Accent 1" w:uiPriority="51"/>
+    <w:lsdException w:name="List Table 7 Colorful Accent 1" w:uiPriority="52"/>
+    <w:lsdException w:name="List Table 1 Light Accent 2" w:uiPriority="46"/>
+    <w:lsdException w:name="List Table 2 Accent 2" w:uiPriority="47"/>
+    <w:lsdException w:name="List Table 3 Accent 2" w:uiPriority="48"/>
+    <w:lsdException w:name="List Table 4 Accent 2" w:uiPriority="49"/>
+    <w:lsdException w:name="List Table 5 Dark Accent 2" w:uiPriority="50"/>
+    <w:lsdException w:name="List Table 6 Colorful Accent 2" w:uiPriority="51"/>
+    <w:lsdException w:name="List Table 7 Colorful Accent 2" w:uiPriority="52"/>
+    <w:lsdException w:name="List Table 1 Light Accent 3" w:uiPriority="46"/>
+    <w:lsdException w:name="List Table 2 Accent 3" w:uiPriority="47"/>
+    <w:lsdException w:name="List Table 3 Accent 3" w:uiPriority="48"/>
+    <w:lsdException w:name="List Table 4 Accent 3" w:uiPriority="49"/>
+    <w:lsdException w:name="List Table 5 Dark Accent 3" w:uiPriority="50"/>
+    <w:lsdException w:name="List Table 6 Colorful Accent 3" w:uiPriority="51"/>
+    <w:lsdException w:name="List Table 7 Colorful Accent 3" w:uiPriority="52"/>
+    <w:lsdException w:name="List Table 1 Light Accent 4" w:uiPriority="46"/>
+    <w:lsdException w:name="List Table 2 Accent 4" w:uiPriority="47"/>
+    <w:lsdException w:name="List Table 3 Accent 4" w:uiPriority="48"/>
+    <w:lsdException w:name="List Table 4 Accent 4" w:uiPriority="49"/>
+    <w:lsdException w:name="List Table 5 Dark Accent 4" w:uiPriority="50"/>
+    <w:lsdException w:name="List Table 6 Colorful Accent 4" w:uiPriority="51"/>
+    <w:lsdException w:name="List Table 7 Colorful Accent 4" w:uiPriority="52"/>
+    <w:lsdException w:name="List Table 1 Light Accent 5" w:uiPriority="46"/>
+    <w:lsdException w:name="List Table 2 Accent 5" w:uiPriority="47"/>
+    <w:lsdException w:name="List Table 3 Accent 5" w:uiPriority="48"/>
+    <w:lsdException w:name="List Table 4 Accent 5" w:uiPriority="49"/>
+    <w:lsdException w:name="List Table 5 Dark Accent 5" w:uiPriority="50"/>
+    <w:lsdException w:name="List Table 6 Colorful Accent 5" w:uiPriority="51"/>
+    <w:lsdException w:name="List Table 7 Colorful Accent 5" w:uiPriority="52"/>
+    <w:lsdException w:name="List Table 1 Light Accent 6" w:uiPriority="46"/>
+    <w:lsdException w:name="List Table 2 Accent 6" w:uiPriority="47"/>
+    <w:lsdException w:name="List Table 3 Accent 6" w:uiPriority="48"/>
+    <w:lsdException w:name="List Table 4 Accent 6" w:uiPriority="49"/>
+    <w:lsdException w:name="List Table 5 Dark Accent 6" w:uiPriority="50"/>
+    <w:lsdException w:name="List Table 6 Colorful Accent 6" w:uiPriority="51"/>
+    <w:lsdException w:name="List Table 7 Colorful Accent 6" w:uiPriority="52"/>
+    <w:lsdException w:name="Mention" w:semiHidden="1" w:uiPriority="99" w:unhideWhenUsed="1"/>
+    <w:lsdException w:name="Smart Hyperlink" w:semiHidden="1" w:uiPriority="99" w:unhideWhenUsed="1"/>
+    <w:lsdException w:name="Hashtag" w:semiHidden="1" w:uiPriority="99" w:unhideWhenUsed="1"/>
+    <w:lsdException w:name="Unresolved Mention" w:semiHidden="1" w:uiPriority="99" w:unhideWhenUsed="1"/>
+    <w:lsdException w:name="Smart Link" w:semiHidden="1" w:uiPriority="99" w:unhideWhenUsed="1"/>
+  </w:latentStyles>
+  <w:style w:type="paragraph" w:default="1" w:styleId="Normal">
     <w:name w:val="Normal"/>
     <w:qFormat/>
   </w:style>
-  <w:style w:styleId="BodyText" w:type="paragraph">
-    <w:name w:val="Body Text"/>
-    <w:basedOn w:val="Normal"/>
-    <w:link w:val="BodyTextChar"/>
-    <w:qFormat/>
-    <w:pPr>
-      <w:spacing w:after="180" w:before="180"/>
-    </w:pPr>
-  </w:style>
-  <w:style w:customStyle="1" w:styleId="FirstParagraph" w:type="paragraph">
-    <w:name w:val="First Paragraph"/>
-    <w:basedOn w:val="BodyText"/>
-    <w:next w:val="BodyText"/>
-    <w:qFormat/>
-  </w:style>
-  <w:style w:customStyle="1" w:styleId="Compact" w:type="paragraph">
-    <w:name w:val="Compact"/>
-    <w:basedOn w:val="BodyText"/>
-    <w:qFormat/>
-    <w:pPr>
-      <w:spacing w:after="36" w:before="36"/>
-    </w:pPr>
-  </w:style>
-  <w:style w:styleId="Title" w:type="paragraph">
-    <w:name w:val="Title"/>
-    <w:basedOn w:val="Normal"/>
-    <w:next w:val="BodyText"/>
-    <w:link w:val="TitleChar"/>
-    <w:uiPriority w:val="10"/>
-    <w:qFormat/>
-    <w:rsid w:val="00A10FD9"/>
-    <w:pPr>
-      <w:spacing w:after="80" w:line="240" w:lineRule="auto"/>
-      <w:contextualSpacing/>
-      <w:jc w:val="center"/>
-    </w:pPr>
-    <w:rPr>
-      <w:rFonts w:asciiTheme="majorHAnsi" w:cstheme="majorBidi" w:eastAsiaTheme="majorEastAsia" w:hAnsiTheme="majorHAnsi"/>
-      <w:spacing w:val="-10"/>
-      <w:kern w:val="28"/>
-      <w:sz w:val="56"/>
-      <w:szCs w:val="56"/>
-    </w:rPr>
-  </w:style>
-  <w:style w:customStyle="1" w:styleId="TitleChar" w:type="character">
-    <w:name w:val="Title Char"/>
-    <w:basedOn w:val="DefaultParagraphFont"/>
-    <w:link w:val="Title"/>
-    <w:uiPriority w:val="10"/>
-    <w:rsid w:val="00A10FD9"/>
-    <w:rPr>
-      <w:rFonts w:asciiTheme="majorHAnsi" w:cstheme="majorBidi" w:eastAsiaTheme="majorEastAsia" w:hAnsiTheme="majorHAnsi"/>
-      <w:spacing w:val="-10"/>
-      <w:kern w:val="28"/>
-      <w:sz w:val="56"/>
-      <w:szCs w:val="56"/>
-    </w:rPr>
-  </w:style>
-  <w:style w:styleId="Subtitle" w:type="paragraph">
-    <w:name w:val="Subtitle"/>
-    <w:basedOn w:val="Normal"/>
-    <w:next w:val="BodyText"/>
-    <w:link w:val="SubtitleChar"/>
-    <w:uiPriority w:val="11"/>
-    <w:qFormat/>
-    <w:rsid w:val="00A10FD9"/>
-    <w:pPr>
-      <w:numPr>
-        <w:ilvl w:val="1"/>
-      </w:numPr>
-    </w:pPr>
-    <w:rPr>
-      <w:rFonts w:cstheme="majorBidi" w:eastAsiaTheme="majorEastAsia"/>
-      <w:color w:themeColor="text1" w:themeTint="A6" w:val="595959"/>
-      <w:spacing w:val="15"/>
-      <w:sz w:val="28"/>
-      <w:szCs w:val="28"/>
-    </w:rPr>
-  </w:style>
-  <w:style w:customStyle="1" w:styleId="SubtitleChar" w:type="character">
-    <w:name w:val="Subtitle Char"/>
-    <w:basedOn w:val="DefaultParagraphFont"/>
-    <w:link w:val="Subtitle"/>
-    <w:uiPriority w:val="11"/>
-    <w:rsid w:val="00A10FD9"/>
-    <w:rPr>
-      <w:rFonts w:cstheme="majorBidi" w:eastAsiaTheme="majorEastAsia"/>
-      <w:color w:themeColor="text1" w:themeTint="A6" w:val="595959"/>
-      <w:spacing w:val="15"/>
-      <w:sz w:val="28"/>
-      <w:szCs w:val="28"/>
-    </w:rPr>
-  </w:style>
-  <w:style w:customStyle="1" w:styleId="Author" w:type="paragraph">
-    <w:name w:val="Author"/>
-    <w:next w:val="BodyText"/>
-    <w:qFormat/>
-    <w:pPr>
-      <w:keepNext/>
-      <w:keepLines/>
-      <w:jc w:val="center"/>
-    </w:pPr>
-  </w:style>
-  <w:style w:styleId="Date" w:type="paragraph">
-    <w:name w:val="Date"/>
-    <w:next w:val="BodyText"/>
-    <w:qFormat/>
-    <w:pPr>
-      <w:keepNext/>
-      <w:keepLines/>
-      <w:jc w:val="center"/>
-    </w:pPr>
-  </w:style>
-  <w:style w:customStyle="1" w:styleId="AbstractTitle" w:type="paragraph">
-    <w:name w:val="Abstract Title"/>
-    <w:basedOn w:val="Normal"/>
-    <w:next w:val="Abstract"/>
-    <w:qFormat/>
-    <w:pPr>
-      <w:keepNext/>
-      <w:keepLines/>
-      <w:spacing w:after="0" w:before="300"/>
-      <w:jc w:val="center"/>
-    </w:pPr>
-    <w:rPr>
-      <w:b/>
-      <w:color w:val="345A8A"/>
-      <w:sz w:val="20"/>
-      <w:szCs w:val="20"/>
-    </w:rPr>
-  </w:style>
-  <w:style w:customStyle="1" w:styleId="Abstract" w:type="paragraph">
-    <w:name w:val="Abstract"/>
-    <w:basedOn w:val="Normal"/>
-    <w:next w:val="BodyText"/>
-    <w:qFormat/>
-    <w:pPr>
-      <w:keepNext/>
-      <w:keepLines/>
-      <w:spacing w:after="300" w:before="100"/>
-    </w:pPr>
-    <w:rPr>
-      <w:sz w:val="20"/>
-      <w:szCs w:val="20"/>
-    </w:rPr>
-  </w:style>
-  <w:style w:styleId="Bibliography" w:type="paragraph">
-    <w:name w:val="Bibliography"/>
-    <w:basedOn w:val="Normal"/>
-    <w:next w:val="Bibliography"/>
-    <w:qFormat/>
-    <w:pPr/>
-    <w:rPr/>
-  </w:style>
-  <w:style w:styleId="Heading1" w:type="paragraph">
+  <w:style w:type="paragraph" w:styleId="Heading1">
     <w:name w:val="heading 1"/>
     <w:basedOn w:val="Normal"/>
     <w:next w:val="BodyText"/>
@@ -3391,17 +3541,17 @@
     <w:pPr>
       <w:keepNext/>
       <w:keepLines/>
-      <w:spacing w:after="80" w:before="360"/>
+      <w:spacing w:before="360" w:after="80"/>
       <w:outlineLvl w:val="0"/>
     </w:pPr>
     <w:rPr>
-      <w:rFonts w:asciiTheme="majorHAnsi" w:cstheme="majorBidi" w:eastAsiaTheme="majorEastAsia" w:hAnsiTheme="majorHAnsi"/>
-      <w:color w:themeColor="accent1" w:themeShade="BF" w:val="0F4761"/>
+      <w:rFonts w:asciiTheme="majorHAnsi" w:eastAsiaTheme="majorEastAsia" w:hAnsiTheme="majorHAnsi" w:cstheme="majorBidi"/>
+      <w:color w:val="0F4761" w:themeColor="accent1" w:themeShade="BF"/>
       <w:sz w:val="40"/>
       <w:szCs w:val="40"/>
     </w:rPr>
   </w:style>
-  <w:style w:styleId="Heading2" w:type="paragraph">
+  <w:style w:type="paragraph" w:styleId="Heading2">
     <w:name w:val="heading 2"/>
     <w:basedOn w:val="Normal"/>
     <w:next w:val="BodyText"/>
@@ -3414,17 +3564,17 @@
     <w:pPr>
       <w:keepNext/>
       <w:keepLines/>
-      <w:spacing w:after="80" w:before="160"/>
+      <w:spacing w:before="160" w:after="80"/>
       <w:outlineLvl w:val="1"/>
     </w:pPr>
     <w:rPr>
-      <w:rFonts w:asciiTheme="majorHAnsi" w:cstheme="majorBidi" w:eastAsiaTheme="majorEastAsia" w:hAnsiTheme="majorHAnsi"/>
-      <w:color w:themeColor="accent1" w:themeShade="BF" w:val="0F4761"/>
+      <w:rFonts w:asciiTheme="majorHAnsi" w:eastAsiaTheme="majorEastAsia" w:hAnsiTheme="majorHAnsi" w:cstheme="majorBidi"/>
+      <w:color w:val="0F4761" w:themeColor="accent1" w:themeShade="BF"/>
       <w:sz w:val="32"/>
       <w:szCs w:val="32"/>
     </w:rPr>
   </w:style>
-  <w:style w:styleId="Heading3" w:type="paragraph">
+  <w:style w:type="paragraph" w:styleId="Heading3">
     <w:name w:val="heading 3"/>
     <w:basedOn w:val="Normal"/>
     <w:next w:val="BodyText"/>
@@ -3437,17 +3587,17 @@
     <w:pPr>
       <w:keepNext/>
       <w:keepLines/>
-      <w:spacing w:after="80" w:before="160"/>
+      <w:spacing w:before="160" w:after="80"/>
       <w:outlineLvl w:val="2"/>
     </w:pPr>
     <w:rPr>
-      <w:rFonts w:cstheme="majorBidi" w:eastAsiaTheme="majorEastAsia"/>
-      <w:color w:themeColor="accent1" w:themeShade="BF" w:val="0F4761"/>
+      <w:rFonts w:eastAsiaTheme="majorEastAsia" w:cstheme="majorBidi"/>
+      <w:color w:val="0F4761" w:themeColor="accent1" w:themeShade="BF"/>
       <w:sz w:val="28"/>
       <w:szCs w:val="28"/>
     </w:rPr>
   </w:style>
-  <w:style w:styleId="Heading4" w:type="paragraph">
+  <w:style w:type="paragraph" w:styleId="Heading4">
     <w:name w:val="heading 4"/>
     <w:basedOn w:val="Normal"/>
     <w:next w:val="BodyText"/>
@@ -3460,17 +3610,17 @@
     <w:pPr>
       <w:keepNext/>
       <w:keepLines/>
-      <w:spacing w:after="40" w:before="80"/>
+      <w:spacing w:before="80" w:after="40"/>
       <w:outlineLvl w:val="3"/>
     </w:pPr>
     <w:rPr>
-      <w:rFonts w:cstheme="majorBidi" w:eastAsiaTheme="majorEastAsia"/>
+      <w:rFonts w:eastAsiaTheme="majorEastAsia" w:cstheme="majorBidi"/>
       <w:i/>
       <w:iCs/>
-      <w:color w:themeColor="accent1" w:themeShade="BF" w:val="0F4761"/>
-    </w:rPr>
-  </w:style>
-  <w:style w:styleId="Heading5" w:type="paragraph">
+      <w:color w:val="0F4761" w:themeColor="accent1" w:themeShade="BF"/>
+    </w:rPr>
+  </w:style>
+  <w:style w:type="paragraph" w:styleId="Heading5">
     <w:name w:val="heading 5"/>
     <w:basedOn w:val="Normal"/>
     <w:next w:val="BodyText"/>
@@ -3483,15 +3633,15 @@
     <w:pPr>
       <w:keepNext/>
       <w:keepLines/>
-      <w:spacing w:after="40" w:before="80"/>
+      <w:spacing w:before="80" w:after="40"/>
       <w:outlineLvl w:val="4"/>
     </w:pPr>
     <w:rPr>
-      <w:rFonts w:cstheme="majorBidi" w:eastAsiaTheme="majorEastAsia"/>
-      <w:color w:themeColor="accent1" w:themeShade="BF" w:val="0F4761"/>
-    </w:rPr>
-  </w:style>
-  <w:style w:styleId="Heading6" w:type="paragraph">
+      <w:rFonts w:eastAsiaTheme="majorEastAsia" w:cstheme="majorBidi"/>
+      <w:color w:val="0F4761" w:themeColor="accent1" w:themeShade="BF"/>
+    </w:rPr>
+  </w:style>
+  <w:style w:type="paragraph" w:styleId="Heading6">
     <w:name w:val="heading 6"/>
     <w:basedOn w:val="Normal"/>
     <w:next w:val="BodyText"/>
@@ -3504,17 +3654,17 @@
     <w:pPr>
       <w:keepNext/>
       <w:keepLines/>
-      <w:spacing w:after="0" w:before="40"/>
+      <w:spacing w:before="40" w:after="0"/>
       <w:outlineLvl w:val="5"/>
     </w:pPr>
     <w:rPr>
-      <w:rFonts w:cstheme="majorBidi" w:eastAsiaTheme="majorEastAsia"/>
+      <w:rFonts w:eastAsiaTheme="majorEastAsia" w:cstheme="majorBidi"/>
       <w:i/>
       <w:iCs/>
-      <w:color w:themeColor="text1" w:themeTint="A6" w:val="595959"/>
-    </w:rPr>
-  </w:style>
-  <w:style w:styleId="Heading7" w:type="paragraph">
+      <w:color w:val="595959" w:themeColor="text1" w:themeTint="A6"/>
+    </w:rPr>
+  </w:style>
+  <w:style w:type="paragraph" w:styleId="Heading7">
     <w:name w:val="heading 7"/>
     <w:basedOn w:val="Normal"/>
     <w:next w:val="BodyText"/>
@@ -3527,15 +3677,15 @@
     <w:pPr>
       <w:keepNext/>
       <w:keepLines/>
-      <w:spacing w:after="0" w:before="40"/>
+      <w:spacing w:before="40" w:after="0"/>
       <w:outlineLvl w:val="6"/>
     </w:pPr>
     <w:rPr>
-      <w:rFonts w:cstheme="majorBidi" w:eastAsiaTheme="majorEastAsia"/>
-      <w:color w:themeColor="text1" w:themeTint="A6" w:val="595959"/>
-    </w:rPr>
-  </w:style>
-  <w:style w:styleId="Heading8" w:type="paragraph">
+      <w:rFonts w:eastAsiaTheme="majorEastAsia" w:cstheme="majorBidi"/>
+      <w:color w:val="595959" w:themeColor="text1" w:themeTint="A6"/>
+    </w:rPr>
+  </w:style>
+  <w:style w:type="paragraph" w:styleId="Heading8">
     <w:name w:val="heading 8"/>
     <w:basedOn w:val="Normal"/>
     <w:next w:val="BodyText"/>
@@ -3552,13 +3702,13 @@
       <w:outlineLvl w:val="7"/>
     </w:pPr>
     <w:rPr>
-      <w:rFonts w:cstheme="majorBidi" w:eastAsiaTheme="majorEastAsia"/>
+      <w:rFonts w:eastAsiaTheme="majorEastAsia" w:cstheme="majorBidi"/>
       <w:i/>
       <w:iCs/>
-      <w:color w:themeColor="text1" w:themeTint="D8" w:val="272727"/>
-    </w:rPr>
-  </w:style>
-  <w:style w:styleId="Heading9" w:type="paragraph">
+      <w:color w:val="272727" w:themeColor="text1" w:themeTint="D8"/>
+    </w:rPr>
+  </w:style>
+  <w:style w:type="paragraph" w:styleId="Heading9">
     <w:name w:val="heading 9"/>
     <w:basedOn w:val="Normal"/>
     <w:next w:val="BodyText"/>
@@ -3575,24 +3725,201 @@
       <w:outlineLvl w:val="8"/>
     </w:pPr>
     <w:rPr>
-      <w:rFonts w:cstheme="majorBidi" w:eastAsiaTheme="majorEastAsia"/>
-      <w:color w:themeColor="text1" w:themeTint="D8" w:val="272727"/>
-    </w:rPr>
-  </w:style>
-  <w:style w:customStyle="1" w:styleId="Heading1Char" w:type="character">
+      <w:rFonts w:eastAsiaTheme="majorEastAsia" w:cstheme="majorBidi"/>
+      <w:color w:val="272727" w:themeColor="text1" w:themeTint="D8"/>
+    </w:rPr>
+  </w:style>
+  <w:style w:type="character" w:default="1" w:styleId="DefaultParagraphFont">
+    <w:name w:val="Default Paragraph Font"/>
+    <w:uiPriority w:val="1"/>
+    <w:semiHidden/>
+    <w:unhideWhenUsed/>
+  </w:style>
+  <w:style w:type="table" w:default="1" w:styleId="TableNormal">
+    <w:name w:val="Normal Table"/>
+    <w:uiPriority w:val="99"/>
+    <w:semiHidden/>
+    <w:unhideWhenUsed/>
+    <w:tblPr>
+      <w:tblInd w:w="0" w:type="dxa"/>
+      <w:tblCellMar>
+        <w:top w:w="0" w:type="dxa"/>
+        <w:left w:w="108" w:type="dxa"/>
+        <w:bottom w:w="0" w:type="dxa"/>
+        <w:right w:w="108" w:type="dxa"/>
+      </w:tblCellMar>
+    </w:tblPr>
+  </w:style>
+  <w:style w:type="numbering" w:default="1" w:styleId="NoList">
+    <w:name w:val="No List"/>
+    <w:uiPriority w:val="99"/>
+    <w:semiHidden/>
+    <w:unhideWhenUsed/>
+  </w:style>
+  <w:style w:type="paragraph" w:styleId="BodyText">
+    <w:name w:val="Body Text"/>
+    <w:basedOn w:val="Normal"/>
+    <w:qFormat/>
+    <w:pPr>
+      <w:spacing w:before="180" w:after="180"/>
+    </w:pPr>
+  </w:style>
+  <w:style w:type="paragraph" w:customStyle="1" w:styleId="FirstParagraph">
+    <w:name w:val="First Paragraph"/>
+    <w:basedOn w:val="BodyText"/>
+    <w:next w:val="BodyText"/>
+    <w:qFormat/>
+  </w:style>
+  <w:style w:type="paragraph" w:customStyle="1" w:styleId="Compact">
+    <w:name w:val="Compact"/>
+    <w:basedOn w:val="BodyText"/>
+    <w:qFormat/>
+    <w:pPr>
+      <w:spacing w:before="36" w:after="36"/>
+    </w:pPr>
+  </w:style>
+  <w:style w:type="paragraph" w:styleId="Title">
+    <w:name w:val="Title"/>
+    <w:basedOn w:val="Normal"/>
+    <w:next w:val="BodyText"/>
+    <w:link w:val="TitleChar"/>
+    <w:uiPriority w:val="10"/>
+    <w:qFormat/>
+    <w:rsid w:val="00A10FD9"/>
+    <w:pPr>
+      <w:spacing w:after="80"/>
+      <w:contextualSpacing/>
+      <w:jc w:val="center"/>
+    </w:pPr>
+    <w:rPr>
+      <w:rFonts w:asciiTheme="majorHAnsi" w:eastAsiaTheme="majorEastAsia" w:hAnsiTheme="majorHAnsi" w:cstheme="majorBidi"/>
+      <w:spacing w:val="-10"/>
+      <w:kern w:val="28"/>
+      <w:sz w:val="56"/>
+      <w:szCs w:val="56"/>
+    </w:rPr>
+  </w:style>
+  <w:style w:type="character" w:customStyle="1" w:styleId="TitleChar">
+    <w:name w:val="Title Char"/>
+    <w:basedOn w:val="DefaultParagraphFont"/>
+    <w:link w:val="Title"/>
+    <w:uiPriority w:val="10"/>
+    <w:rsid w:val="00A10FD9"/>
+    <w:rPr>
+      <w:rFonts w:asciiTheme="majorHAnsi" w:eastAsiaTheme="majorEastAsia" w:hAnsiTheme="majorHAnsi" w:cstheme="majorBidi"/>
+      <w:spacing w:val="-10"/>
+      <w:kern w:val="28"/>
+      <w:sz w:val="56"/>
+      <w:szCs w:val="56"/>
+    </w:rPr>
+  </w:style>
+  <w:style w:type="paragraph" w:styleId="Subtitle">
+    <w:name w:val="Subtitle"/>
+    <w:basedOn w:val="Normal"/>
+    <w:next w:val="BodyText"/>
+    <w:link w:val="SubtitleChar"/>
+    <w:uiPriority w:val="11"/>
+    <w:qFormat/>
+    <w:rsid w:val="00A10FD9"/>
+    <w:pPr>
+      <w:numPr>
+        <w:ilvl w:val="1"/>
+      </w:numPr>
+    </w:pPr>
+    <w:rPr>
+      <w:rFonts w:eastAsiaTheme="majorEastAsia" w:cstheme="majorBidi"/>
+      <w:color w:val="595959" w:themeColor="text1" w:themeTint="A6"/>
+      <w:spacing w:val="15"/>
+      <w:sz w:val="28"/>
+      <w:szCs w:val="28"/>
+    </w:rPr>
+  </w:style>
+  <w:style w:type="character" w:customStyle="1" w:styleId="SubtitleChar">
+    <w:name w:val="Subtitle Char"/>
+    <w:basedOn w:val="DefaultParagraphFont"/>
+    <w:link w:val="Subtitle"/>
+    <w:uiPriority w:val="11"/>
+    <w:rsid w:val="00A10FD9"/>
+    <w:rPr>
+      <w:rFonts w:eastAsiaTheme="majorEastAsia" w:cstheme="majorBidi"/>
+      <w:color w:val="595959" w:themeColor="text1" w:themeTint="A6"/>
+      <w:spacing w:val="15"/>
+      <w:sz w:val="28"/>
+      <w:szCs w:val="28"/>
+    </w:rPr>
+  </w:style>
+  <w:style w:type="paragraph" w:customStyle="1" w:styleId="Author">
+    <w:name w:val="Author"/>
+    <w:next w:val="BodyText"/>
+    <w:qFormat/>
+    <w:pPr>
+      <w:keepNext/>
+      <w:keepLines/>
+      <w:jc w:val="center"/>
+    </w:pPr>
+  </w:style>
+  <w:style w:type="paragraph" w:styleId="Date">
+    <w:name w:val="Date"/>
+    <w:next w:val="BodyText"/>
+    <w:qFormat/>
+    <w:pPr>
+      <w:keepNext/>
+      <w:keepLines/>
+      <w:jc w:val="center"/>
+    </w:pPr>
+  </w:style>
+  <w:style w:type="paragraph" w:customStyle="1" w:styleId="AbstractTitle">
+    <w:name w:val="Abstract Title"/>
+    <w:basedOn w:val="Normal"/>
+    <w:next w:val="Abstract"/>
+    <w:qFormat/>
+    <w:pPr>
+      <w:keepNext/>
+      <w:keepLines/>
+      <w:spacing w:before="300" w:after="0"/>
+      <w:jc w:val="center"/>
+    </w:pPr>
+    <w:rPr>
+      <w:b/>
+      <w:color w:val="345A8A"/>
+      <w:sz w:val="20"/>
+      <w:szCs w:val="20"/>
+    </w:rPr>
+  </w:style>
+  <w:style w:type="paragraph" w:customStyle="1" w:styleId="Abstract">
+    <w:name w:val="Abstract"/>
+    <w:basedOn w:val="Normal"/>
+    <w:next w:val="BodyText"/>
+    <w:qFormat/>
+    <w:pPr>
+      <w:keepNext/>
+      <w:keepLines/>
+      <w:spacing w:before="100" w:after="300"/>
+    </w:pPr>
+    <w:rPr>
+      <w:sz w:val="20"/>
+      <w:szCs w:val="20"/>
+    </w:rPr>
+  </w:style>
+  <w:style w:type="paragraph" w:styleId="Bibliography">
+    <w:name w:val="Bibliography"/>
+    <w:basedOn w:val="Normal"/>
+    <w:qFormat/>
+  </w:style>
+  <w:style w:type="character" w:customStyle="1" w:styleId="Heading1Char">
     <w:name w:val="Heading 1 Char"/>
     <w:basedOn w:val="DefaultParagraphFont"/>
     <w:link w:val="Heading1"/>
     <w:uiPriority w:val="9"/>
     <w:rsid w:val="00A10FD9"/>
     <w:rPr>
-      <w:rFonts w:asciiTheme="majorHAnsi" w:cstheme="majorBidi" w:eastAsiaTheme="majorEastAsia" w:hAnsiTheme="majorHAnsi"/>
-      <w:color w:themeColor="accent1" w:themeShade="BF" w:val="0F4761"/>
+      <w:rFonts w:asciiTheme="majorHAnsi" w:eastAsiaTheme="majorEastAsia" w:hAnsiTheme="majorHAnsi" w:cstheme="majorBidi"/>
+      <w:color w:val="0F4761" w:themeColor="accent1" w:themeShade="BF"/>
       <w:sz w:val="40"/>
       <w:szCs w:val="40"/>
     </w:rPr>
   </w:style>
-  <w:style w:customStyle="1" w:styleId="Heading2Char" w:type="character">
+  <w:style w:type="character" w:customStyle="1" w:styleId="Heading2Char">
     <w:name w:val="Heading 2 Char"/>
     <w:basedOn w:val="DefaultParagraphFont"/>
     <w:link w:val="Heading2"/>
@@ -3600,13 +3927,13 @@
     <w:semiHidden/>
     <w:rsid w:val="00A10FD9"/>
     <w:rPr>
-      <w:rFonts w:asciiTheme="majorHAnsi" w:cstheme="majorBidi" w:eastAsiaTheme="majorEastAsia" w:hAnsiTheme="majorHAnsi"/>
-      <w:color w:themeColor="accent1" w:themeShade="BF" w:val="0F4761"/>
+      <w:rFonts w:asciiTheme="majorHAnsi" w:eastAsiaTheme="majorEastAsia" w:hAnsiTheme="majorHAnsi" w:cstheme="majorBidi"/>
+      <w:color w:val="0F4761" w:themeColor="accent1" w:themeShade="BF"/>
       <w:sz w:val="32"/>
       <w:szCs w:val="32"/>
     </w:rPr>
   </w:style>
-  <w:style w:customStyle="1" w:styleId="Heading3Char" w:type="character">
+  <w:style w:type="character" w:customStyle="1" w:styleId="Heading3Char">
     <w:name w:val="Heading 3 Char"/>
     <w:basedOn w:val="DefaultParagraphFont"/>
     <w:link w:val="Heading3"/>
@@ -3614,13 +3941,13 @@
     <w:semiHidden/>
     <w:rsid w:val="00A10FD9"/>
     <w:rPr>
-      <w:rFonts w:cstheme="majorBidi" w:eastAsiaTheme="majorEastAsia"/>
-      <w:color w:themeColor="accent1" w:themeShade="BF" w:val="0F4761"/>
+      <w:rFonts w:eastAsiaTheme="majorEastAsia" w:cstheme="majorBidi"/>
+      <w:color w:val="0F4761" w:themeColor="accent1" w:themeShade="BF"/>
       <w:sz w:val="28"/>
       <w:szCs w:val="28"/>
     </w:rPr>
   </w:style>
-  <w:style w:customStyle="1" w:styleId="Heading4Char" w:type="character">
+  <w:style w:type="character" w:customStyle="1" w:styleId="Heading4Char">
     <w:name w:val="Heading 4 Char"/>
     <w:basedOn w:val="DefaultParagraphFont"/>
     <w:link w:val="Heading4"/>
@@ -3628,13 +3955,13 @@
     <w:semiHidden/>
     <w:rsid w:val="00A10FD9"/>
     <w:rPr>
-      <w:rFonts w:cstheme="majorBidi" w:eastAsiaTheme="majorEastAsia"/>
+      <w:rFonts w:eastAsiaTheme="majorEastAsia" w:cstheme="majorBidi"/>
       <w:i/>
       <w:iCs/>
-      <w:color w:themeColor="accent1" w:themeShade="BF" w:val="0F4761"/>
-    </w:rPr>
-  </w:style>
-  <w:style w:customStyle="1" w:styleId="Heading5Char" w:type="character">
+      <w:color w:val="0F4761" w:themeColor="accent1" w:themeShade="BF"/>
+    </w:rPr>
+  </w:style>
+  <w:style w:type="character" w:customStyle="1" w:styleId="Heading5Char">
     <w:name w:val="Heading 5 Char"/>
     <w:basedOn w:val="DefaultParagraphFont"/>
     <w:link w:val="Heading5"/>
@@ -3642,11 +3969,11 @@
     <w:semiHidden/>
     <w:rsid w:val="00A10FD9"/>
     <w:rPr>
-      <w:rFonts w:cstheme="majorBidi" w:eastAsiaTheme="majorEastAsia"/>
-      <w:color w:themeColor="accent1" w:themeShade="BF" w:val="0F4761"/>
-    </w:rPr>
-  </w:style>
-  <w:style w:customStyle="1" w:styleId="Heading6Char" w:type="character">
+      <w:rFonts w:eastAsiaTheme="majorEastAsia" w:cstheme="majorBidi"/>
+      <w:color w:val="0F4761" w:themeColor="accent1" w:themeShade="BF"/>
+    </w:rPr>
+  </w:style>
+  <w:style w:type="character" w:customStyle="1" w:styleId="Heading6Char">
     <w:name w:val="Heading 6 Char"/>
     <w:basedOn w:val="DefaultParagraphFont"/>
     <w:link w:val="Heading6"/>
@@ -3654,13 +3981,13 @@
     <w:semiHidden/>
     <w:rsid w:val="00A10FD9"/>
     <w:rPr>
-      <w:rFonts w:cstheme="majorBidi" w:eastAsiaTheme="majorEastAsia"/>
+      <w:rFonts w:eastAsiaTheme="majorEastAsia" w:cstheme="majorBidi"/>
       <w:i/>
       <w:iCs/>
-      <w:color w:themeColor="text1" w:themeTint="A6" w:val="595959"/>
-    </w:rPr>
-  </w:style>
-  <w:style w:customStyle="1" w:styleId="Heading7Char" w:type="character">
+      <w:color w:val="595959" w:themeColor="text1" w:themeTint="A6"/>
+    </w:rPr>
+  </w:style>
+  <w:style w:type="character" w:customStyle="1" w:styleId="Heading7Char">
     <w:name w:val="Heading 7 Char"/>
     <w:basedOn w:val="DefaultParagraphFont"/>
     <w:link w:val="Heading7"/>
@@ -3668,11 +3995,11 @@
     <w:semiHidden/>
     <w:rsid w:val="00A10FD9"/>
     <w:rPr>
-      <w:rFonts w:cstheme="majorBidi" w:eastAsiaTheme="majorEastAsia"/>
-      <w:color w:themeColor="text1" w:themeTint="A6" w:val="595959"/>
-    </w:rPr>
-  </w:style>
-  <w:style w:customStyle="1" w:styleId="Heading8Char" w:type="character">
+      <w:rFonts w:eastAsiaTheme="majorEastAsia" w:cstheme="majorBidi"/>
+      <w:color w:val="595959" w:themeColor="text1" w:themeTint="A6"/>
+    </w:rPr>
+  </w:style>
+  <w:style w:type="character" w:customStyle="1" w:styleId="Heading8Char">
     <w:name w:val="Heading 8 Char"/>
     <w:basedOn w:val="DefaultParagraphFont"/>
     <w:link w:val="Heading8"/>
@@ -3680,13 +4007,13 @@
     <w:semiHidden/>
     <w:rsid w:val="00A10FD9"/>
     <w:rPr>
-      <w:rFonts w:cstheme="majorBidi" w:eastAsiaTheme="majorEastAsia"/>
+      <w:rFonts w:eastAsiaTheme="majorEastAsia" w:cstheme="majorBidi"/>
       <w:i/>
       <w:iCs/>
-      <w:color w:themeColor="text1" w:themeTint="D8" w:val="272727"/>
-    </w:rPr>
-  </w:style>
-  <w:style w:customStyle="1" w:styleId="Heading9Char" w:type="character">
+      <w:color w:val="272727" w:themeColor="text1" w:themeTint="D8"/>
+    </w:rPr>
+  </w:style>
+  <w:style w:type="character" w:customStyle="1" w:styleId="Heading9Char">
     <w:name w:val="Heading 9 Char"/>
     <w:basedOn w:val="DefaultParagraphFont"/>
     <w:link w:val="Heading9"/>
@@ -3694,11 +4021,11 @@
     <w:semiHidden/>
     <w:rsid w:val="00A10FD9"/>
     <w:rPr>
-      <w:rFonts w:cstheme="majorBidi" w:eastAsiaTheme="majorEastAsia"/>
-      <w:color w:themeColor="text1" w:themeTint="D8" w:val="272727"/>
-    </w:rPr>
-  </w:style>
-  <w:style w:styleId="BlockText" w:type="paragraph">
+      <w:rFonts w:eastAsiaTheme="majorEastAsia" w:cstheme="majorBidi"/>
+      <w:color w:val="272727" w:themeColor="text1" w:themeTint="D8"/>
+    </w:rPr>
+  </w:style>
+  <w:style w:type="paragraph" w:styleId="BlockText">
     <w:name w:val="Block Text"/>
     <w:basedOn w:val="BodyText"/>
     <w:next w:val="BodyText"/>
@@ -3706,19 +4033,18 @@
     <w:unhideWhenUsed/>
     <w:qFormat/>
     <w:pPr>
-      <w:spacing w:after="100" w:before="100"/>
-      <w:ind w:firstLine="0" w:left="480" w:right="480"/>
+      <w:spacing w:before="100" w:after="100"/>
+      <w:ind w:left="480" w:right="480"/>
     </w:pPr>
   </w:style>
-  <w:style w:styleId="FootnoteText" w:type="paragraph">
-    <w:name w:val="Footnote Text"/>
+  <w:style w:type="paragraph" w:styleId="FootnoteText">
+    <w:name w:val="footnote text"/>
     <w:basedOn w:val="Normal"/>
-    <w:next w:val="FootnoteText"/>
     <w:uiPriority w:val="9"/>
     <w:unhideWhenUsed/>
     <w:qFormat/>
   </w:style>
-  <w:style w:styleId="FootnoteBlockText" w:type="paragraph">
+  <w:style w:type="paragraph" w:customStyle="1" w:styleId="FootnoteBlockText">
     <w:name w:val="Footnote Block Text"/>
     <w:basedOn w:val="FootnoteText"/>
     <w:next w:val="FootnoteText"/>
@@ -3726,47 +4052,40 @@
     <w:unhideWhenUsed/>
     <w:qFormat/>
     <w:pPr>
-      <w:spacing w:after="100" w:before="100"/>
-      <w:ind w:firstLine="0" w:left="480" w:right="480"/>
+      <w:spacing w:before="100" w:after="100"/>
+      <w:ind w:left="480" w:right="480"/>
     </w:pPr>
   </w:style>
-  <w:style w:default="1" w:styleId="DefaultParagraphFont" w:type="character">
-    <w:name w:val="Default Paragraph Font"/>
-    <w:semiHidden/>
-    <w:unhideWhenUsed/>
-  </w:style>
-  <w:style w:default="1" w:styleId="Table" w:type="table">
+  <w:style w:type="table" w:customStyle="1" w:styleId="Table">
     <w:name w:val="Table"/>
-    <w:basedOn w:val="TableNormal"/>
     <w:semiHidden/>
     <w:unhideWhenUsed/>
     <w:qFormat/>
     <w:tblPr>
-      <w:tblInd w:type="dxa" w:w="0"/>
+      <w:tblInd w:w="0" w:type="dxa"/>
       <w:tblCellMar>
-        <w:top w:type="dxa" w:w="0"/>
-        <w:left w:type="dxa" w:w="108"/>
-        <w:bottom w:type="dxa" w:w="0"/>
-        <w:right w:type="dxa" w:w="108"/>
+        <w:top w:w="0" w:type="dxa"/>
+        <w:left w:w="108" w:type="dxa"/>
+        <w:bottom w:w="0" w:type="dxa"/>
+        <w:right w:w="108" w:type="dxa"/>
       </w:tblCellMar>
     </w:tblPr>
     <w:tblStylePr w:type="firstRow">
       <w:tblPr>
         <w:jc w:val="left"/>
-        <w:tblInd w:type="dxa" w:w="0"/>
       </w:tblPr>
       <w:trPr>
         <w:jc w:val="left"/>
       </w:trPr>
       <w:tcPr>
         <w:tcBorders>
-          <w:bottom w:val="single"/>
+          <w:bottom w:val="single" w:sz="0" w:space="0" w:color="auto"/>
         </w:tcBorders>
         <w:vAlign w:val="bottom"/>
       </w:tcPr>
     </w:tblStylePr>
   </w:style>
-  <w:style w:customStyle="1" w:styleId="DefinitionTerm" w:type="paragraph">
+  <w:style w:type="paragraph" w:customStyle="1" w:styleId="DefinitionTerm">
     <w:name w:val="Definition Term"/>
     <w:basedOn w:val="Normal"/>
     <w:next w:val="Definition"/>
@@ -3779,75 +4098,76 @@
       <w:b/>
     </w:rPr>
   </w:style>
-  <w:style w:customStyle="1" w:styleId="Definition" w:type="paragraph">
+  <w:style w:type="paragraph" w:customStyle="1" w:styleId="Definition">
     <w:name w:val="Definition"/>
     <w:basedOn w:val="Normal"/>
   </w:style>
-  <w:style w:styleId="Caption" w:type="paragraph">
-    <w:name w:val="Caption"/>
+  <w:style w:type="paragraph" w:styleId="Caption">
+    <w:name w:val="caption"/>
     <w:basedOn w:val="Normal"/>
-    <w:link w:val="BodyTextChar"/>
+    <w:link w:val="CaptionChar"/>
     <w:pPr>
-      <w:spacing w:after="120" w:before="0"/>
+      <w:spacing w:after="120"/>
     </w:pPr>
     <w:rPr>
       <w:i/>
     </w:rPr>
   </w:style>
-  <w:style w:customStyle="1" w:styleId="TableCaption" w:type="paragraph">
+  <w:style w:type="paragraph" w:customStyle="1" w:styleId="TableCaption">
     <w:name w:val="Table Caption"/>
     <w:basedOn w:val="Caption"/>
     <w:pPr>
       <w:keepNext/>
     </w:pPr>
   </w:style>
-  <w:style w:customStyle="1" w:styleId="ImageCaption" w:type="paragraph">
+  <w:style w:type="paragraph" w:customStyle="1" w:styleId="ImageCaption">
     <w:name w:val="Image Caption"/>
     <w:basedOn w:val="Caption"/>
   </w:style>
-  <w:style w:customStyle="1" w:styleId="Figure" w:type="paragraph">
+  <w:style w:type="paragraph" w:customStyle="1" w:styleId="Figure">
     <w:name w:val="Figure"/>
     <w:basedOn w:val="Normal"/>
   </w:style>
-  <w:style w:customStyle="1" w:styleId="CaptionedFigure" w:type="paragraph">
+  <w:style w:type="paragraph" w:customStyle="1" w:styleId="CaptionedFigure">
     <w:name w:val="Captioned Figure"/>
     <w:basedOn w:val="Figure"/>
     <w:pPr>
       <w:keepNext/>
     </w:pPr>
   </w:style>
-  <w:style w:customStyle="1" w:styleId="BodyTextChar" w:type="character">
-    <w:name w:val="Body Text Char"/>
+  <w:style w:type="character" w:customStyle="1" w:styleId="CaptionChar">
+    <w:name w:val="Caption Char"/>
     <w:basedOn w:val="DefaultParagraphFont"/>
-    <w:link w:val="BodyText"/>
-  </w:style>
-  <w:style w:customStyle="1" w:styleId="VerbatimChar" w:type="character">
+    <w:link w:val="Caption"/>
+  </w:style>
+  <w:style w:type="character" w:customStyle="1" w:styleId="VerbatimChar">
     <w:name w:val="Verbatim Char"/>
-    <w:basedOn w:val="BodyTextChar"/>
+    <w:basedOn w:val="CaptionChar"/>
+    <w:link w:val="SourceCode"/>
     <w:rPr>
       <w:rFonts w:ascii="Consolas" w:hAnsi="Consolas"/>
       <w:sz w:val="22"/>
     </w:rPr>
   </w:style>
-  <w:style w:customStyle="1" w:styleId="SectionNumber" w:type="character">
+  <w:style w:type="character" w:customStyle="1" w:styleId="SectionNumber">
     <w:name w:val="Section Number"/>
-    <w:basedOn w:val="BodyTextChar"/>
-  </w:style>
-  <w:style w:styleId="FootnoteReference" w:type="character">
-    <w:name w:val="Footnote Reference"/>
-    <w:basedOn w:val="BodyTextChar"/>
+    <w:basedOn w:val="CaptionChar"/>
+  </w:style>
+  <w:style w:type="character" w:styleId="FootnoteReference">
+    <w:name w:val="footnote reference"/>
+    <w:basedOn w:val="CaptionChar"/>
     <w:rPr>
       <w:vertAlign w:val="superscript"/>
     </w:rPr>
   </w:style>
-  <w:style w:styleId="Hyperlink" w:type="character">
+  <w:style w:type="character" w:styleId="Hyperlink">
     <w:name w:val="Hyperlink"/>
-    <w:basedOn w:val="BodyTextChar"/>
-    <w:rPr>
-      <w:color w:themeColor="accent1" w:val="4F81BD"/>
-    </w:rPr>
-  </w:style>
-  <w:style w:styleId="TOCHeading" w:type="paragraph">
+    <w:basedOn w:val="CaptionChar"/>
+    <w:rPr>
+      <w:color w:val="156082" w:themeColor="accent1"/>
+    </w:rPr>
+  </w:style>
+  <w:style w:type="paragraph" w:styleId="TOCHeading">
     <w:name w:val="TOC Heading"/>
     <w:basedOn w:val="Heading1"/>
     <w:next w:val="BodyText"/>
@@ -3858,281 +4178,337 @@
       <w:spacing w:before="240" w:line="259" w:lineRule="auto"/>
       <w:outlineLvl w:val="9"/>
     </w:pPr>
-    <w:rPr>
-      <w:rFonts w:asciiTheme="majorHAnsi" w:cstheme="majorBidi" w:eastAsiaTheme="majorEastAsia" w:hAnsiTheme="majorHAnsi"/>
-      <w:b w:val="0"/>
-      <w:bCs w:val="0"/>
-      <w:color w:themeColor="accent1" w:themeShade="BF" w:val="365F91"/>
-    </w:rPr>
   </w:style>
   <w:style w:type="paragraph" w:customStyle="1" w:styleId="SourceCode">
     <w:name w:val="Source Code"/>
     <w:basedOn w:val="Normal"/>
     <w:link w:val="VerbatimChar"/>
     <w:pPr>
-      <w:wordWrap w:val="off"/>
-      <w:shd w:val="clear" w:fill="f8f8f8"/>
+      <w:shd w:val="clear" w:color="auto" w:fill="F8F8F8"/>
+      <w:wordWrap w:val="0"/>
     </w:pPr>
   </w:style>
   <w:style w:type="character" w:customStyle="1" w:styleId="KeywordTok">
     <w:name w:val="KeywordTok"/>
     <w:basedOn w:val="VerbatimChar"/>
     <w:rPr>
+      <w:rFonts w:ascii="Consolas" w:hAnsi="Consolas"/>
       <w:b/>
-      <w:color w:val="204a87"/>
-      <w:shd w:val="clear" w:fill="f8f8f8"/>
+      <w:color w:val="204A87"/>
+      <w:sz w:val="22"/>
+      <w:shd w:val="clear" w:color="auto" w:fill="F8F8F8"/>
     </w:rPr>
   </w:style>
   <w:style w:type="character" w:customStyle="1" w:styleId="DataTypeTok">
     <w:name w:val="DataTypeTok"/>
     <w:basedOn w:val="VerbatimChar"/>
     <w:rPr>
-      <w:color w:val="204a87"/>
-      <w:shd w:val="clear" w:fill="f8f8f8"/>
+      <w:rFonts w:ascii="Consolas" w:hAnsi="Consolas"/>
+      <w:color w:val="204A87"/>
+      <w:sz w:val="22"/>
+      <w:shd w:val="clear" w:color="auto" w:fill="F8F8F8"/>
     </w:rPr>
   </w:style>
   <w:style w:type="character" w:customStyle="1" w:styleId="DecValTok">
     <w:name w:val="DecValTok"/>
     <w:basedOn w:val="VerbatimChar"/>
     <w:rPr>
-      <w:color w:val="0000cf"/>
-      <w:shd w:val="clear" w:fill="f8f8f8"/>
+      <w:rFonts w:ascii="Consolas" w:hAnsi="Consolas"/>
+      <w:color w:val="0000CF"/>
+      <w:sz w:val="22"/>
+      <w:shd w:val="clear" w:color="auto" w:fill="F8F8F8"/>
     </w:rPr>
   </w:style>
   <w:style w:type="character" w:customStyle="1" w:styleId="BaseNTok">
     <w:name w:val="BaseNTok"/>
     <w:basedOn w:val="VerbatimChar"/>
     <w:rPr>
-      <w:color w:val="0000cf"/>
-      <w:shd w:val="clear" w:fill="f8f8f8"/>
+      <w:rFonts w:ascii="Consolas" w:hAnsi="Consolas"/>
+      <w:color w:val="0000CF"/>
+      <w:sz w:val="22"/>
+      <w:shd w:val="clear" w:color="auto" w:fill="F8F8F8"/>
     </w:rPr>
   </w:style>
   <w:style w:type="character" w:customStyle="1" w:styleId="FloatTok">
     <w:name w:val="FloatTok"/>
     <w:basedOn w:val="VerbatimChar"/>
     <w:rPr>
-      <w:color w:val="0000cf"/>
-      <w:shd w:val="clear" w:fill="f8f8f8"/>
+      <w:rFonts w:ascii="Consolas" w:hAnsi="Consolas"/>
+      <w:color w:val="0000CF"/>
+      <w:sz w:val="22"/>
+      <w:shd w:val="clear" w:color="auto" w:fill="F8F8F8"/>
     </w:rPr>
   </w:style>
   <w:style w:type="character" w:customStyle="1" w:styleId="ConstantTok">
     <w:name w:val="ConstantTok"/>
     <w:basedOn w:val="VerbatimChar"/>
     <w:rPr>
-      <w:color w:val="8f5902"/>
-      <w:shd w:val="clear" w:fill="f8f8f8"/>
+      <w:rFonts w:ascii="Consolas" w:hAnsi="Consolas"/>
+      <w:color w:val="8F5902"/>
+      <w:sz w:val="22"/>
+      <w:shd w:val="clear" w:color="auto" w:fill="F8F8F8"/>
     </w:rPr>
   </w:style>
   <w:style w:type="character" w:customStyle="1" w:styleId="CharTok">
     <w:name w:val="CharTok"/>
     <w:basedOn w:val="VerbatimChar"/>
     <w:rPr>
-      <w:color w:val="4e9a06"/>
-      <w:shd w:val="clear" w:fill="f8f8f8"/>
+      <w:rFonts w:ascii="Consolas" w:hAnsi="Consolas"/>
+      <w:color w:val="4E9A06"/>
+      <w:sz w:val="22"/>
+      <w:shd w:val="clear" w:color="auto" w:fill="F8F8F8"/>
     </w:rPr>
   </w:style>
   <w:style w:type="character" w:customStyle="1" w:styleId="SpecialCharTok">
     <w:name w:val="SpecialCharTok"/>
     <w:basedOn w:val="VerbatimChar"/>
     <w:rPr>
+      <w:rFonts w:ascii="Consolas" w:hAnsi="Consolas"/>
       <w:b/>
-      <w:color w:val="ce5c00"/>
-      <w:shd w:val="clear" w:fill="f8f8f8"/>
+      <w:color w:val="CE5C00"/>
+      <w:sz w:val="22"/>
+      <w:shd w:val="clear" w:color="auto" w:fill="F8F8F8"/>
     </w:rPr>
   </w:style>
   <w:style w:type="character" w:customStyle="1" w:styleId="StringTok">
     <w:name w:val="StringTok"/>
     <w:basedOn w:val="VerbatimChar"/>
     <w:rPr>
-      <w:color w:val="4e9a06"/>
-      <w:shd w:val="clear" w:fill="f8f8f8"/>
+      <w:rFonts w:ascii="Consolas" w:hAnsi="Consolas"/>
+      <w:color w:val="4E9A06"/>
+      <w:sz w:val="22"/>
+      <w:shd w:val="clear" w:color="auto" w:fill="F8F8F8"/>
     </w:rPr>
   </w:style>
   <w:style w:type="character" w:customStyle="1" w:styleId="VerbatimStringTok">
     <w:name w:val="VerbatimStringTok"/>
     <w:basedOn w:val="VerbatimChar"/>
     <w:rPr>
-      <w:color w:val="4e9a06"/>
-      <w:shd w:val="clear" w:fill="f8f8f8"/>
+      <w:rFonts w:ascii="Consolas" w:hAnsi="Consolas"/>
+      <w:color w:val="4E9A06"/>
+      <w:sz w:val="22"/>
+      <w:shd w:val="clear" w:color="auto" w:fill="F8F8F8"/>
     </w:rPr>
   </w:style>
   <w:style w:type="character" w:customStyle="1" w:styleId="SpecialStringTok">
     <w:name w:val="SpecialStringTok"/>
     <w:basedOn w:val="VerbatimChar"/>
     <w:rPr>
-      <w:color w:val="4e9a06"/>
-      <w:shd w:val="clear" w:fill="f8f8f8"/>
+      <w:rFonts w:ascii="Consolas" w:hAnsi="Consolas"/>
+      <w:color w:val="4E9A06"/>
+      <w:sz w:val="22"/>
+      <w:shd w:val="clear" w:color="auto" w:fill="F8F8F8"/>
     </w:rPr>
   </w:style>
   <w:style w:type="character" w:customStyle="1" w:styleId="ImportTok">
     <w:name w:val="ImportTok"/>
     <w:basedOn w:val="VerbatimChar"/>
     <w:rPr>
-      <w:shd w:val="clear" w:fill="f8f8f8"/>
+      <w:rFonts w:ascii="Consolas" w:hAnsi="Consolas"/>
+      <w:sz w:val="22"/>
+      <w:shd w:val="clear" w:color="auto" w:fill="F8F8F8"/>
     </w:rPr>
   </w:style>
   <w:style w:type="character" w:customStyle="1" w:styleId="CommentTok">
     <w:name w:val="CommentTok"/>
     <w:basedOn w:val="VerbatimChar"/>
     <w:rPr>
+      <w:rFonts w:ascii="Consolas" w:hAnsi="Consolas"/>
       <w:i/>
-      <w:color w:val="8f5902"/>
-      <w:shd w:val="clear" w:fill="f8f8f8"/>
+      <w:color w:val="8F5902"/>
+      <w:sz w:val="22"/>
+      <w:shd w:val="clear" w:color="auto" w:fill="F8F8F8"/>
     </w:rPr>
   </w:style>
   <w:style w:type="character" w:customStyle="1" w:styleId="DocumentationTok">
     <w:name w:val="DocumentationTok"/>
     <w:basedOn w:val="VerbatimChar"/>
     <w:rPr>
+      <w:rFonts w:ascii="Consolas" w:hAnsi="Consolas"/>
       <w:b/>
       <w:i/>
-      <w:color w:val="8f5902"/>
-      <w:shd w:val="clear" w:fill="f8f8f8"/>
+      <w:color w:val="8F5902"/>
+      <w:sz w:val="22"/>
+      <w:shd w:val="clear" w:color="auto" w:fill="F8F8F8"/>
     </w:rPr>
   </w:style>
   <w:style w:type="character" w:customStyle="1" w:styleId="AnnotationTok">
     <w:name w:val="AnnotationTok"/>
     <w:basedOn w:val="VerbatimChar"/>
     <w:rPr>
+      <w:rFonts w:ascii="Consolas" w:hAnsi="Consolas"/>
       <w:b/>
       <w:i/>
-      <w:color w:val="8f5902"/>
-      <w:shd w:val="clear" w:fill="f8f8f8"/>
+      <w:color w:val="8F5902"/>
+      <w:sz w:val="22"/>
+      <w:shd w:val="clear" w:color="auto" w:fill="F8F8F8"/>
     </w:rPr>
   </w:style>
   <w:style w:type="character" w:customStyle="1" w:styleId="CommentVarTok">
     <w:name w:val="CommentVarTok"/>
     <w:basedOn w:val="VerbatimChar"/>
     <w:rPr>
+      <w:rFonts w:ascii="Consolas" w:hAnsi="Consolas"/>
       <w:b/>
       <w:i/>
-      <w:color w:val="8f5902"/>
-      <w:shd w:val="clear" w:fill="f8f8f8"/>
+      <w:color w:val="8F5902"/>
+      <w:sz w:val="22"/>
+      <w:shd w:val="clear" w:color="auto" w:fill="F8F8F8"/>
     </w:rPr>
   </w:style>
   <w:style w:type="character" w:customStyle="1" w:styleId="OtherTok">
     <w:name w:val="OtherTok"/>
     <w:basedOn w:val="VerbatimChar"/>
     <w:rPr>
-      <w:color w:val="8f5902"/>
-      <w:shd w:val="clear" w:fill="f8f8f8"/>
+      <w:rFonts w:ascii="Consolas" w:hAnsi="Consolas"/>
+      <w:color w:val="8F5902"/>
+      <w:sz w:val="22"/>
+      <w:shd w:val="clear" w:color="auto" w:fill="F8F8F8"/>
     </w:rPr>
   </w:style>
   <w:style w:type="character" w:customStyle="1" w:styleId="FunctionTok">
     <w:name w:val="FunctionTok"/>
     <w:basedOn w:val="VerbatimChar"/>
     <w:rPr>
+      <w:rFonts w:ascii="Consolas" w:hAnsi="Consolas"/>
       <w:b/>
-      <w:color w:val="204a87"/>
-      <w:shd w:val="clear" w:fill="f8f8f8"/>
+      <w:color w:val="204A87"/>
+      <w:sz w:val="22"/>
+      <w:shd w:val="clear" w:color="auto" w:fill="F8F8F8"/>
     </w:rPr>
   </w:style>
   <w:style w:type="character" w:customStyle="1" w:styleId="VariableTok">
     <w:name w:val="VariableTok"/>
     <w:basedOn w:val="VerbatimChar"/>
     <w:rPr>
+      <w:rFonts w:ascii="Consolas" w:hAnsi="Consolas"/>
       <w:color w:val="000000"/>
-      <w:shd w:val="clear" w:fill="f8f8f8"/>
+      <w:sz w:val="22"/>
+      <w:shd w:val="clear" w:color="auto" w:fill="F8F8F8"/>
     </w:rPr>
   </w:style>
   <w:style w:type="character" w:customStyle="1" w:styleId="ControlFlowTok">
     <w:name w:val="ControlFlowTok"/>
     <w:basedOn w:val="VerbatimChar"/>
     <w:rPr>
+      <w:rFonts w:ascii="Consolas" w:hAnsi="Consolas"/>
       <w:b/>
-      <w:color w:val="204a87"/>
-      <w:shd w:val="clear" w:fill="f8f8f8"/>
+      <w:color w:val="204A87"/>
+      <w:sz w:val="22"/>
+      <w:shd w:val="clear" w:color="auto" w:fill="F8F8F8"/>
     </w:rPr>
   </w:style>
   <w:style w:type="character" w:customStyle="1" w:styleId="OperatorTok">
     <w:name w:val="OperatorTok"/>
     <w:basedOn w:val="VerbatimChar"/>
     <w:rPr>
+      <w:rFonts w:ascii="Consolas" w:hAnsi="Consolas"/>
       <w:b/>
-      <w:color w:val="ce5c00"/>
-      <w:shd w:val="clear" w:fill="f8f8f8"/>
+      <w:color w:val="CE5C00"/>
+      <w:sz w:val="22"/>
+      <w:shd w:val="clear" w:color="auto" w:fill="F8F8F8"/>
     </w:rPr>
   </w:style>
   <w:style w:type="character" w:customStyle="1" w:styleId="BuiltInTok">
     <w:name w:val="BuiltInTok"/>
     <w:basedOn w:val="VerbatimChar"/>
     <w:rPr>
-      <w:shd w:val="clear" w:fill="f8f8f8"/>
+      <w:rFonts w:ascii="Consolas" w:hAnsi="Consolas"/>
+      <w:sz w:val="22"/>
+      <w:shd w:val="clear" w:color="auto" w:fill="F8F8F8"/>
     </w:rPr>
   </w:style>
   <w:style w:type="character" w:customStyle="1" w:styleId="ExtensionTok">
     <w:name w:val="ExtensionTok"/>
     <w:basedOn w:val="VerbatimChar"/>
     <w:rPr>
-      <w:shd w:val="clear" w:fill="f8f8f8"/>
+      <w:rFonts w:ascii="Consolas" w:hAnsi="Consolas"/>
+      <w:sz w:val="22"/>
+      <w:shd w:val="clear" w:color="auto" w:fill="F8F8F8"/>
     </w:rPr>
   </w:style>
   <w:style w:type="character" w:customStyle="1" w:styleId="PreprocessorTok">
     <w:name w:val="PreprocessorTok"/>
     <w:basedOn w:val="VerbatimChar"/>
     <w:rPr>
+      <w:rFonts w:ascii="Consolas" w:hAnsi="Consolas"/>
       <w:i/>
-      <w:color w:val="8f5902"/>
-      <w:shd w:val="clear" w:fill="f8f8f8"/>
+      <w:color w:val="8F5902"/>
+      <w:sz w:val="22"/>
+      <w:shd w:val="clear" w:color="auto" w:fill="F8F8F8"/>
     </w:rPr>
   </w:style>
   <w:style w:type="character" w:customStyle="1" w:styleId="AttributeTok">
     <w:name w:val="AttributeTok"/>
     <w:basedOn w:val="VerbatimChar"/>
     <w:rPr>
-      <w:color w:val="204a87"/>
-      <w:shd w:val="clear" w:fill="f8f8f8"/>
+      <w:rFonts w:ascii="Consolas" w:hAnsi="Consolas"/>
+      <w:color w:val="204A87"/>
+      <w:sz w:val="22"/>
+      <w:shd w:val="clear" w:color="auto" w:fill="F8F8F8"/>
     </w:rPr>
   </w:style>
   <w:style w:type="character" w:customStyle="1" w:styleId="RegionMarkerTok">
     <w:name w:val="RegionMarkerTok"/>
     <w:basedOn w:val="VerbatimChar"/>
     <w:rPr>
-      <w:shd w:val="clear" w:fill="f8f8f8"/>
+      <w:rFonts w:ascii="Consolas" w:hAnsi="Consolas"/>
+      <w:sz w:val="22"/>
+      <w:shd w:val="clear" w:color="auto" w:fill="F8F8F8"/>
     </w:rPr>
   </w:style>
   <w:style w:type="character" w:customStyle="1" w:styleId="InformationTok">
     <w:name w:val="InformationTok"/>
     <w:basedOn w:val="VerbatimChar"/>
     <w:rPr>
+      <w:rFonts w:ascii="Consolas" w:hAnsi="Consolas"/>
       <w:b/>
       <w:i/>
-      <w:color w:val="8f5902"/>
-      <w:shd w:val="clear" w:fill="f8f8f8"/>
+      <w:color w:val="8F5902"/>
+      <w:sz w:val="22"/>
+      <w:shd w:val="clear" w:color="auto" w:fill="F8F8F8"/>
     </w:rPr>
   </w:style>
   <w:style w:type="character" w:customStyle="1" w:styleId="WarningTok">
     <w:name w:val="WarningTok"/>
     <w:basedOn w:val="VerbatimChar"/>
     <w:rPr>
+      <w:rFonts w:ascii="Consolas" w:hAnsi="Consolas"/>
       <w:b/>
       <w:i/>
-      <w:color w:val="8f5902"/>
-      <w:shd w:val="clear" w:fill="f8f8f8"/>
+      <w:color w:val="8F5902"/>
+      <w:sz w:val="22"/>
+      <w:shd w:val="clear" w:color="auto" w:fill="F8F8F8"/>
     </w:rPr>
   </w:style>
   <w:style w:type="character" w:customStyle="1" w:styleId="AlertTok">
     <w:name w:val="AlertTok"/>
     <w:basedOn w:val="VerbatimChar"/>
     <w:rPr>
-      <w:color w:val="ef2929"/>
-      <w:shd w:val="clear" w:fill="f8f8f8"/>
+      <w:rFonts w:ascii="Consolas" w:hAnsi="Consolas"/>
+      <w:color w:val="EF2929"/>
+      <w:sz w:val="22"/>
+      <w:shd w:val="clear" w:color="auto" w:fill="F8F8F8"/>
     </w:rPr>
   </w:style>
   <w:style w:type="character" w:customStyle="1" w:styleId="ErrorTok">
     <w:name w:val="ErrorTok"/>
     <w:basedOn w:val="VerbatimChar"/>
     <w:rPr>
+      <w:rFonts w:ascii="Consolas" w:hAnsi="Consolas"/>
       <w:b/>
-      <w:color w:val="a40000"/>
-      <w:shd w:val="clear" w:fill="f8f8f8"/>
+      <w:color w:val="A40000"/>
+      <w:sz w:val="22"/>
+      <w:shd w:val="clear" w:color="auto" w:fill="F8F8F8"/>
     </w:rPr>
   </w:style>
   <w:style w:type="character" w:customStyle="1" w:styleId="NormalTok">
     <w:name w:val="NormalTok"/>
     <w:basedOn w:val="VerbatimChar"/>
     <w:rPr>
-      <w:shd w:val="clear" w:fill="f8f8f8"/>
+      <w:rFonts w:ascii="Consolas" w:hAnsi="Consolas"/>
+      <w:sz w:val="22"/>
+      <w:shd w:val="clear" w:color="auto" w:fill="F8F8F8"/>
     </w:rPr>
   </w:style>
 </w:styles>

</xml_diff>